<commit_message>
atualizacao add arquivo cursoaluno 2
</commit_message>
<xml_diff>
--- a/ESTUDOS SQL .docx
+++ b/ESTUDOS SQL .docx
@@ -88,14 +88,12 @@
       <w:r>
         <w:t>Para encurtar o script podemos criar um (</w:t>
       </w:r>
-      <w:proofErr w:type="gramStart"/>
       <w:r>
         <w:t>ali</w:t>
       </w:r>
       <w:r>
         <w:t>as</w:t>
       </w:r>
-      <w:proofErr w:type="gramEnd"/>
       <w:r>
         <w:t>) que serve como cod</w:t>
       </w:r>
@@ -147,23 +145,7 @@
           <w:color w:val="FFFFFF" w:themeColor="background1"/>
           <w:highlight w:val="black"/>
         </w:rPr>
-        <w:t xml:space="preserve">WHERE </w:t>
-      </w:r>
-      <w:proofErr w:type="spellStart"/>
-      <w:r>
-        <w:rPr>
-          <w:color w:val="FFFFFF" w:themeColor="background1"/>
-          <w:highlight w:val="black"/>
-        </w:rPr>
-        <w:t>a.CD_ATENDIMENTO</w:t>
-      </w:r>
-      <w:proofErr w:type="spellEnd"/>
-      <w:r>
-        <w:rPr>
-          <w:color w:val="FFFFFF" w:themeColor="background1"/>
-          <w:highlight w:val="black"/>
-        </w:rPr>
-        <w:t>='325457';</w:t>
+        <w:t>WHERE a.CD_ATENDIMENTO='325457';</w:t>
       </w:r>
       <w:r>
         <w:rPr>
@@ -180,13 +162,8 @@
         <w:t>precisando mencionar</w:t>
       </w:r>
       <w:r>
-        <w:t xml:space="preserve"> o nome da </w:t>
-      </w:r>
-      <w:proofErr w:type="spellStart"/>
-      <w:r>
-        <w:t>table</w:t>
-      </w:r>
-      <w:proofErr w:type="spellEnd"/>
+        <w:t xml:space="preserve"> o nome da table</w:t>
+      </w:r>
       <w:r>
         <w:br/>
       </w:r>
@@ -229,15 +206,7 @@
         <w:t>comparação</w:t>
       </w:r>
       <w:r>
-        <w:t xml:space="preserve">, retornam um tipo de dados </w:t>
-      </w:r>
-      <w:proofErr w:type="spellStart"/>
-      <w:r>
-        <w:t>Boolean</w:t>
-      </w:r>
-      <w:proofErr w:type="spellEnd"/>
-      <w:r>
-        <w:t xml:space="preserve"> com um valor TRUE, FALSE ou </w:t>
+        <w:t xml:space="preserve">, retornam um tipo de dados Boolean com um valor TRUE, FALSE ou </w:t>
       </w:r>
     </w:p>
     <w:p>
@@ -280,21 +249,7 @@
         <w:rPr>
           <w:highlight w:val="magenta"/>
         </w:rPr>
-        <w:t xml:space="preserve">WHERE </w:t>
-      </w:r>
-      <w:proofErr w:type="spellStart"/>
-      <w:r>
-        <w:rPr>
-          <w:highlight w:val="magenta"/>
-        </w:rPr>
-        <w:t>a.CD_ATENDIMENTO</w:t>
-      </w:r>
-      <w:proofErr w:type="spellEnd"/>
-      <w:r>
-        <w:rPr>
-          <w:highlight w:val="magenta"/>
-        </w:rPr>
-        <w:t>='325457';)</w:t>
+        <w:t>WHERE a.CD_ATENDIMENTO='325457';)</w:t>
       </w:r>
     </w:p>
     <w:p>
@@ -310,23 +265,13 @@
           <w:u w:val="single"/>
         </w:rPr>
       </w:pPr>
-      <w:proofErr w:type="spellStart"/>
       <w:r>
         <w:rPr>
           <w:b/>
           <w:bCs/>
           <w:u w:val="single"/>
         </w:rPr>
-        <w:t>Trunc</w:t>
-      </w:r>
-      <w:proofErr w:type="spellEnd"/>
-      <w:r>
-        <w:rPr>
-          <w:b/>
-          <w:bCs/>
-          <w:u w:val="single"/>
-        </w:rPr>
-        <w:t xml:space="preserve"> </w:t>
+        <w:t xml:space="preserve">Trunc </w:t>
       </w:r>
       <w:r>
         <w:rPr>
@@ -374,9 +319,8 @@
           <w:color w:val="FFFFFF" w:themeColor="background1"/>
           <w:highlight w:val="black"/>
         </w:rPr>
-        <w:t xml:space="preserve">SELECT </w:t>
-      </w:r>
-      <w:proofErr w:type="spellStart"/>
+        <w:t>SELECT cod_aluno</w:t>
+      </w:r>
       <w:r>
         <w:rPr>
           <w:b/>
@@ -386,9 +330,8 @@
           <w:color w:val="FFFFFF" w:themeColor="background1"/>
           <w:highlight w:val="black"/>
         </w:rPr>
-        <w:t>cod_</w:t>
-      </w:r>
-      <w:proofErr w:type="gramStart"/>
+        <w:t xml:space="preserve"> </w:t>
+      </w:r>
       <w:r>
         <w:rPr>
           <w:b/>
@@ -398,9 +341,8 @@
           <w:color w:val="FFFFFF" w:themeColor="background1"/>
           <w:highlight w:val="black"/>
         </w:rPr>
-        <w:t>aluno</w:t>
-      </w:r>
-      <w:proofErr w:type="spellEnd"/>
+        <w:t>,Trunc(nascimento)</w:t>
+      </w:r>
       <w:r>
         <w:rPr>
           <w:b/>
@@ -410,7 +352,7 @@
           <w:color w:val="FFFFFF" w:themeColor="background1"/>
           <w:highlight w:val="black"/>
         </w:rPr>
-        <w:t xml:space="preserve"> </w:t>
+        <w:t xml:space="preserve"> AS NASCIMENTO</w:t>
       </w:r>
       <w:r>
         <w:rPr>
@@ -421,9 +363,8 @@
           <w:color w:val="FFFFFF" w:themeColor="background1"/>
           <w:highlight w:val="black"/>
         </w:rPr>
-        <w:t>,</w:t>
-      </w:r>
-      <w:proofErr w:type="spellStart"/>
+        <w:t xml:space="preserve">, </w:t>
+      </w:r>
       <w:r>
         <w:rPr>
           <w:b/>
@@ -433,10 +374,8 @@
           <w:color w:val="FFFFFF" w:themeColor="background1"/>
           <w:highlight w:val="black"/>
         </w:rPr>
-        <w:t>Trunc</w:t>
-      </w:r>
-      <w:proofErr w:type="spellEnd"/>
-      <w:proofErr w:type="gramEnd"/>
+        <w:t>NOME</w:t>
+      </w:r>
       <w:r>
         <w:rPr>
           <w:b/>
@@ -446,7 +385,7 @@
           <w:color w:val="FFFFFF" w:themeColor="background1"/>
           <w:highlight w:val="black"/>
         </w:rPr>
-        <w:t>(nascimento)</w:t>
+        <w:br/>
       </w:r>
       <w:r>
         <w:rPr>
@@ -457,7 +396,7 @@
           <w:color w:val="FFFFFF" w:themeColor="background1"/>
           <w:highlight w:val="black"/>
         </w:rPr>
-        <w:t xml:space="preserve"> AS NASCIMENTO</w:t>
+        <w:t>FROM taluno</w:t>
       </w:r>
       <w:r>
         <w:rPr>
@@ -468,7 +407,7 @@
           <w:color w:val="FFFFFF" w:themeColor="background1"/>
           <w:highlight w:val="black"/>
         </w:rPr>
-        <w:t xml:space="preserve">, </w:t>
+        <w:br/>
       </w:r>
       <w:r>
         <w:rPr>
@@ -479,7 +418,7 @@
           <w:color w:val="FFFFFF" w:themeColor="background1"/>
           <w:highlight w:val="black"/>
         </w:rPr>
-        <w:t>NOME</w:t>
+        <w:t>WHERE Trunc(nascimento) &lt;&gt; '29/08/2002'</w:t>
       </w:r>
       <w:r>
         <w:rPr>
@@ -501,136 +440,7 @@
           <w:color w:val="FFFFFF" w:themeColor="background1"/>
           <w:highlight w:val="black"/>
         </w:rPr>
-        <w:t xml:space="preserve">FROM </w:t>
-      </w:r>
-      <w:proofErr w:type="spellStart"/>
-      <w:r>
-        <w:rPr>
-          <w:b/>
-          <w:bCs/>
-          <w:i/>
-          <w:iCs/>
-          <w:color w:val="FFFFFF" w:themeColor="background1"/>
-          <w:highlight w:val="black"/>
-        </w:rPr>
-        <w:t>taluno</w:t>
-      </w:r>
-      <w:proofErr w:type="spellEnd"/>
-      <w:r>
-        <w:rPr>
-          <w:b/>
-          <w:bCs/>
-          <w:i/>
-          <w:iCs/>
-          <w:color w:val="FFFFFF" w:themeColor="background1"/>
-          <w:highlight w:val="black"/>
-        </w:rPr>
-        <w:br/>
-      </w:r>
-      <w:r>
-        <w:rPr>
-          <w:b/>
-          <w:bCs/>
-          <w:i/>
-          <w:iCs/>
-          <w:color w:val="FFFFFF" w:themeColor="background1"/>
-          <w:highlight w:val="black"/>
-        </w:rPr>
-        <w:t xml:space="preserve">WHERE </w:t>
-      </w:r>
-      <w:proofErr w:type="spellStart"/>
-      <w:r>
-        <w:rPr>
-          <w:b/>
-          <w:bCs/>
-          <w:i/>
-          <w:iCs/>
-          <w:color w:val="FFFFFF" w:themeColor="background1"/>
-          <w:highlight w:val="black"/>
-        </w:rPr>
-        <w:t>Trunc</w:t>
-      </w:r>
-      <w:proofErr w:type="spellEnd"/>
-      <w:r>
-        <w:rPr>
-          <w:b/>
-          <w:bCs/>
-          <w:i/>
-          <w:iCs/>
-          <w:color w:val="FFFFFF" w:themeColor="background1"/>
-          <w:highlight w:val="black"/>
-        </w:rPr>
-        <w:t>(nascimento) &lt;&gt; '29/08/2002'</w:t>
-      </w:r>
-      <w:r>
-        <w:rPr>
-          <w:b/>
-          <w:bCs/>
-          <w:i/>
-          <w:iCs/>
-          <w:color w:val="FFFFFF" w:themeColor="background1"/>
-          <w:highlight w:val="black"/>
-        </w:rPr>
-        <w:br/>
-      </w:r>
-      <w:r>
-        <w:rPr>
-          <w:b/>
-          <w:bCs/>
-          <w:i/>
-          <w:iCs/>
-          <w:color w:val="FFFFFF" w:themeColor="background1"/>
-          <w:highlight w:val="black"/>
-        </w:rPr>
-        <w:t xml:space="preserve">ORDER BY </w:t>
-      </w:r>
-      <w:proofErr w:type="spellStart"/>
-      <w:r>
-        <w:rPr>
-          <w:b/>
-          <w:bCs/>
-          <w:i/>
-          <w:iCs/>
-          <w:color w:val="FFFFFF" w:themeColor="background1"/>
-          <w:highlight w:val="black"/>
-        </w:rPr>
-        <w:t>cod_aluno</w:t>
-      </w:r>
-      <w:proofErr w:type="spellEnd"/>
-      <w:r>
-        <w:rPr>
-          <w:b/>
-          <w:bCs/>
-          <w:i/>
-          <w:iCs/>
-          <w:color w:val="FFFFFF" w:themeColor="background1"/>
-          <w:highlight w:val="black"/>
-        </w:rPr>
-        <w:t xml:space="preserve"> </w:t>
-      </w:r>
-      <w:proofErr w:type="spellStart"/>
-      <w:r>
-        <w:rPr>
-          <w:b/>
-          <w:bCs/>
-          <w:i/>
-          <w:iCs/>
-          <w:color w:val="FFFFFF" w:themeColor="background1"/>
-          <w:highlight w:val="black"/>
-        </w:rPr>
-        <w:t>asc</w:t>
-      </w:r>
-      <w:proofErr w:type="spellEnd"/>
-      <w:r>
-        <w:rPr>
-          <w:b/>
-          <w:bCs/>
-          <w:i/>
-          <w:iCs/>
-          <w:color w:val="FFFFFF" w:themeColor="background1"/>
-          <w:highlight w:val="black"/>
-        </w:rPr>
-        <w:t>;</w:t>
+        <w:t>ORDER BY cod_aluno asc;</w:t>
       </w:r>
     </w:p>
     <w:p>
@@ -675,9 +485,8 @@
           <w:color w:val="767171" w:themeColor="background2" w:themeShade="80"/>
           <w:u w:val="single"/>
         </w:rPr>
-        <w:t xml:space="preserve">nascimento e nome da tabela TALUNO </w:t>
-      </w:r>
-      <w:proofErr w:type="gramStart"/>
+        <w:t>nascimento e nome da tabela TALUNO aonde quis que eles fossem diferentes da data 2</w:t>
+      </w:r>
       <w:r>
         <w:rPr>
           <w:b/>
@@ -687,9 +496,8 @@
           <w:color w:val="767171" w:themeColor="background2" w:themeShade="80"/>
           <w:u w:val="single"/>
         </w:rPr>
-        <w:t>aonde</w:t>
-      </w:r>
-      <w:proofErr w:type="gramEnd"/>
+        <w:t>9/08/2002</w:t>
+      </w:r>
       <w:r>
         <w:rPr>
           <w:b/>
@@ -699,7 +507,7 @@
           <w:color w:val="767171" w:themeColor="background2" w:themeShade="80"/>
           <w:u w:val="single"/>
         </w:rPr>
-        <w:t xml:space="preserve"> quis que eles fossem diferentes da data 2</w:t>
+        <w:t xml:space="preserve"> </w:t>
       </w:r>
       <w:r>
         <w:rPr>
@@ -710,9 +518,11 @@
           <w:color w:val="767171" w:themeColor="background2" w:themeShade="80"/>
           <w:u w:val="single"/>
         </w:rPr>
-        <w:t>9/08/2002</w:t>
-      </w:r>
-      <w:r>
+        <w:t>e a ordem através código de aluno usei o (TRUNC) par que não precisa-se colocar a hora também no campo.</w:t>
+      </w:r>
+    </w:p>
+    <w:p>
+      <w:pPr>
         <w:rPr>
           <w:b/>
           <w:bCs/>
@@ -721,9 +531,10 @@
           <w:color w:val="767171" w:themeColor="background2" w:themeShade="80"/>
           <w:u w:val="single"/>
         </w:rPr>
-        <w:t xml:space="preserve"> </w:t>
-      </w:r>
-      <w:r>
+      </w:pPr>
+    </w:p>
+    <w:p>
+      <w:pPr>
         <w:rPr>
           <w:b/>
           <w:bCs/>
@@ -732,31 +543,6 @@
           <w:color w:val="767171" w:themeColor="background2" w:themeShade="80"/>
           <w:u w:val="single"/>
         </w:rPr>
-        <w:t>e a ordem através código de aluno usei o (TRUNC) par que não precisa-se colocar a hora também no campo.</w:t>
-      </w:r>
-    </w:p>
-    <w:p>
-      <w:pPr>
-        <w:rPr>
-          <w:b/>
-          <w:bCs/>
-          <w:i/>
-          <w:iCs/>
-          <w:color w:val="767171" w:themeColor="background2" w:themeShade="80"/>
-          <w:u w:val="single"/>
-        </w:rPr>
-      </w:pPr>
-    </w:p>
-    <w:p>
-      <w:pPr>
-        <w:rPr>
-          <w:b/>
-          <w:bCs/>
-          <w:i/>
-          <w:iCs/>
-          <w:color w:val="767171" w:themeColor="background2" w:themeShade="80"/>
-          <w:u w:val="single"/>
-        </w:rPr>
       </w:pPr>
     </w:p>
     <w:p>
@@ -875,21 +661,7 @@
         <w:rPr>
           <w:highlight w:val="yellow"/>
         </w:rPr>
-        <w:t xml:space="preserve">Obs. do script: Selecionar na tabela </w:t>
-      </w:r>
-      <w:proofErr w:type="gramStart"/>
-      <w:r>
-        <w:rPr>
-          <w:highlight w:val="yellow"/>
-        </w:rPr>
-        <w:t>SENSO  com</w:t>
-      </w:r>
-      <w:proofErr w:type="gramEnd"/>
-      <w:r>
-        <w:rPr>
-          <w:highlight w:val="yellow"/>
-        </w:rPr>
-        <w:t xml:space="preserve"> o COD_UF=’35’  as populações entre 5000 e 10000 no ano de 2014 e ordenar a em ordem decrescente.</w:t>
+        <w:t>Obs. do script: Selecionar na tabela SENSO  com o COD_UF=’35’  as populações entre 5000 e 10000 no ano de 2014 e ordenar a em ordem decrescente.</w:t>
       </w:r>
       <w:r>
         <w:t xml:space="preserve"> </w:t>
@@ -994,9 +766,8 @@
           <w:szCs w:val="20"/>
           <w:highlight w:val="black"/>
         </w:rPr>
-        <w:t>SELECT COD_</w:t>
-      </w:r>
-      <w:proofErr w:type="gramStart"/>
+        <w:t>SELECT COD_UF,ESTADO,COUNT(*) QTD,</w:t>
+      </w:r>
       <w:r>
         <w:rPr>
           <w:i/>
@@ -1006,9 +777,9 @@
           <w:szCs w:val="20"/>
           <w:highlight w:val="black"/>
         </w:rPr>
-        <w:t>UF,ESTADO</w:t>
-      </w:r>
-      <w:proofErr w:type="gramEnd"/>
+        <w:br/>
+        <w:t>SUM(POPULACAO)</w:t>
+      </w:r>
       <w:r>
         <w:rPr>
           <w:i/>
@@ -1018,7 +789,8 @@
           <w:szCs w:val="20"/>
           <w:highlight w:val="black"/>
         </w:rPr>
-        <w:t>,COUNT(*) QTD,</w:t>
+        <w:br/>
+        <w:t>FROM SENSO</w:t>
       </w:r>
       <w:r>
         <w:rPr>
@@ -1030,7 +802,7 @@
           <w:highlight w:val="black"/>
         </w:rPr>
         <w:br/>
-        <w:t>SUM(POPULACAO)</w:t>
+        <w:t>WHERE ANO='2014'</w:t>
       </w:r>
       <w:r>
         <w:rPr>
@@ -1042,30 +814,6 @@
           <w:highlight w:val="black"/>
         </w:rPr>
         <w:br/>
-        <w:t>FROM SENSO</w:t>
-      </w:r>
-      <w:r>
-        <w:rPr>
-          <w:i/>
-          <w:iCs/>
-          <w:color w:val="FFFFFF" w:themeColor="background1"/>
-          <w:sz w:val="20"/>
-          <w:szCs w:val="20"/>
-          <w:highlight w:val="black"/>
-        </w:rPr>
-        <w:br/>
-        <w:t>WHERE ANO='2014'</w:t>
-      </w:r>
-      <w:r>
-        <w:rPr>
-          <w:i/>
-          <w:iCs/>
-          <w:color w:val="FFFFFF" w:themeColor="background1"/>
-          <w:sz w:val="20"/>
-          <w:szCs w:val="20"/>
-          <w:highlight w:val="black"/>
-        </w:rPr>
-        <w:br/>
         <w:t>GROUP BY COD_UF, ESTADO HAVING SUM(POPULACAO)&lt;5000000;</w:t>
       </w:r>
     </w:p>
@@ -1082,23 +830,7 @@
     </w:p>
     <w:p>
       <w:r>
-        <w:t>Por exemplo, imagine que você está unindo as tabelas </w:t>
-      </w:r>
-      <w:proofErr w:type="spellStart"/>
-      <w:r>
-        <w:t>titles</w:t>
-      </w:r>
-      <w:proofErr w:type="spellEnd"/>
-      <w:r>
-        <w:t> e </w:t>
-      </w:r>
-      <w:proofErr w:type="spellStart"/>
-      <w:r>
-        <w:t>publishers</w:t>
-      </w:r>
-      <w:proofErr w:type="spellEnd"/>
-      <w:r>
-        <w:t> para criar uma consulta que mostra o preço médio do livro de um conjunto de editoras. Você quer ver o preço médio de um único conjunto específico de editoras, talvez somente as editoras no estado da Califórnia. Além disso, desejar ver o preço médio apenas se estiver acima de R$ 10,00.</w:t>
+        <w:t>Por exemplo, imagine que você está unindo as tabelas titles e publishers para criar uma consulta que mostra o preço médio do livro de um conjunto de editoras. Você quer ver o preço médio de um único conjunto específico de editoras, talvez somente as editoras no estado da Califórnia. Além disso, desejar ver o preço médio apenas se estiver acima de R$ 10,00.</w:t>
       </w:r>
     </w:p>
     <w:p>
@@ -1188,83 +920,7 @@
           <w:bdr w:val="none" w:sz="0" w:space="0" w:color="auto" w:frame="1"/>
           <w:lang w:eastAsia="pt-BR"/>
         </w:rPr>
-        <w:t xml:space="preserve">SELECT </w:t>
-      </w:r>
-      <w:proofErr w:type="spellStart"/>
-      <w:r>
-        <w:rPr>
-          <w:rFonts w:ascii="Consolas" w:eastAsia="Times New Roman" w:hAnsi="Consolas" w:cs="Courier New"/>
-          <w:i/>
-          <w:iCs/>
-          <w:color w:val="FFFFFF" w:themeColor="background1"/>
-          <w:sz w:val="18"/>
-          <w:szCs w:val="18"/>
-          <w:highlight w:val="black"/>
-          <w:bdr w:val="none" w:sz="0" w:space="0" w:color="auto" w:frame="1"/>
-          <w:lang w:eastAsia="pt-BR"/>
-        </w:rPr>
-        <w:t>titles.pub_id</w:t>
-      </w:r>
-      <w:proofErr w:type="spellEnd"/>
-      <w:r>
-        <w:rPr>
-          <w:rFonts w:ascii="Consolas" w:eastAsia="Times New Roman" w:hAnsi="Consolas" w:cs="Courier New"/>
-          <w:i/>
-          <w:iCs/>
-          <w:color w:val="FFFFFF" w:themeColor="background1"/>
-          <w:sz w:val="18"/>
-          <w:szCs w:val="18"/>
-          <w:highlight w:val="black"/>
-          <w:bdr w:val="none" w:sz="0" w:space="0" w:color="auto" w:frame="1"/>
-          <w:lang w:eastAsia="pt-BR"/>
-        </w:rPr>
-        <w:t xml:space="preserve">, </w:t>
-      </w:r>
-      <w:proofErr w:type="gramStart"/>
-      <w:r>
-        <w:rPr>
-          <w:rFonts w:ascii="Consolas" w:eastAsia="Times New Roman" w:hAnsi="Consolas" w:cs="Courier New"/>
-          <w:i/>
-          <w:iCs/>
-          <w:color w:val="FFFFFF" w:themeColor="background1"/>
-          <w:sz w:val="18"/>
-          <w:szCs w:val="18"/>
-          <w:highlight w:val="black"/>
-          <w:bdr w:val="none" w:sz="0" w:space="0" w:color="auto" w:frame="1"/>
-          <w:lang w:eastAsia="pt-BR"/>
-        </w:rPr>
-        <w:t>AVG(</w:t>
-      </w:r>
-      <w:proofErr w:type="spellStart"/>
-      <w:proofErr w:type="gramEnd"/>
-      <w:r>
-        <w:rPr>
-          <w:rFonts w:ascii="Consolas" w:eastAsia="Times New Roman" w:hAnsi="Consolas" w:cs="Courier New"/>
-          <w:i/>
-          <w:iCs/>
-          <w:color w:val="FFFFFF" w:themeColor="background1"/>
-          <w:sz w:val="18"/>
-          <w:szCs w:val="18"/>
-          <w:highlight w:val="black"/>
-          <w:bdr w:val="none" w:sz="0" w:space="0" w:color="auto" w:frame="1"/>
-          <w:lang w:eastAsia="pt-BR"/>
-        </w:rPr>
-        <w:t>titles.price</w:t>
-      </w:r>
-      <w:proofErr w:type="spellEnd"/>
-      <w:r>
-        <w:rPr>
-          <w:rFonts w:ascii="Consolas" w:eastAsia="Times New Roman" w:hAnsi="Consolas" w:cs="Courier New"/>
-          <w:i/>
-          <w:iCs/>
-          <w:color w:val="FFFFFF" w:themeColor="background1"/>
-          <w:sz w:val="18"/>
-          <w:szCs w:val="18"/>
-          <w:highlight w:val="black"/>
-          <w:bdr w:val="none" w:sz="0" w:space="0" w:color="auto" w:frame="1"/>
-          <w:lang w:eastAsia="pt-BR"/>
-        </w:rPr>
-        <w:t>)</w:t>
+        <w:t>SELECT titles.pub_id, AVG(titles.price)</w:t>
       </w:r>
     </w:p>
     <w:p>
@@ -1338,54 +994,8 @@
           <w:bdr w:val="none" w:sz="0" w:space="0" w:color="auto" w:frame="1"/>
           <w:lang w:eastAsia="pt-BR"/>
         </w:rPr>
-        <w:t xml:space="preserve">FROM </w:t>
-      </w:r>
-      <w:proofErr w:type="spellStart"/>
-      <w:r>
-        <w:rPr>
-          <w:rFonts w:ascii="Consolas" w:eastAsia="Times New Roman" w:hAnsi="Consolas" w:cs="Courier New"/>
-          <w:i/>
-          <w:iCs/>
-          <w:color w:val="FFFFFF" w:themeColor="background1"/>
-          <w:sz w:val="18"/>
-          <w:szCs w:val="18"/>
-          <w:highlight w:val="black"/>
-          <w:bdr w:val="none" w:sz="0" w:space="0" w:color="auto" w:frame="1"/>
-          <w:lang w:eastAsia="pt-BR"/>
-        </w:rPr>
-        <w:t>titles</w:t>
-      </w:r>
-      <w:proofErr w:type="spellEnd"/>
-      <w:r>
-        <w:rPr>
-          <w:rFonts w:ascii="Consolas" w:eastAsia="Times New Roman" w:hAnsi="Consolas" w:cs="Courier New"/>
-          <w:i/>
-          <w:iCs/>
-          <w:color w:val="FFFFFF" w:themeColor="background1"/>
-          <w:sz w:val="18"/>
-          <w:szCs w:val="18"/>
-          <w:highlight w:val="black"/>
-          <w:bdr w:val="none" w:sz="0" w:space="0" w:color="auto" w:frame="1"/>
-          <w:lang w:eastAsia="pt-BR"/>
-        </w:rPr>
-        <w:t xml:space="preserve"> INNER JOIN </w:t>
-      </w:r>
-      <w:proofErr w:type="spellStart"/>
-      <w:r>
-        <w:rPr>
-          <w:rFonts w:ascii="Consolas" w:eastAsia="Times New Roman" w:hAnsi="Consolas" w:cs="Courier New"/>
-          <w:i/>
-          <w:iCs/>
-          <w:color w:val="FFFFFF" w:themeColor="background1"/>
-          <w:sz w:val="18"/>
-          <w:szCs w:val="18"/>
-          <w:highlight w:val="black"/>
-          <w:bdr w:val="none" w:sz="0" w:space="0" w:color="auto" w:frame="1"/>
-          <w:lang w:eastAsia="pt-BR"/>
-        </w:rPr>
-        <w:t>publishers</w:t>
-      </w:r>
-      <w:proofErr w:type="spellEnd"/>
+        <w:t>FROM titles INNER JOIN publishers</w:t>
+      </w:r>
     </w:p>
     <w:p>
       <w:pPr>
@@ -1458,54 +1068,8 @@
           <w:bdr w:val="none" w:sz="0" w:space="0" w:color="auto" w:frame="1"/>
           <w:lang w:eastAsia="pt-BR"/>
         </w:rPr>
-        <w:t xml:space="preserve">ON </w:t>
-      </w:r>
-      <w:proofErr w:type="spellStart"/>
-      <w:r>
-        <w:rPr>
-          <w:rFonts w:ascii="Consolas" w:eastAsia="Times New Roman" w:hAnsi="Consolas" w:cs="Courier New"/>
-          <w:i/>
-          <w:iCs/>
-          <w:color w:val="FFFFFF" w:themeColor="background1"/>
-          <w:sz w:val="18"/>
-          <w:szCs w:val="18"/>
-          <w:highlight w:val="black"/>
-          <w:bdr w:val="none" w:sz="0" w:space="0" w:color="auto" w:frame="1"/>
-          <w:lang w:eastAsia="pt-BR"/>
-        </w:rPr>
-        <w:t>titles.pub_id</w:t>
-      </w:r>
-      <w:proofErr w:type="spellEnd"/>
-      <w:r>
-        <w:rPr>
-          <w:rFonts w:ascii="Consolas" w:eastAsia="Times New Roman" w:hAnsi="Consolas" w:cs="Courier New"/>
-          <w:i/>
-          <w:iCs/>
-          <w:color w:val="FFFFFF" w:themeColor="background1"/>
-          <w:sz w:val="18"/>
-          <w:szCs w:val="18"/>
-          <w:highlight w:val="black"/>
-          <w:bdr w:val="none" w:sz="0" w:space="0" w:color="auto" w:frame="1"/>
-          <w:lang w:eastAsia="pt-BR"/>
-        </w:rPr>
-        <w:t xml:space="preserve"> = </w:t>
-      </w:r>
-      <w:proofErr w:type="spellStart"/>
-      <w:r>
-        <w:rPr>
-          <w:rFonts w:ascii="Consolas" w:eastAsia="Times New Roman" w:hAnsi="Consolas" w:cs="Courier New"/>
-          <w:i/>
-          <w:iCs/>
-          <w:color w:val="FFFFFF" w:themeColor="background1"/>
-          <w:sz w:val="18"/>
-          <w:szCs w:val="18"/>
-          <w:highlight w:val="black"/>
-          <w:bdr w:val="none" w:sz="0" w:space="0" w:color="auto" w:frame="1"/>
-          <w:lang w:eastAsia="pt-BR"/>
-        </w:rPr>
-        <w:t>publishers.pub_id</w:t>
-      </w:r>
-      <w:proofErr w:type="spellEnd"/>
+        <w:t>ON titles.pub_id = publishers.pub_id</w:t>
+      </w:r>
     </w:p>
     <w:p>
       <w:pPr>
@@ -1578,39 +1142,7 @@
           <w:bdr w:val="none" w:sz="0" w:space="0" w:color="auto" w:frame="1"/>
           <w:lang w:eastAsia="pt-BR"/>
         </w:rPr>
-        <w:t xml:space="preserve">WHERE </w:t>
-      </w:r>
-      <w:proofErr w:type="spellStart"/>
-      <w:proofErr w:type="gramStart"/>
-      <w:r>
-        <w:rPr>
-          <w:rFonts w:ascii="Consolas" w:eastAsia="Times New Roman" w:hAnsi="Consolas" w:cs="Courier New"/>
-          <w:i/>
-          <w:iCs/>
-          <w:color w:val="FFFFFF" w:themeColor="background1"/>
-          <w:sz w:val="18"/>
-          <w:szCs w:val="18"/>
-          <w:highlight w:val="black"/>
-          <w:bdr w:val="none" w:sz="0" w:space="0" w:color="auto" w:frame="1"/>
-          <w:lang w:eastAsia="pt-BR"/>
-        </w:rPr>
-        <w:t>publishers.state</w:t>
-      </w:r>
-      <w:proofErr w:type="spellEnd"/>
-      <w:proofErr w:type="gramEnd"/>
-      <w:r>
-        <w:rPr>
-          <w:rFonts w:ascii="Consolas" w:eastAsia="Times New Roman" w:hAnsi="Consolas" w:cs="Courier New"/>
-          <w:i/>
-          <w:iCs/>
-          <w:color w:val="FFFFFF" w:themeColor="background1"/>
-          <w:sz w:val="18"/>
-          <w:szCs w:val="18"/>
-          <w:highlight w:val="black"/>
-          <w:bdr w:val="none" w:sz="0" w:space="0" w:color="auto" w:frame="1"/>
-          <w:lang w:eastAsia="pt-BR"/>
-        </w:rPr>
-        <w:t xml:space="preserve"> = 'CA'</w:t>
+        <w:t>WHERE publishers.state = 'CA'</w:t>
       </w:r>
     </w:p>
     <w:p>
@@ -1659,9 +1191,8 @@
           <w:bdr w:val="none" w:sz="0" w:space="0" w:color="auto" w:frame="1"/>
           <w:lang w:eastAsia="pt-BR"/>
         </w:rPr>
-        <w:t xml:space="preserve">GROUP BY </w:t>
-      </w:r>
-      <w:proofErr w:type="spellStart"/>
+        <w:t xml:space="preserve">GROUP BY titles.pub_id  </w:t>
+      </w:r>
       <w:r>
         <w:rPr>
           <w:rFonts w:ascii="Consolas" w:eastAsia="Times New Roman" w:hAnsi="Consolas" w:cs="Courier New"/>
@@ -1674,83 +1205,8 @@
           <w:bdr w:val="none" w:sz="0" w:space="0" w:color="auto" w:frame="1"/>
           <w:lang w:eastAsia="pt-BR"/>
         </w:rPr>
-        <w:t>titles.pub_id</w:t>
-      </w:r>
-      <w:proofErr w:type="spellEnd"/>
-      <w:r>
-        <w:rPr>
-          <w:rFonts w:ascii="Consolas" w:eastAsia="Times New Roman" w:hAnsi="Consolas" w:cs="Courier New"/>
-          <w:i/>
-          <w:iCs/>
-          <w:color w:val="FFFFFF" w:themeColor="background1"/>
-          <w:sz w:val="18"/>
-          <w:szCs w:val="18"/>
-          <w:highlight w:val="black"/>
-          <w:bdr w:val="none" w:sz="0" w:space="0" w:color="auto" w:frame="1"/>
-          <w:lang w:eastAsia="pt-BR"/>
-        </w:rPr>
-        <w:t xml:space="preserve">  </w:t>
-      </w:r>
-      <w:r>
-        <w:rPr>
-          <w:rFonts w:ascii="Consolas" w:eastAsia="Times New Roman" w:hAnsi="Consolas" w:cs="Courier New"/>
-          <w:i/>
-          <w:iCs/>
-          <w:color w:val="FFFFFF" w:themeColor="background1"/>
-          <w:sz w:val="18"/>
-          <w:szCs w:val="18"/>
-          <w:highlight w:val="black"/>
-          <w:bdr w:val="none" w:sz="0" w:space="0" w:color="auto" w:frame="1"/>
-          <w:lang w:eastAsia="pt-BR"/>
-        </w:rPr>
         <w:br/>
-        <w:t xml:space="preserve">HAVING </w:t>
-      </w:r>
-      <w:proofErr w:type="gramStart"/>
-      <w:r>
-        <w:rPr>
-          <w:rFonts w:ascii="Consolas" w:eastAsia="Times New Roman" w:hAnsi="Consolas" w:cs="Courier New"/>
-          <w:i/>
-          <w:iCs/>
-          <w:color w:val="FFFFFF" w:themeColor="background1"/>
-          <w:sz w:val="18"/>
-          <w:szCs w:val="18"/>
-          <w:highlight w:val="black"/>
-          <w:bdr w:val="none" w:sz="0" w:space="0" w:color="auto" w:frame="1"/>
-          <w:lang w:eastAsia="pt-BR"/>
-        </w:rPr>
-        <w:t>AVG(</w:t>
-      </w:r>
-      <w:proofErr w:type="spellStart"/>
-      <w:proofErr w:type="gramEnd"/>
-      <w:r>
-        <w:rPr>
-          <w:rFonts w:ascii="Consolas" w:eastAsia="Times New Roman" w:hAnsi="Consolas" w:cs="Courier New"/>
-          <w:i/>
-          <w:iCs/>
-          <w:color w:val="FFFFFF" w:themeColor="background1"/>
-          <w:sz w:val="18"/>
-          <w:szCs w:val="18"/>
-          <w:highlight w:val="black"/>
-          <w:bdr w:val="none" w:sz="0" w:space="0" w:color="auto" w:frame="1"/>
-          <w:lang w:eastAsia="pt-BR"/>
-        </w:rPr>
-        <w:t>price</w:t>
-      </w:r>
-      <w:proofErr w:type="spellEnd"/>
-      <w:r>
-        <w:rPr>
-          <w:rFonts w:ascii="Consolas" w:eastAsia="Times New Roman" w:hAnsi="Consolas" w:cs="Courier New"/>
-          <w:i/>
-          <w:iCs/>
-          <w:color w:val="FFFFFF" w:themeColor="background1"/>
-          <w:sz w:val="18"/>
-          <w:szCs w:val="18"/>
-          <w:highlight w:val="black"/>
-          <w:bdr w:val="none" w:sz="0" w:space="0" w:color="auto" w:frame="1"/>
-          <w:lang w:eastAsia="pt-BR"/>
-        </w:rPr>
-        <w:t>) &gt; 10</w:t>
+        <w:t>HAVING AVG(price) &gt; 10</w:t>
       </w:r>
       <w:r>
         <w:rPr>
@@ -2031,23 +1487,7 @@
                 <w:sz w:val="20"/>
                 <w:szCs w:val="20"/>
               </w:rPr>
-              <w:t xml:space="preserve">Concatena a primeira </w:t>
-            </w:r>
-            <w:proofErr w:type="spellStart"/>
-            <w:r>
-              <w:rPr>
-                <w:sz w:val="20"/>
-                <w:szCs w:val="20"/>
-              </w:rPr>
-              <w:t>string</w:t>
-            </w:r>
-            <w:proofErr w:type="spellEnd"/>
-            <w:r>
-              <w:rPr>
-                <w:sz w:val="20"/>
-                <w:szCs w:val="20"/>
-              </w:rPr>
-              <w:t xml:space="preserve"> de caracteres com a segunda.</w:t>
+              <w:t>Concatena a primeira string de caracteres com a segunda.</w:t>
             </w:r>
             <w:r>
               <w:rPr>
@@ -2068,23 +1508,7 @@
                 <w:sz w:val="20"/>
                 <w:szCs w:val="20"/>
               </w:rPr>
-              <w:t xml:space="preserve">ao operador de </w:t>
-            </w:r>
-            <w:proofErr w:type="gramStart"/>
-            <w:r>
-              <w:rPr>
-                <w:sz w:val="20"/>
-                <w:szCs w:val="20"/>
-              </w:rPr>
-              <w:t>concatenação(</w:t>
-            </w:r>
-            <w:proofErr w:type="gramEnd"/>
-            <w:r>
-              <w:rPr>
-                <w:sz w:val="20"/>
-                <w:szCs w:val="20"/>
-              </w:rPr>
-              <w:t>||).</w:t>
+              <w:t>ao operador de concatenação(||).</w:t>
             </w:r>
           </w:p>
         </w:tc>
@@ -2161,23 +1585,7 @@
                 <w:sz w:val="20"/>
                 <w:szCs w:val="20"/>
               </w:rPr>
-              <w:t xml:space="preserve">Converte </w:t>
-            </w:r>
-            <w:proofErr w:type="spellStart"/>
-            <w:r>
-              <w:rPr>
-                <w:sz w:val="20"/>
-                <w:szCs w:val="20"/>
-              </w:rPr>
-              <w:t>strings</w:t>
-            </w:r>
-            <w:proofErr w:type="spellEnd"/>
-            <w:r>
-              <w:rPr>
-                <w:sz w:val="20"/>
-                <w:szCs w:val="20"/>
-              </w:rPr>
-              <w:t xml:space="preserve"> de caracteres deixando a primeira letra de cada palavra </w:t>
+              <w:t xml:space="preserve">Converte strings de caracteres deixando a primeira letra de cada palavra </w:t>
             </w:r>
             <w:r>
               <w:rPr>
@@ -2232,18 +1640,8 @@
                 <w:u w:val="single"/>
               </w:rPr>
               <w:br/>
-              <w:t>(COLUMN\</w:t>
-            </w:r>
-            <w:proofErr w:type="gramStart"/>
-            <w:r>
-              <w:rPr>
-                <w:sz w:val="20"/>
-                <w:szCs w:val="20"/>
-                <w:u w:val="single"/>
-              </w:rPr>
-              <w:t>Expression,m</w:t>
-            </w:r>
-            <w:proofErr w:type="gramEnd"/>
+              <w:t>(COLUMN\Expression,m</w:t>
+            </w:r>
             <w:r>
               <w:rPr>
                 <w:sz w:val="20"/>
@@ -2272,23 +1670,7 @@
                 <w:sz w:val="20"/>
                 <w:szCs w:val="20"/>
               </w:rPr>
-              <w:t xml:space="preserve">Retorna a posição numérica do caractere dentro da </w:t>
-            </w:r>
-            <w:proofErr w:type="spellStart"/>
-            <w:r>
-              <w:rPr>
-                <w:sz w:val="20"/>
-                <w:szCs w:val="20"/>
-              </w:rPr>
-              <w:t>string</w:t>
-            </w:r>
-            <w:proofErr w:type="spellEnd"/>
-            <w:r>
-              <w:rPr>
-                <w:sz w:val="20"/>
-                <w:szCs w:val="20"/>
-              </w:rPr>
-              <w:t>.</w:t>
+              <w:t>Retorna a posição numérica do caractere dentro da string.</w:t>
             </w:r>
           </w:p>
         </w:tc>
@@ -2367,35 +1749,8 @@
                 <w:sz w:val="20"/>
                 <w:szCs w:val="20"/>
               </w:rPr>
-              <w:t xml:space="preserve">Retorna o </w:t>
-            </w:r>
-            <w:proofErr w:type="spellStart"/>
-            <w:proofErr w:type="gramStart"/>
-            <w:r>
-              <w:rPr>
-                <w:sz w:val="20"/>
-                <w:szCs w:val="20"/>
-              </w:rPr>
-              <w:t>numero</w:t>
-            </w:r>
-            <w:proofErr w:type="spellEnd"/>
-            <w:proofErr w:type="gramEnd"/>
-            <w:r>
-              <w:rPr>
-                <w:sz w:val="20"/>
-                <w:szCs w:val="20"/>
-              </w:rPr>
-              <w:t xml:space="preserve"> de caracteres da </w:t>
-            </w:r>
-            <w:proofErr w:type="spellStart"/>
-            <w:r>
-              <w:rPr>
-                <w:sz w:val="20"/>
-                <w:szCs w:val="20"/>
-              </w:rPr>
-              <w:t>string</w:t>
-            </w:r>
-            <w:proofErr w:type="spellEnd"/>
+              <w:t>Retorna o numero de caracteres da string</w:t>
+            </w:r>
             <w:r>
               <w:rPr>
                 <w:sz w:val="20"/>
@@ -2461,23 +1816,7 @@
                 <w:sz w:val="20"/>
                 <w:szCs w:val="20"/>
               </w:rPr>
-              <w:t xml:space="preserve">Converte </w:t>
-            </w:r>
-            <w:proofErr w:type="spellStart"/>
-            <w:r>
-              <w:rPr>
-                <w:sz w:val="20"/>
-                <w:szCs w:val="20"/>
-              </w:rPr>
-              <w:t>strings</w:t>
-            </w:r>
-            <w:proofErr w:type="spellEnd"/>
-            <w:r>
-              <w:rPr>
-                <w:sz w:val="20"/>
-                <w:szCs w:val="20"/>
-              </w:rPr>
-              <w:t xml:space="preserve"> de caracteres para minúsculas.</w:t>
+              <w:t>Converte strings de caracteres para minúsculas.</w:t>
             </w:r>
           </w:p>
         </w:tc>
@@ -2500,23 +1839,13 @@
                 <w:u w:val="single"/>
               </w:rPr>
             </w:pPr>
-            <w:proofErr w:type="gramStart"/>
             <w:r>
               <w:rPr>
                 <w:sz w:val="20"/>
                 <w:szCs w:val="20"/>
                 <w:u w:val="single"/>
               </w:rPr>
-              <w:t>lpad(</w:t>
-            </w:r>
-            <w:proofErr w:type="gramEnd"/>
-            <w:r>
-              <w:rPr>
-                <w:sz w:val="20"/>
-                <w:szCs w:val="20"/>
-                <w:u w:val="single"/>
-              </w:rPr>
-              <w:t>column\expression,n, ‘</w:t>
+              <w:t>lpad(column\expression,n, ‘</w:t>
             </w:r>
             <w:r>
               <w:rPr>
@@ -2546,23 +1875,7 @@
                 <w:sz w:val="20"/>
                 <w:szCs w:val="20"/>
               </w:rPr>
-              <w:t xml:space="preserve">Retorna uma </w:t>
-            </w:r>
-            <w:proofErr w:type="spellStart"/>
-            <w:r>
-              <w:rPr>
-                <w:sz w:val="20"/>
-                <w:szCs w:val="20"/>
-              </w:rPr>
-              <w:t>string</w:t>
-            </w:r>
-            <w:proofErr w:type="spellEnd"/>
-            <w:r>
-              <w:rPr>
-                <w:sz w:val="20"/>
-                <w:szCs w:val="20"/>
-              </w:rPr>
-              <w:t xml:space="preserve"> com tamanho total de n alinhada à direita.</w:t>
+              <w:t>Retorna uma string com tamanho total de n alinhada à direita.</w:t>
             </w:r>
           </w:p>
         </w:tc>
@@ -2604,25 +1917,7 @@
                 <w:u w:val="single"/>
               </w:rPr>
               <w:br/>
-              <w:t>(</w:t>
-            </w:r>
-            <w:proofErr w:type="gramStart"/>
-            <w:r>
-              <w:rPr>
-                <w:sz w:val="20"/>
-                <w:szCs w:val="20"/>
-                <w:u w:val="single"/>
-              </w:rPr>
-              <w:t>x,search</w:t>
-            </w:r>
-            <w:proofErr w:type="gramEnd"/>
-            <w:r>
-              <w:rPr>
-                <w:sz w:val="20"/>
-                <w:szCs w:val="20"/>
-                <w:u w:val="single"/>
-              </w:rPr>
-              <w:t>_string,replace_string)</w:t>
+              <w:t>(x,search_string,replace_string)</w:t>
             </w:r>
           </w:p>
           <w:p>
@@ -2653,55 +1948,7 @@
                 <w:sz w:val="20"/>
                 <w:szCs w:val="20"/>
               </w:rPr>
-              <w:t xml:space="preserve">Procura a </w:t>
-            </w:r>
-            <w:proofErr w:type="spellStart"/>
-            <w:r>
-              <w:rPr>
-                <w:sz w:val="20"/>
-                <w:szCs w:val="20"/>
-              </w:rPr>
-              <w:t>string</w:t>
-            </w:r>
-            <w:proofErr w:type="spellEnd"/>
-            <w:r>
-              <w:rPr>
-                <w:sz w:val="20"/>
-                <w:szCs w:val="20"/>
-              </w:rPr>
-              <w:t xml:space="preserve"> </w:t>
-            </w:r>
-            <w:proofErr w:type="spellStart"/>
-            <w:r>
-              <w:rPr>
-                <w:sz w:val="20"/>
-                <w:szCs w:val="20"/>
-              </w:rPr>
-              <w:t>Search_string</w:t>
-            </w:r>
-            <w:proofErr w:type="spellEnd"/>
-            <w:r>
-              <w:rPr>
-                <w:sz w:val="20"/>
-                <w:szCs w:val="20"/>
-              </w:rPr>
-              <w:t xml:space="preserve"> em x e substitui por </w:t>
-            </w:r>
-            <w:proofErr w:type="spellStart"/>
-            <w:r>
-              <w:rPr>
-                <w:sz w:val="20"/>
-                <w:szCs w:val="20"/>
-              </w:rPr>
-              <w:t>replace_string</w:t>
-            </w:r>
-            <w:proofErr w:type="spellEnd"/>
-            <w:r>
-              <w:rPr>
-                <w:sz w:val="20"/>
-                <w:szCs w:val="20"/>
-              </w:rPr>
-              <w:t>.</w:t>
+              <w:t>Procura a string Search_string em x e substitui por replace_string.</w:t>
             </w:r>
           </w:p>
         </w:tc>
@@ -2773,25 +2020,7 @@
                 <w:szCs w:val="20"/>
                 <w:u w:val="single"/>
               </w:rPr>
-              <w:t>(column\</w:t>
-            </w:r>
-            <w:proofErr w:type="gramStart"/>
-            <w:r>
-              <w:rPr>
-                <w:sz w:val="20"/>
-                <w:szCs w:val="20"/>
-                <w:u w:val="single"/>
-              </w:rPr>
-              <w:t>expression,n</w:t>
-            </w:r>
-            <w:proofErr w:type="gramEnd"/>
-            <w:r>
-              <w:rPr>
-                <w:sz w:val="20"/>
-                <w:szCs w:val="20"/>
-                <w:u w:val="single"/>
-              </w:rPr>
-              <w:t>,’string’)</w:t>
+              <w:t>(column\expression,n,’string’)</w:t>
             </w:r>
             <w:r>
               <w:rPr>
@@ -2830,23 +2059,7 @@
                 <w:sz w:val="20"/>
                 <w:szCs w:val="20"/>
               </w:rPr>
-              <w:t xml:space="preserve">Retorna uma </w:t>
-            </w:r>
-            <w:proofErr w:type="spellStart"/>
-            <w:r>
-              <w:rPr>
-                <w:sz w:val="20"/>
-                <w:szCs w:val="20"/>
-              </w:rPr>
-              <w:t>string</w:t>
-            </w:r>
-            <w:proofErr w:type="spellEnd"/>
-            <w:r>
-              <w:rPr>
-                <w:sz w:val="20"/>
-                <w:szCs w:val="20"/>
-              </w:rPr>
-              <w:t xml:space="preserve"> </w:t>
+              <w:t xml:space="preserve">Retorna uma string </w:t>
             </w:r>
             <w:r>
               <w:rPr>
@@ -2926,23 +2139,13 @@
                 <w:u w:val="single"/>
               </w:rPr>
             </w:pPr>
-            <w:proofErr w:type="gramStart"/>
             <w:r>
               <w:rPr>
                 <w:sz w:val="20"/>
                 <w:szCs w:val="20"/>
                 <w:u w:val="single"/>
               </w:rPr>
-              <w:t>( column</w:t>
-            </w:r>
-            <w:proofErr w:type="gramEnd"/>
-            <w:r>
-              <w:rPr>
-                <w:sz w:val="20"/>
-                <w:szCs w:val="20"/>
-                <w:u w:val="single"/>
-              </w:rPr>
-              <w:t>\ex</w:t>
+              <w:t>( column\ex</w:t>
             </w:r>
             <w:r>
               <w:rPr>
@@ -3009,23 +2212,7 @@
                 <w:sz w:val="20"/>
                 <w:szCs w:val="20"/>
               </w:rPr>
-              <w:t xml:space="preserve">Retorna os caracteres especificados a partir da </w:t>
-            </w:r>
-            <w:proofErr w:type="spellStart"/>
-            <w:r>
-              <w:rPr>
-                <w:sz w:val="20"/>
-                <w:szCs w:val="20"/>
-              </w:rPr>
-              <w:t>string</w:t>
-            </w:r>
-            <w:proofErr w:type="spellEnd"/>
-            <w:r>
-              <w:rPr>
-                <w:sz w:val="20"/>
-                <w:szCs w:val="20"/>
-              </w:rPr>
-              <w:t xml:space="preserve"> de caracteres, começando na posição m</w:t>
+              <w:t>Retorna os caracteres especificados a partir da string de caracteres, começando na posição m</w:t>
             </w:r>
             <w:r>
               <w:rPr>
@@ -3046,85 +2233,28 @@
                 <w:sz w:val="20"/>
                 <w:szCs w:val="20"/>
               </w:rPr>
-              <w:t xml:space="preserve">. Se m for </w:t>
-            </w:r>
-            <w:proofErr w:type="gramStart"/>
-            <w:r>
-              <w:rPr>
-                <w:sz w:val="20"/>
-                <w:szCs w:val="20"/>
-              </w:rPr>
-              <w:t xml:space="preserve">negativo </w:t>
-            </w:r>
-            <w:r>
-              <w:rPr>
-                <w:sz w:val="20"/>
-                <w:szCs w:val="20"/>
-              </w:rPr>
-              <w:t>,a</w:t>
-            </w:r>
-            <w:proofErr w:type="gramEnd"/>
-            <w:r>
-              <w:rPr>
-                <w:sz w:val="20"/>
-                <w:szCs w:val="20"/>
-              </w:rPr>
-              <w:t xml:space="preserve"> contagem inicia a partir do final da </w:t>
-            </w:r>
-            <w:proofErr w:type="spellStart"/>
-            <w:r>
-              <w:rPr>
-                <w:sz w:val="20"/>
-                <w:szCs w:val="20"/>
-              </w:rPr>
-              <w:t>string</w:t>
-            </w:r>
-            <w:proofErr w:type="spellEnd"/>
-            <w:r>
-              <w:rPr>
-                <w:sz w:val="20"/>
-                <w:szCs w:val="20"/>
-              </w:rPr>
-              <w:t xml:space="preserve">. Se </w:t>
-            </w:r>
-            <w:proofErr w:type="gramStart"/>
-            <w:r>
-              <w:rPr>
-                <w:sz w:val="20"/>
-                <w:szCs w:val="20"/>
-              </w:rPr>
-              <w:t>n</w:t>
-            </w:r>
-            <w:proofErr w:type="gramEnd"/>
-            <w:r>
-              <w:rPr>
-                <w:sz w:val="20"/>
-                <w:szCs w:val="20"/>
-              </w:rPr>
-              <w:t xml:space="preserve"> for omitido são retornados </w:t>
-            </w:r>
-            <w:r>
-              <w:rPr>
-                <w:sz w:val="20"/>
-                <w:szCs w:val="20"/>
-              </w:rPr>
-              <w:t xml:space="preserve">todos os caracteres até o final da </w:t>
-            </w:r>
-            <w:proofErr w:type="spellStart"/>
-            <w:r>
-              <w:rPr>
-                <w:sz w:val="20"/>
-                <w:szCs w:val="20"/>
-              </w:rPr>
-              <w:t>string</w:t>
-            </w:r>
-            <w:proofErr w:type="spellEnd"/>
-            <w:r>
-              <w:rPr>
-                <w:sz w:val="20"/>
-                <w:szCs w:val="20"/>
-              </w:rPr>
-              <w:t>.</w:t>
+              <w:t xml:space="preserve">. Se m for negativo </w:t>
+            </w:r>
+            <w:r>
+              <w:rPr>
+                <w:sz w:val="20"/>
+                <w:szCs w:val="20"/>
+              </w:rPr>
+              <w:t>,a contagem inicia a partir do final da string</w:t>
+            </w:r>
+            <w:r>
+              <w:rPr>
+                <w:sz w:val="20"/>
+                <w:szCs w:val="20"/>
+              </w:rPr>
+              <w:t xml:space="preserve">. Se n for omitido são retornados </w:t>
+            </w:r>
+            <w:r>
+              <w:rPr>
+                <w:sz w:val="20"/>
+                <w:szCs w:val="20"/>
+              </w:rPr>
+              <w:t>todos os caracteres até o final da string.</w:t>
             </w:r>
           </w:p>
         </w:tc>
@@ -3175,23 +2305,7 @@
                 <w:sz w:val="20"/>
                 <w:szCs w:val="20"/>
               </w:rPr>
-              <w:t xml:space="preserve">Converte </w:t>
-            </w:r>
-            <w:proofErr w:type="spellStart"/>
-            <w:r>
-              <w:rPr>
-                <w:sz w:val="20"/>
-                <w:szCs w:val="20"/>
-              </w:rPr>
-              <w:t>strings</w:t>
-            </w:r>
-            <w:proofErr w:type="spellEnd"/>
-            <w:r>
-              <w:rPr>
-                <w:sz w:val="20"/>
-                <w:szCs w:val="20"/>
-              </w:rPr>
-              <w:t xml:space="preserve"> de car</w:t>
+              <w:t>Converte strings de car</w:t>
             </w:r>
             <w:r>
               <w:rPr>
@@ -3212,23 +2326,7 @@
     </w:p>
     <w:p>
       <w:r>
-        <w:t xml:space="preserve">SELECT </w:t>
-      </w:r>
-      <w:proofErr w:type="spellStart"/>
-      <w:r>
-        <w:t>Concat</w:t>
-      </w:r>
-      <w:proofErr w:type="spellEnd"/>
-      <w:r>
-        <w:t xml:space="preserve"> (COD_</w:t>
-      </w:r>
-      <w:proofErr w:type="gramStart"/>
-      <w:r>
-        <w:t>ALUNO,NOME</w:t>
-      </w:r>
-      <w:proofErr w:type="gramEnd"/>
-      <w:r>
-        <w:t>) FROM TALUNO;</w:t>
+        <w:t>SELECT Concat (COD_ALUNO,NOME) FROM TALUNO;</w:t>
       </w:r>
       <w:r>
         <w:t xml:space="preserve"> </w:t>
@@ -3239,33 +2337,35 @@
         </w:rPr>
         <w:t xml:space="preserve">--- concatena </w:t>
       </w:r>
-      <w:proofErr w:type="spellStart"/>
       <w:r>
         <w:rPr>
           <w:color w:val="BFBFBF" w:themeColor="background1" w:themeShade="BF"/>
         </w:rPr>
-        <w:t>strings</w:t>
-      </w:r>
-      <w:proofErr w:type="spellEnd"/>
+        <w:t xml:space="preserve">strings --- </w:t>
+      </w:r>
+      <w:r>
+        <w:br/>
+      </w:r>
+      <w:r>
+        <w:t>SELECT InitCap (NOME) FROM TALUNO;</w:t>
+      </w:r>
+      <w:r>
+        <w:t xml:space="preserve"> </w:t>
+      </w:r>
       <w:r>
         <w:rPr>
           <w:color w:val="BFBFBF" w:themeColor="background1" w:themeShade="BF"/>
         </w:rPr>
-        <w:t xml:space="preserve"> --- </w:t>
+        <w:t xml:space="preserve">---- Primeiro caractere de cada string fica maiúsculo --- </w:t>
       </w:r>
       <w:r>
         <w:br/>
       </w:r>
       <w:r>
-        <w:t xml:space="preserve">SELECT </w:t>
-      </w:r>
-      <w:proofErr w:type="spellStart"/>
-      <w:r>
-        <w:t>InitCap</w:t>
-      </w:r>
-      <w:proofErr w:type="spellEnd"/>
-      <w:r>
-        <w:t xml:space="preserve"> (NOME) FROM TALUNO;</w:t>
+        <w:t>SELECT InStr (NOME,'R')FROM TALUNO;</w:t>
+      </w:r>
+      <w:r>
+        <w:t xml:space="preserve"> -</w:t>
       </w:r>
       <w:r>
         <w:t xml:space="preserve"> </w:t>
@@ -3274,38 +2374,31 @@
         <w:rPr>
           <w:color w:val="BFBFBF" w:themeColor="background1" w:themeShade="BF"/>
         </w:rPr>
-        <w:t xml:space="preserve">---- Primeiro caractere de cada </w:t>
-      </w:r>
-      <w:proofErr w:type="spellStart"/>
+        <w:t>diz em qual posição o caractere est</w:t>
+      </w:r>
       <w:r>
         <w:rPr>
           <w:color w:val="BFBFBF" w:themeColor="background1" w:themeShade="BF"/>
         </w:rPr>
-        <w:t>string</w:t>
-      </w:r>
-      <w:proofErr w:type="spellEnd"/>
+        <w:t>á</w:t>
+      </w:r>
       <w:r>
         <w:rPr>
           <w:color w:val="BFBFBF" w:themeColor="background1" w:themeShade="BF"/>
         </w:rPr>
-        <w:t xml:space="preserve"> fica maiúsculo --- </w:t>
+        <w:t>---</w:t>
       </w:r>
       <w:r>
         <w:br/>
       </w:r>
       <w:r>
-        <w:t xml:space="preserve">SELECT </w:t>
-      </w:r>
-      <w:proofErr w:type="spellStart"/>
-      <w:r>
-        <w:t>InStr</w:t>
-      </w:r>
-      <w:proofErr w:type="spellEnd"/>
-      <w:r>
-        <w:t xml:space="preserve"> (NOME,'R')FROM TALUNO;</w:t>
-      </w:r>
-      <w:r>
-        <w:t xml:space="preserve"> -</w:t>
+        <w:t>SELECT Length (NOME) FROM TALUNO;</w:t>
+      </w:r>
+      <w:r>
+        <w:br/>
+      </w:r>
+      <w:r>
+        <w:t>SELECT COD_ALUNO, LPad(COD_ALUNO,5,'0') FROM TALUNO;</w:t>
       </w:r>
       <w:r>
         <w:t xml:space="preserve"> </w:t>
@@ -3314,76 +2407,13 @@
         <w:rPr>
           <w:color w:val="BFBFBF" w:themeColor="background1" w:themeShade="BF"/>
         </w:rPr>
-        <w:t>diz em qual posição o caractere est</w:t>
+        <w:t xml:space="preserve">-- </w:t>
       </w:r>
       <w:r>
         <w:rPr>
           <w:color w:val="BFBFBF" w:themeColor="background1" w:themeShade="BF"/>
         </w:rPr>
-        <w:t>á</w:t>
-      </w:r>
-      <w:r>
-        <w:rPr>
-          <w:color w:val="BFBFBF" w:themeColor="background1" w:themeShade="BF"/>
-        </w:rPr>
-        <w:t>---</w:t>
-      </w:r>
-      <w:r>
-        <w:br/>
-      </w:r>
-      <w:r>
-        <w:t xml:space="preserve">SELECT </w:t>
-      </w:r>
-      <w:proofErr w:type="spellStart"/>
-      <w:r>
-        <w:t>Length</w:t>
-      </w:r>
-      <w:proofErr w:type="spellEnd"/>
-      <w:r>
-        <w:t xml:space="preserve"> (NOME) FROM TALUNO;</w:t>
-      </w:r>
-      <w:r>
-        <w:br/>
-      </w:r>
-      <w:r>
-        <w:t xml:space="preserve">SELECT COD_ALUNO, </w:t>
-      </w:r>
-      <w:proofErr w:type="spellStart"/>
-      <w:r>
-        <w:t>LPad</w:t>
-      </w:r>
-      <w:proofErr w:type="spellEnd"/>
-      <w:r>
-        <w:t>(COD_ALUNO,5,'0') FROM TALUNO;</w:t>
-      </w:r>
-      <w:r>
-        <w:t xml:space="preserve"> </w:t>
-      </w:r>
-      <w:r>
-        <w:rPr>
-          <w:color w:val="BFBFBF" w:themeColor="background1" w:themeShade="BF"/>
-        </w:rPr>
-        <w:t xml:space="preserve">-- </w:t>
-      </w:r>
-      <w:r>
-        <w:rPr>
-          <w:color w:val="BFBFBF" w:themeColor="background1" w:themeShade="BF"/>
-        </w:rPr>
-        <w:t xml:space="preserve">acrescenta caracteres </w:t>
-      </w:r>
-      <w:proofErr w:type="spellStart"/>
-      <w:r>
-        <w:rPr>
-          <w:color w:val="BFBFBF" w:themeColor="background1" w:themeShade="BF"/>
-        </w:rPr>
-        <w:t>a</w:t>
-      </w:r>
-      <w:proofErr w:type="spellEnd"/>
-      <w:r>
-        <w:rPr>
-          <w:color w:val="BFBFBF" w:themeColor="background1" w:themeShade="BF"/>
-        </w:rPr>
-        <w:t xml:space="preserve"> esquerda ---</w:t>
+        <w:t>acrescenta caracteres a esquerda ---</w:t>
       </w:r>
     </w:p>
     <w:p>
@@ -3792,46 +2822,51 @@
           <w:highlight w:val="yellow"/>
         </w:rPr>
       </w:pPr>
-    </w:p>
-    <w:p>
-      <w:pPr>
-        <w:ind w:left="1416"/>
+      <w:r>
         <w:rPr>
           <w:sz w:val="18"/>
           <w:szCs w:val="18"/>
           <w:highlight w:val="yellow"/>
         </w:rPr>
-      </w:pPr>
-      <w:r>
-        <w:rPr>
+        <w:t>EX COM UPDATE .:</w:t>
+      </w:r>
+    </w:p>
+    <w:p>
+      <w:pPr>
+        <w:ind w:left="1416"/>
+        <w:rPr>
+          <w:b/>
+          <w:bCs/>
+          <w:color w:val="FFFFFF" w:themeColor="background1"/>
           <w:sz w:val="18"/>
           <w:szCs w:val="18"/>
-          <w:highlight w:val="yellow"/>
-        </w:rPr>
-        <w:t xml:space="preserve">EX COM </w:t>
-      </w:r>
-      <w:proofErr w:type="gramStart"/>
-      <w:r>
-        <w:rPr>
+          <w:highlight w:val="black"/>
+        </w:rPr>
+      </w:pPr>
+      <w:r>
+        <w:rPr>
+          <w:b/>
+          <w:bCs/>
+          <w:color w:val="FFFFFF" w:themeColor="background1"/>
           <w:sz w:val="18"/>
           <w:szCs w:val="18"/>
-          <w:highlight w:val="yellow"/>
-        </w:rPr>
-        <w:t>UPDATE .</w:t>
-      </w:r>
-      <w:proofErr w:type="gramEnd"/>
-      <w:r>
-        <w:rPr>
+          <w:highlight w:val="black"/>
+        </w:rPr>
+        <w:t>INSERT INTO TALUNO (COD_ALUNO, NOME, CIDADE, CEP)</w:t>
+      </w:r>
+      <w:r>
+        <w:rPr>
+          <w:b/>
+          <w:bCs/>
+          <w:color w:val="FFFFFF" w:themeColor="background1"/>
           <w:sz w:val="18"/>
           <w:szCs w:val="18"/>
-          <w:highlight w:val="yellow"/>
-        </w:rPr>
-        <w:t>:</w:t>
-      </w:r>
-    </w:p>
-    <w:p>
-      <w:pPr>
-        <w:ind w:left="1416"/>
+          <w:highlight w:val="black"/>
+        </w:rPr>
+        <w:br/>
+        <w:t>VALUES (SEQ_ALUNO.NEXTVAL,'antonio','PETROLINA','45613216');</w:t>
+      </w:r>
+      <w:r>
         <w:rPr>
           <w:b/>
           <w:bCs/>
@@ -3840,7 +2875,8 @@
           <w:szCs w:val="18"/>
           <w:highlight w:val="black"/>
         </w:rPr>
-      </w:pPr>
+        <w:br/>
+      </w:r>
       <w:r>
         <w:rPr>
           <w:b/>
@@ -3850,7 +2886,8 @@
           <w:szCs w:val="18"/>
           <w:highlight w:val="black"/>
         </w:rPr>
-        <w:t>INSERT INTO TALUNO (COD_ALUNO, NOME, CIDADE, CEP)</w:t>
+        <w:br/>
+        <w:t xml:space="preserve">---- ULTILIZEI O UPDATE PARA CONSERTAR ---- </w:t>
       </w:r>
       <w:r>
         <w:rPr>
@@ -3862,7 +2899,6 @@
           <w:highlight w:val="black"/>
         </w:rPr>
         <w:br/>
-        <w:t>VALUES (SEQ_ALUNO.NEXTVAL,'antonio','PETROLINA','45613216');</w:t>
       </w:r>
       <w:r>
         <w:rPr>
@@ -3874,64 +2910,7 @@
           <w:highlight w:val="black"/>
         </w:rPr>
         <w:br/>
-      </w:r>
-      <w:r>
-        <w:rPr>
-          <w:b/>
-          <w:bCs/>
-          <w:color w:val="FFFFFF" w:themeColor="background1"/>
-          <w:sz w:val="18"/>
-          <w:szCs w:val="18"/>
-          <w:highlight w:val="black"/>
-        </w:rPr>
-        <w:br/>
-        <w:t xml:space="preserve">---- ULTILIZEI O UPDATE PARA CONSERTAR ---- </w:t>
-      </w:r>
-      <w:r>
-        <w:rPr>
-          <w:b/>
-          <w:bCs/>
-          <w:color w:val="FFFFFF" w:themeColor="background1"/>
-          <w:sz w:val="18"/>
-          <w:szCs w:val="18"/>
-          <w:highlight w:val="black"/>
-        </w:rPr>
-        <w:br/>
-      </w:r>
-      <w:r>
-        <w:rPr>
-          <w:b/>
-          <w:bCs/>
-          <w:color w:val="FFFFFF" w:themeColor="background1"/>
-          <w:sz w:val="18"/>
-          <w:szCs w:val="18"/>
-          <w:highlight w:val="black"/>
-        </w:rPr>
-        <w:br/>
-      </w:r>
-      <w:proofErr w:type="gramStart"/>
-      <w:r>
-        <w:rPr>
-          <w:b/>
-          <w:bCs/>
-          <w:color w:val="FFFFFF" w:themeColor="background1"/>
-          <w:sz w:val="18"/>
-          <w:szCs w:val="18"/>
-          <w:highlight w:val="black"/>
-        </w:rPr>
-        <w:t>UPDATE  TALUNO</w:t>
-      </w:r>
-      <w:proofErr w:type="gramEnd"/>
-      <w:r>
-        <w:rPr>
-          <w:b/>
-          <w:bCs/>
-          <w:color w:val="FFFFFF" w:themeColor="background1"/>
-          <w:sz w:val="18"/>
-          <w:szCs w:val="18"/>
-          <w:highlight w:val="black"/>
-        </w:rPr>
-        <w:t xml:space="preserve"> SET</w:t>
+        <w:t>UPDATE  TALUNO SET</w:t>
       </w:r>
       <w:r>
         <w:rPr>
@@ -4530,6 +3509,24 @@
         </w:rPr>
       </w:pPr>
     </w:p>
+    <w:p>
+      <w:pPr>
+        <w:rPr>
+          <w:b/>
+          <w:bCs/>
+          <w:u w:val="single"/>
+        </w:rPr>
+      </w:pPr>
+    </w:p>
+    <w:p>
+      <w:pPr>
+        <w:rPr>
+          <w:b/>
+          <w:bCs/>
+          <w:u w:val="single"/>
+        </w:rPr>
+      </w:pPr>
+    </w:p>
     <w:tbl>
       <w:tblPr>
         <w:tblStyle w:val="SimplesTabela3"/>
@@ -4560,6 +3557,7 @@
               <w:rPr>
                 <w:u w:val="single"/>
               </w:rPr>
+              <w:lastRenderedPageBreak/>
               <w:t>TCL</w:t>
             </w:r>
             <w:r>
@@ -4595,7 +3593,6 @@
               </w:rPr>
             </w:pPr>
             <w:r>
-              <w:lastRenderedPageBreak/>
               <w:t>COMMIT</w:t>
             </w:r>
             <w:r>
@@ -4623,15 +3620,7 @@
               </w:rPr>
             </w:pPr>
             <w:r>
-              <w:t xml:space="preserve">– SALVAR O TRABALHO FEITO. </w:t>
-            </w:r>
-            <w:proofErr w:type="gramStart"/>
-            <w:r>
-              <w:t>( Confirmando</w:t>
-            </w:r>
-            <w:proofErr w:type="gramEnd"/>
-            <w:r>
-              <w:t xml:space="preserve"> as alterações feitas em (INSERT, DELETE, UPDATE)).</w:t>
+              <w:t>– SALVAR O TRABALHO FEITO. ( Confirmando as alterações feitas em (INSERT, DELETE, UPDATE)).</w:t>
             </w:r>
           </w:p>
         </w:tc>
@@ -4739,15 +3728,7 @@
               </w:rPr>
             </w:pPr>
             <w:r>
-              <w:t xml:space="preserve">– RESTAURAR BANCO DE DADOS AO ORIGINAL DESDE O ULTIMO </w:t>
-            </w:r>
-            <w:proofErr w:type="gramStart"/>
-            <w:r>
-              <w:t>COMMIT.(</w:t>
-            </w:r>
-            <w:proofErr w:type="gramEnd"/>
-            <w:r>
-              <w:t xml:space="preserve"> DESFAZ ALTERAÇÕES REALIZADAS (INSERT, UPDATE E DELETE).</w:t>
+              <w:t>– RESTAURAR BANCO DE DADOS AO ORIGINAL DESDE O ULTIMO COMMIT.( DESFAZ ALTERAÇÕES REALIZADAS (INSERT, UPDATE E DELETE).</w:t>
             </w:r>
           </w:p>
         </w:tc>
@@ -4803,15 +3784,7 @@
               <w:t>–</w:t>
             </w:r>
             <w:r>
-              <w:t xml:space="preserve">  Esta </w:t>
-            </w:r>
-            <w:proofErr w:type="gramStart"/>
-            <w:r>
-              <w:t>clausula</w:t>
-            </w:r>
-            <w:proofErr w:type="gramEnd"/>
-            <w:r>
-              <w:t xml:space="preserve"> é usada para combinar as linhas de duas ou mais tabelas baseado no relacionamento entre elas.</w:t>
+              <w:t xml:space="preserve">  Esta clausula é usada para combinar as linhas de duas ou mais tabelas baseado no relacionamento entre elas.</w:t>
             </w:r>
           </w:p>
         </w:tc>
@@ -5023,18 +3996,12 @@
               <w:cnfStyle w:val="000000000000" w:firstRow="0" w:lastRow="0" w:firstColumn="0" w:lastColumn="0" w:oddVBand="0" w:evenVBand="0" w:oddHBand="0" w:evenHBand="0" w:firstRowFirstColumn="0" w:firstRowLastColumn="0" w:lastRowFirstColumn="0" w:lastRowLastColumn="0"/>
             </w:pPr>
             <w:r>
-              <w:t xml:space="preserve">Retorna todos os registros quando houver uma correspondência </w:t>
-            </w:r>
-            <w:proofErr w:type="gramStart"/>
-            <w:r>
-              <w:t>na tabelas</w:t>
-            </w:r>
-            <w:proofErr w:type="gramEnd"/>
+              <w:t>Retorna todos os registros quando houver uma correspondência na tabelas</w:t>
+            </w:r>
           </w:p>
         </w:tc>
       </w:tr>
     </w:tbl>
-    <w:p/>
     <w:p>
       <w:pPr>
         <w:rPr>
@@ -5051,26 +4018,19 @@
         </w:rPr>
         <w:t>JOINS</w:t>
       </w:r>
-    </w:p>
-    <w:p>
-      <w:pPr>
-        <w:rPr>
+      <w:r>
+        <w:rPr>
+          <w:b/>
+          <w:bCs/>
           <w:u w:val="single"/>
         </w:rPr>
-      </w:pPr>
+        <w:br/>
+      </w:r>
       <w:r>
         <w:drawing>
-          <wp:anchor distT="0" distB="0" distL="114300" distR="114300" simplePos="0" relativeHeight="251658752" behindDoc="0" locked="0" layoutInCell="1" allowOverlap="1" wp14:anchorId="5E9D41FE" wp14:editId="45BFF4A2">
-            <wp:simplePos x="0" y="0"/>
-            <wp:positionH relativeFrom="margin">
-              <wp:align>right</wp:align>
-            </wp:positionH>
-            <wp:positionV relativeFrom="paragraph">
-              <wp:posOffset>382905</wp:posOffset>
-            </wp:positionV>
+          <wp:inline distT="0" distB="0" distL="0" distR="0" wp14:anchorId="5E9D41FE" wp14:editId="1C1114D2">
             <wp:extent cx="5391150" cy="4972050"/>
             <wp:effectExtent l="0" t="0" r="0" b="0"/>
-            <wp:wrapSquare wrapText="bothSides"/>
             <wp:docPr id="1" name="Imagem 1" descr="Interface gráfica do usuário&#10;&#10;Descrição gerada automaticamente com confiança média"/>
             <wp:cNvGraphicFramePr>
               <a:graphicFrameLocks xmlns:a="http://schemas.openxmlformats.org/drawingml/2006/main" noChangeAspect="1"/>
@@ -5106,13 +4066,7 @@
                 </pic:pic>
               </a:graphicData>
             </a:graphic>
-            <wp14:sizeRelH relativeFrom="page">
-              <wp14:pctWidth>0</wp14:pctWidth>
-            </wp14:sizeRelH>
-            <wp14:sizeRelV relativeFrom="page">
-              <wp14:pctHeight>0</wp14:pctHeight>
-            </wp14:sizeRelV>
-          </wp:anchor>
+          </wp:inline>
         </w:drawing>
       </w:r>
       <w:r>
@@ -5152,25 +4106,15 @@
           <w:u w:val="single"/>
         </w:rPr>
       </w:pPr>
-    </w:p>
-    <w:p>
-      <w:pPr>
+      <w:r>
         <w:rPr>
           <w:b/>
           <w:bCs/>
           <w:u w:val="single"/>
         </w:rPr>
-      </w:pPr>
-      <w:proofErr w:type="gramStart"/>
-      <w:r>
-        <w:rPr>
-          <w:b/>
-          <w:bCs/>
-          <w:u w:val="single"/>
-        </w:rPr>
+        <w:lastRenderedPageBreak/>
         <w:t>PRODUTO  CARTESIANO</w:t>
       </w:r>
-      <w:proofErr w:type="gramEnd"/>
     </w:p>
     <w:p>
       <w:r>
@@ -5192,15 +4136,7 @@
         </w:numPr>
       </w:pPr>
       <w:r>
-        <w:t xml:space="preserve">Uma condição de </w:t>
-      </w:r>
-      <w:proofErr w:type="spellStart"/>
-      <w:r>
-        <w:t>join</w:t>
-      </w:r>
-      <w:proofErr w:type="spellEnd"/>
-      <w:r>
-        <w:t xml:space="preserve"> é omitida </w:t>
+        <w:t xml:space="preserve">Uma condição de join é omitida </w:t>
       </w:r>
     </w:p>
     <w:p>
@@ -5212,15 +4148,7 @@
         </w:numPr>
       </w:pPr>
       <w:r>
-        <w:t xml:space="preserve">Uma condição de </w:t>
-      </w:r>
-      <w:proofErr w:type="spellStart"/>
-      <w:r>
-        <w:t>join</w:t>
-      </w:r>
-      <w:proofErr w:type="spellEnd"/>
-      <w:r>
-        <w:t xml:space="preserve"> invalida</w:t>
+        <w:t>Uma condição de join invalida</w:t>
       </w:r>
     </w:p>
     <w:p>
@@ -5240,15 +4168,7 @@
     </w:p>
     <w:p>
       <w:r>
-        <w:t xml:space="preserve">Para evitar um produto cartesiano, sempre inclua uma condição de </w:t>
-      </w:r>
-      <w:proofErr w:type="spellStart"/>
-      <w:r>
-        <w:t>join</w:t>
-      </w:r>
-      <w:proofErr w:type="spellEnd"/>
-      <w:r>
-        <w:t xml:space="preserve"> válida na clausula WHERE</w:t>
+        <w:t>Para evitar um produto cartesiano, sempre inclua uma condição de join válida na clausula WHERE</w:t>
       </w:r>
       <w:r>
         <w:t>.</w:t>
@@ -5302,15 +4222,7 @@
         <w:t xml:space="preserve">Fazendo distinção de colunas que possuírem </w:t>
       </w:r>
       <w:r>
-        <w:t xml:space="preserve">nomes </w:t>
-      </w:r>
-      <w:proofErr w:type="gramStart"/>
-      <w:r>
-        <w:t>idênticos</w:t>
-      </w:r>
-      <w:proofErr w:type="gramEnd"/>
-      <w:r>
-        <w:t xml:space="preserve"> mas residem em tabelas diferentes utilizando alias de coluna</w:t>
+        <w:t>nomes idênticos mas residem em tabelas diferentes utilizando alias de coluna</w:t>
       </w:r>
     </w:p>
     <w:p>
@@ -5345,26 +4257,10 @@
         <w:br/>
       </w:r>
       <w:r>
-        <w:t xml:space="preserve">Uma </w:t>
-      </w:r>
-      <w:proofErr w:type="spellStart"/>
-      <w:r>
-        <w:t>Subconsulta</w:t>
-      </w:r>
-      <w:proofErr w:type="spellEnd"/>
-      <w:r>
-        <w:t xml:space="preserve"> (ou mais conhecida</w:t>
-      </w:r>
-      <w:r>
-        <w:t xml:space="preserve">, subquery) é uma instrução SELECT que </w:t>
-      </w:r>
-      <w:proofErr w:type="gramStart"/>
-      <w:r>
-        <w:t>está  condicionada</w:t>
-      </w:r>
-      <w:proofErr w:type="gramEnd"/>
-      <w:r>
-        <w:t xml:space="preserve"> dentro de outra instrução SQL.</w:t>
+        <w:t>Uma Subconsulta (ou mais conhecida</w:t>
+      </w:r>
+      <w:r>
+        <w:t>, subquery) é uma instrução SELECT que está  condicionada dentro de outra instrução SQL.</w:t>
       </w:r>
     </w:p>
     <w:p>
@@ -5391,21 +4287,12 @@
         </w:rPr>
         <w:br/>
       </w:r>
-      <w:proofErr w:type="gramStart"/>
-      <w:r>
-        <w:rPr>
-          <w:color w:val="FFFFFF" w:themeColor="background1"/>
-          <w:highlight w:val="black"/>
-        </w:rPr>
-        <w:t>A.NOME</w:t>
-      </w:r>
-      <w:proofErr w:type="gramEnd"/>
-      <w:r>
-        <w:rPr>
-          <w:color w:val="FFFFFF" w:themeColor="background1"/>
-          <w:highlight w:val="black"/>
-        </w:rPr>
-        <w:t>_PACIENTE,</w:t>
+      <w:r>
+        <w:rPr>
+          <w:color w:val="FFFFFF" w:themeColor="background1"/>
+          <w:highlight w:val="black"/>
+        </w:rPr>
+        <w:t>A.NOME_PACIENTE,</w:t>
       </w:r>
       <w:r>
         <w:rPr>
@@ -5500,9 +4387,7 @@
           <w:u w:val="single"/>
         </w:rPr>
       </w:pPr>
-    </w:p>
-    <w:p>
-      <w:pPr>
+      <w:r>
         <w:rPr>
           <w:b/>
           <w:bCs/>
@@ -5510,26 +4395,6 @@
           <w:szCs w:val="24"/>
           <w:u w:val="single"/>
         </w:rPr>
-      </w:pPr>
-    </w:p>
-    <w:p>
-      <w:pPr>
-        <w:rPr>
-          <w:b/>
-          <w:bCs/>
-          <w:sz w:val="24"/>
-          <w:szCs w:val="24"/>
-          <w:u w:val="single"/>
-        </w:rPr>
-      </w:pPr>
-      <w:r>
-        <w:rPr>
-          <w:b/>
-          <w:bCs/>
-          <w:sz w:val="24"/>
-          <w:szCs w:val="24"/>
-          <w:u w:val="single"/>
-        </w:rPr>
         <w:t>Funções de Agregação</w:t>
       </w:r>
     </w:p>
@@ -5685,32 +4550,461 @@
           <w:bCs/>
         </w:rPr>
         <w:br/>
-        <w:t xml:space="preserve">Alista de seleção de uma instrução SELECT (uma </w:t>
-      </w:r>
-      <w:proofErr w:type="spellStart"/>
-      <w:r>
-        <w:rPr>
-          <w:b/>
-          <w:bCs/>
-        </w:rPr>
-        <w:t>subconsulta</w:t>
-      </w:r>
-      <w:proofErr w:type="spellEnd"/>
-      <w:r>
-        <w:rPr>
-          <w:b/>
-          <w:bCs/>
-        </w:rPr>
-        <w:t xml:space="preserve"> ou uma consulta externa).</w:t>
-      </w:r>
-    </w:p>
-    <w:p>
-      <w:pPr>
-        <w:rPr>
-          <w:b/>
-          <w:bCs/>
-        </w:rPr>
-      </w:pPr>
+        <w:t>Alista de seleção de uma instrução SELECT (uma subconsulta ou uma consulta externa).</w:t>
+      </w:r>
+    </w:p>
+    <w:p>
+      <w:pPr>
+        <w:rPr>
+          <w:b/>
+          <w:bCs/>
+        </w:rPr>
+      </w:pPr>
+      <w:r>
+        <w:rPr>
+          <w:noProof/>
+          <w:color w:val="FFFFFF" w:themeColor="background1"/>
+          <w:sz w:val="16"/>
+          <w:szCs w:val="16"/>
+          <w:highlight w:val="magenta"/>
+        </w:rPr>
+        <w:lastRenderedPageBreak/>
+        <mc:AlternateContent>
+          <mc:Choice Requires="wps">
+            <w:drawing>
+              <wp:anchor distT="45720" distB="45720" distL="114300" distR="114300" simplePos="0" relativeHeight="251660800" behindDoc="1" locked="0" layoutInCell="1" allowOverlap="1" wp14:anchorId="4B6B5E2A" wp14:editId="57A74EB4">
+                <wp:simplePos x="0" y="0"/>
+                <wp:positionH relativeFrom="margin">
+                  <wp:align>center</wp:align>
+                </wp:positionH>
+                <wp:positionV relativeFrom="paragraph">
+                  <wp:posOffset>2533650</wp:posOffset>
+                </wp:positionV>
+                <wp:extent cx="4876800" cy="1333500"/>
+                <wp:effectExtent l="0" t="0" r="19050" b="19050"/>
+                <wp:wrapTight wrapText="bothSides">
+                  <wp:wrapPolygon edited="0">
+                    <wp:start x="0" y="0"/>
+                    <wp:lineTo x="0" y="21600"/>
+                    <wp:lineTo x="21600" y="21600"/>
+                    <wp:lineTo x="21600" y="0"/>
+                    <wp:lineTo x="0" y="0"/>
+                  </wp:wrapPolygon>
+                </wp:wrapTight>
+                <wp:docPr id="217" name="Caixa de Texto 2"/>
+                <wp:cNvGraphicFramePr>
+                  <a:graphicFrameLocks xmlns:a="http://schemas.openxmlformats.org/drawingml/2006/main"/>
+                </wp:cNvGraphicFramePr>
+                <a:graphic xmlns:a="http://schemas.openxmlformats.org/drawingml/2006/main">
+                  <a:graphicData uri="http://schemas.microsoft.com/office/word/2010/wordprocessingShape">
+                    <wps:wsp>
+                      <wps:cNvSpPr txBox="1">
+                        <a:spLocks noChangeArrowheads="1"/>
+                      </wps:cNvSpPr>
+                      <wps:spPr bwMode="auto">
+                        <a:xfrm>
+                          <a:off x="0" y="0"/>
+                          <a:ext cx="4876800" cy="1333500"/>
+                        </a:xfrm>
+                        <a:prstGeom prst="rect">
+                          <a:avLst/>
+                        </a:prstGeom>
+                        <a:solidFill>
+                          <a:srgbClr val="FFFFFF"/>
+                        </a:solidFill>
+                        <a:ln w="9525">
+                          <a:solidFill>
+                            <a:srgbClr val="000000"/>
+                          </a:solidFill>
+                          <a:miter lim="800000"/>
+                          <a:headEnd/>
+                          <a:tailEnd/>
+                        </a:ln>
+                      </wps:spPr>
+                      <wps:txbx>
+                        <w:txbxContent>
+                          <w:p>
+                            <w:pPr>
+                              <w:rPr>
+                                <w:sz w:val="14"/>
+                                <w:szCs w:val="14"/>
+                              </w:rPr>
+                            </w:pPr>
+                            <w:r>
+                              <w:rPr>
+                                <w:color w:val="FFFFFF" w:themeColor="background1"/>
+                                <w:sz w:val="14"/>
+                                <w:szCs w:val="14"/>
+                                <w:highlight w:val="black"/>
+                              </w:rPr>
+                              <w:t>-- CASE ---</w:t>
+                            </w:r>
+                            <w:r>
+                              <w:rPr>
+                                <w:color w:val="FFFFFF" w:themeColor="background1"/>
+                                <w:sz w:val="14"/>
+                                <w:szCs w:val="14"/>
+                                <w:highlight w:val="black"/>
+                              </w:rPr>
+                              <w:br/>
+                              <w:t>SELECT NOME,ESTADO,</w:t>
+                            </w:r>
+                            <w:r>
+                              <w:rPr>
+                                <w:color w:val="FFFFFF" w:themeColor="background1"/>
+                                <w:sz w:val="14"/>
+                                <w:szCs w:val="14"/>
+                                <w:highlight w:val="black"/>
+                              </w:rPr>
+                              <w:br/>
+                              <w:t>CASE</w:t>
+                            </w:r>
+                            <w:r>
+                              <w:rPr>
+                                <w:color w:val="FFFFFF" w:themeColor="background1"/>
+                                <w:sz w:val="14"/>
+                                <w:szCs w:val="14"/>
+                                <w:highlight w:val="black"/>
+                              </w:rPr>
+                              <w:br/>
+                              <w:t xml:space="preserve">WHEN ESTADO = 'RS' THEN 'GAUCHO' </w:t>
+                            </w:r>
+                            <w:r>
+                              <w:rPr>
+                                <w:color w:val="FFFFFF" w:themeColor="background1"/>
+                                <w:sz w:val="14"/>
+                                <w:szCs w:val="14"/>
+                                <w:highlight w:val="magenta"/>
+                              </w:rPr>
+                              <w:t>--- WHEN = QUANDO O ESTADO FOR = A "RS" ENTÃO = 'GAUCHO'</w:t>
+                            </w:r>
+                            <w:r>
+                              <w:rPr>
+                                <w:color w:val="FFFFFF" w:themeColor="background1"/>
+                                <w:sz w:val="14"/>
+                                <w:szCs w:val="14"/>
+                                <w:highlight w:val="magenta"/>
+                              </w:rPr>
+                              <w:br/>
+                            </w:r>
+                            <w:r>
+                              <w:rPr>
+                                <w:color w:val="FFFFFF" w:themeColor="background1"/>
+                                <w:sz w:val="14"/>
+                                <w:szCs w:val="14"/>
+                                <w:highlight w:val="black"/>
+                              </w:rPr>
+                              <w:t xml:space="preserve">WHEN ESTADO = 'AC' THEN 'ACREANO'    </w:t>
+                            </w:r>
+                            <w:r>
+                              <w:rPr>
+                                <w:color w:val="FFFFFF" w:themeColor="background1"/>
+                                <w:sz w:val="14"/>
+                                <w:szCs w:val="14"/>
+                                <w:highlight w:val="magenta"/>
+                              </w:rPr>
+                              <w:t>--- WHEN = QUANDO O ESTADO FOR =  "AC" ENTÃO = 'ACREANO'</w:t>
+                            </w:r>
+                            <w:r>
+                              <w:rPr>
+                                <w:color w:val="FFFFFF" w:themeColor="background1"/>
+                                <w:sz w:val="14"/>
+                                <w:szCs w:val="14"/>
+                                <w:highlight w:val="magenta"/>
+                              </w:rPr>
+                              <w:br/>
+                            </w:r>
+                            <w:r>
+                              <w:rPr>
+                                <w:color w:val="FFFFFF" w:themeColor="background1"/>
+                                <w:sz w:val="14"/>
+                                <w:szCs w:val="14"/>
+                                <w:highlight w:val="black"/>
+                              </w:rPr>
+                              <w:t xml:space="preserve">WHEN ESTADO = 'RJ' AND SALARIO &gt;500 THEN 'CARIOCA' </w:t>
+                            </w:r>
+                            <w:r>
+                              <w:rPr>
+                                <w:color w:val="FFFFFF" w:themeColor="background1"/>
+                                <w:sz w:val="14"/>
+                                <w:szCs w:val="14"/>
+                                <w:highlight w:val="magenta"/>
+                              </w:rPr>
+                              <w:t xml:space="preserve"> --- WHEN = QUANDO O ESTADO FOR =  "RJ" E SALARIO MAIOR QUE 500  </w:t>
+                            </w:r>
+                            <w:r>
+                              <w:rPr>
+                                <w:color w:val="FFFFFF" w:themeColor="background1"/>
+                                <w:sz w:val="14"/>
+                                <w:szCs w:val="14"/>
+                                <w:highlight w:val="black"/>
+                              </w:rPr>
+                              <w:t xml:space="preserve">ENTÃO = 'CARIOCA'ELSE 'OUTROS' </w:t>
+                            </w:r>
+                            <w:r>
+                              <w:rPr>
+                                <w:color w:val="FFFFFF" w:themeColor="background1"/>
+                                <w:sz w:val="14"/>
+                                <w:szCs w:val="14"/>
+                                <w:highlight w:val="magenta"/>
+                              </w:rPr>
+                              <w:t>--- CASO NÃO SEJA NENHUM DOS ACIMA = 'OUTROS'</w:t>
+                            </w:r>
+                            <w:r>
+                              <w:rPr>
+                                <w:color w:val="FFFFFF" w:themeColor="background1"/>
+                                <w:sz w:val="14"/>
+                                <w:szCs w:val="14"/>
+                                <w:highlight w:val="black"/>
+                              </w:rPr>
+                              <w:br/>
+                              <w:t xml:space="preserve">END AS APELIDO   </w:t>
+                            </w:r>
+                            <w:r>
+                              <w:rPr>
+                                <w:color w:val="FFFFFF" w:themeColor="background1"/>
+                                <w:sz w:val="14"/>
+                                <w:szCs w:val="14"/>
+                                <w:highlight w:val="magenta"/>
+                              </w:rPr>
+                              <w:t>---- FIM</w:t>
+                            </w:r>
+                            <w:r>
+                              <w:rPr>
+                                <w:color w:val="FFFFFF" w:themeColor="background1"/>
+                                <w:sz w:val="14"/>
+                                <w:szCs w:val="14"/>
+                                <w:highlight w:val="black"/>
+                              </w:rPr>
+                              <w:br/>
+                              <w:t>FROM TALUNO</w:t>
+                            </w:r>
+                            <w:r>
+                              <w:rPr>
+                                <w:sz w:val="14"/>
+                                <w:szCs w:val="14"/>
+                                <w:highlight w:val="magenta"/>
+                              </w:rPr>
+                              <w:t xml:space="preserve">; </w:t>
+                            </w:r>
+                            <w:r>
+                              <w:rPr>
+                                <w:color w:val="FFFFFF" w:themeColor="background1"/>
+                                <w:sz w:val="14"/>
+                                <w:szCs w:val="14"/>
+                                <w:highlight w:val="magenta"/>
+                              </w:rPr>
+                              <w:t xml:space="preserve"> --DA TABLE TALUNO</w:t>
+                            </w:r>
+                          </w:p>
+                        </w:txbxContent>
+                      </wps:txbx>
+                      <wps:bodyPr rot="0" vert="horz" wrap="square" lIns="91440" tIns="45720" rIns="91440" bIns="45720" anchor="t" anchorCtr="0">
+                        <a:noAutofit/>
+                      </wps:bodyPr>
+                    </wps:wsp>
+                  </a:graphicData>
+                </a:graphic>
+                <wp14:sizeRelH relativeFrom="margin">
+                  <wp14:pctWidth>0</wp14:pctWidth>
+                </wp14:sizeRelH>
+                <wp14:sizeRelV relativeFrom="margin">
+                  <wp14:pctHeight>0</wp14:pctHeight>
+                </wp14:sizeRelV>
+              </wp:anchor>
+            </w:drawing>
+          </mc:Choice>
+          <mc:Fallback>
+            <w:pict>
+              <v:shapetype w14:anchorId="4B6B5E2A" id="_x0000_t202" coordsize="21600,21600" o:spt="202" path="m,l,21600r21600,l21600,xe">
+                <v:stroke joinstyle="miter"/>
+                <v:path gradientshapeok="t" o:connecttype="rect"/>
+              </v:shapetype>
+              <v:shape id="Caixa de Texto 2" o:spid="_x0000_s1026" type="#_x0000_t202" style="position:absolute;margin-left:0;margin-top:199.5pt;width:384pt;height:105pt;z-index:-251655680;visibility:visible;mso-wrap-style:square;mso-width-percent:0;mso-height-percent:0;mso-wrap-distance-left:9pt;mso-wrap-distance-top:3.6pt;mso-wrap-distance-right:9pt;mso-wrap-distance-bottom:3.6pt;mso-position-horizontal:center;mso-position-horizontal-relative:margin;mso-position-vertical:absolute;mso-position-vertical-relative:text;mso-width-percent:0;mso-height-percent:0;mso-width-relative:margin;mso-height-relative:margin;v-text-anchor:top" o:gfxdata="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">
+                <v:textbox>
+                  <w:txbxContent>
+                    <w:p>
+                      <w:pPr>
+                        <w:rPr>
+                          <w:sz w:val="14"/>
+                          <w:szCs w:val="14"/>
+                        </w:rPr>
+                      </w:pPr>
+                      <w:r>
+                        <w:rPr>
+                          <w:color w:val="FFFFFF" w:themeColor="background1"/>
+                          <w:sz w:val="14"/>
+                          <w:szCs w:val="14"/>
+                          <w:highlight w:val="black"/>
+                        </w:rPr>
+                        <w:t>-- CASE ---</w:t>
+                      </w:r>
+                      <w:r>
+                        <w:rPr>
+                          <w:color w:val="FFFFFF" w:themeColor="background1"/>
+                          <w:sz w:val="14"/>
+                          <w:szCs w:val="14"/>
+                          <w:highlight w:val="black"/>
+                        </w:rPr>
+                        <w:br/>
+                        <w:t>SELECT NOME,ESTADO,</w:t>
+                      </w:r>
+                      <w:r>
+                        <w:rPr>
+                          <w:color w:val="FFFFFF" w:themeColor="background1"/>
+                          <w:sz w:val="14"/>
+                          <w:szCs w:val="14"/>
+                          <w:highlight w:val="black"/>
+                        </w:rPr>
+                        <w:br/>
+                        <w:t>CASE</w:t>
+                      </w:r>
+                      <w:r>
+                        <w:rPr>
+                          <w:color w:val="FFFFFF" w:themeColor="background1"/>
+                          <w:sz w:val="14"/>
+                          <w:szCs w:val="14"/>
+                          <w:highlight w:val="black"/>
+                        </w:rPr>
+                        <w:br/>
+                        <w:t xml:space="preserve">WHEN ESTADO = 'RS' THEN 'GAUCHO' </w:t>
+                      </w:r>
+                      <w:r>
+                        <w:rPr>
+                          <w:color w:val="FFFFFF" w:themeColor="background1"/>
+                          <w:sz w:val="14"/>
+                          <w:szCs w:val="14"/>
+                          <w:highlight w:val="magenta"/>
+                        </w:rPr>
+                        <w:t>--- WHEN = QUANDO O ESTADO FOR = A "RS" ENTÃO = 'GAUCHO'</w:t>
+                      </w:r>
+                      <w:r>
+                        <w:rPr>
+                          <w:color w:val="FFFFFF" w:themeColor="background1"/>
+                          <w:sz w:val="14"/>
+                          <w:szCs w:val="14"/>
+                          <w:highlight w:val="magenta"/>
+                        </w:rPr>
+                        <w:br/>
+                      </w:r>
+                      <w:r>
+                        <w:rPr>
+                          <w:color w:val="FFFFFF" w:themeColor="background1"/>
+                          <w:sz w:val="14"/>
+                          <w:szCs w:val="14"/>
+                          <w:highlight w:val="black"/>
+                        </w:rPr>
+                        <w:t xml:space="preserve">WHEN ESTADO = 'AC' THEN 'ACREANO'    </w:t>
+                      </w:r>
+                      <w:r>
+                        <w:rPr>
+                          <w:color w:val="FFFFFF" w:themeColor="background1"/>
+                          <w:sz w:val="14"/>
+                          <w:szCs w:val="14"/>
+                          <w:highlight w:val="magenta"/>
+                        </w:rPr>
+                        <w:t>--- WHEN = QUANDO O ESTADO FOR =  "AC" ENTÃO = 'ACREANO'</w:t>
+                      </w:r>
+                      <w:r>
+                        <w:rPr>
+                          <w:color w:val="FFFFFF" w:themeColor="background1"/>
+                          <w:sz w:val="14"/>
+                          <w:szCs w:val="14"/>
+                          <w:highlight w:val="magenta"/>
+                        </w:rPr>
+                        <w:br/>
+                      </w:r>
+                      <w:r>
+                        <w:rPr>
+                          <w:color w:val="FFFFFF" w:themeColor="background1"/>
+                          <w:sz w:val="14"/>
+                          <w:szCs w:val="14"/>
+                          <w:highlight w:val="black"/>
+                        </w:rPr>
+                        <w:t xml:space="preserve">WHEN ESTADO = 'RJ' AND SALARIO &gt;500 THEN 'CARIOCA' </w:t>
+                      </w:r>
+                      <w:r>
+                        <w:rPr>
+                          <w:color w:val="FFFFFF" w:themeColor="background1"/>
+                          <w:sz w:val="14"/>
+                          <w:szCs w:val="14"/>
+                          <w:highlight w:val="magenta"/>
+                        </w:rPr>
+                        <w:t xml:space="preserve"> --- WHEN = QUANDO O ESTADO FOR =  "RJ" E SALARIO MAIOR QUE 500  </w:t>
+                      </w:r>
+                      <w:r>
+                        <w:rPr>
+                          <w:color w:val="FFFFFF" w:themeColor="background1"/>
+                          <w:sz w:val="14"/>
+                          <w:szCs w:val="14"/>
+                          <w:highlight w:val="black"/>
+                        </w:rPr>
+                        <w:t xml:space="preserve">ENTÃO = 'CARIOCA'ELSE 'OUTROS' </w:t>
+                      </w:r>
+                      <w:r>
+                        <w:rPr>
+                          <w:color w:val="FFFFFF" w:themeColor="background1"/>
+                          <w:sz w:val="14"/>
+                          <w:szCs w:val="14"/>
+                          <w:highlight w:val="magenta"/>
+                        </w:rPr>
+                        <w:t>--- CASO NÃO SEJA NENHUM DOS ACIMA = 'OUTROS'</w:t>
+                      </w:r>
+                      <w:r>
+                        <w:rPr>
+                          <w:color w:val="FFFFFF" w:themeColor="background1"/>
+                          <w:sz w:val="14"/>
+                          <w:szCs w:val="14"/>
+                          <w:highlight w:val="black"/>
+                        </w:rPr>
+                        <w:br/>
+                        <w:t xml:space="preserve">END AS APELIDO   </w:t>
+                      </w:r>
+                      <w:r>
+                        <w:rPr>
+                          <w:color w:val="FFFFFF" w:themeColor="background1"/>
+                          <w:sz w:val="14"/>
+                          <w:szCs w:val="14"/>
+                          <w:highlight w:val="magenta"/>
+                        </w:rPr>
+                        <w:t>---- FIM</w:t>
+                      </w:r>
+                      <w:r>
+                        <w:rPr>
+                          <w:color w:val="FFFFFF" w:themeColor="background1"/>
+                          <w:sz w:val="14"/>
+                          <w:szCs w:val="14"/>
+                          <w:highlight w:val="black"/>
+                        </w:rPr>
+                        <w:br/>
+                        <w:t>FROM TALUNO</w:t>
+                      </w:r>
+                      <w:r>
+                        <w:rPr>
+                          <w:sz w:val="14"/>
+                          <w:szCs w:val="14"/>
+                          <w:highlight w:val="magenta"/>
+                        </w:rPr>
+                        <w:t xml:space="preserve">; </w:t>
+                      </w:r>
+                      <w:r>
+                        <w:rPr>
+                          <w:color w:val="FFFFFF" w:themeColor="background1"/>
+                          <w:sz w:val="14"/>
+                          <w:szCs w:val="14"/>
+                          <w:highlight w:val="magenta"/>
+                        </w:rPr>
+                        <w:t xml:space="preserve"> --DA TABLE TALUNO</w:t>
+                      </w:r>
+                    </w:p>
+                  </w:txbxContent>
+                </v:textbox>
+                <w10:wrap type="tight" anchorx="margin"/>
+              </v:shape>
+            </w:pict>
+          </mc:Fallback>
+        </mc:AlternateContent>
+      </w:r>
       <w:r>
         <w:rPr>
           <w:b/>
@@ -5757,7 +5051,6 @@
               <w:rPr>
                 <w:color w:val="FFFFFF" w:themeColor="background1"/>
               </w:rPr>
-              <w:lastRenderedPageBreak/>
               <w:t>Função</w:t>
             </w:r>
           </w:p>
@@ -5934,21 +5227,12 @@
                 <w:bCs/>
               </w:rPr>
             </w:pPr>
-            <w:proofErr w:type="gramStart"/>
             <w:r>
               <w:rPr>
                 <w:b/>
                 <w:bCs/>
               </w:rPr>
-              <w:t>Retorna  o</w:t>
-            </w:r>
-            <w:proofErr w:type="gramEnd"/>
-            <w:r>
-              <w:rPr>
-                <w:b/>
-                <w:bCs/>
-              </w:rPr>
-              <w:t xml:space="preserve"> valor máximo na expressão</w:t>
+              <w:t>Retorna  o valor máximo na expressão</w:t>
             </w:r>
             <w:r>
               <w:rPr>
@@ -6160,7 +5444,308 @@
         </w:rPr>
       </w:pPr>
     </w:p>
-    <w:p/>
+    <w:p>
+      <w:pPr>
+        <w:ind w:left="708"/>
+        <w:rPr>
+          <w:color w:val="FFFFFF" w:themeColor="background1"/>
+          <w:sz w:val="16"/>
+          <w:szCs w:val="16"/>
+          <w:highlight w:val="black"/>
+        </w:rPr>
+      </w:pPr>
+      <w:r>
+        <w:rPr>
+          <w:color w:val="FFFFFF" w:themeColor="background1"/>
+          <w:sz w:val="16"/>
+          <w:szCs w:val="16"/>
+          <w:highlight w:val="magenta"/>
+        </w:rPr>
+        <w:br/>
+      </w:r>
+      <w:r>
+        <w:rPr>
+          <w:color w:val="FFFFFF" w:themeColor="background1"/>
+          <w:sz w:val="16"/>
+          <w:szCs w:val="16"/>
+          <w:highlight w:val="black"/>
+        </w:rPr>
+        <w:br/>
+      </w:r>
+      <w:r>
+        <w:rPr>
+          <w:color w:val="FFFFFF" w:themeColor="background1"/>
+          <w:sz w:val="16"/>
+          <w:szCs w:val="16"/>
+          <w:highlight w:val="black"/>
+        </w:rPr>
+        <w:t>SELECT NOME,SALARIO,</w:t>
+      </w:r>
+      <w:r>
+        <w:rPr>
+          <w:color w:val="FFFFFF" w:themeColor="background1"/>
+          <w:sz w:val="16"/>
+          <w:szCs w:val="16"/>
+          <w:highlight w:val="black"/>
+        </w:rPr>
+        <w:br/>
+        <w:t>CASE</w:t>
+      </w:r>
+      <w:r>
+        <w:rPr>
+          <w:color w:val="FFFFFF" w:themeColor="background1"/>
+          <w:sz w:val="16"/>
+          <w:szCs w:val="16"/>
+          <w:highlight w:val="black"/>
+        </w:rPr>
+        <w:br/>
+        <w:t>WHEN NOME IS NULL THEN 'INDIGENTE'</w:t>
+      </w:r>
+      <w:r>
+        <w:rPr>
+          <w:color w:val="FFFFFF" w:themeColor="background1"/>
+          <w:sz w:val="16"/>
+          <w:szCs w:val="16"/>
+          <w:highlight w:val="black"/>
+        </w:rPr>
+        <w:br/>
+        <w:t>WHEN SALARIO &gt;620 THEN 'RICO'</w:t>
+      </w:r>
+      <w:r>
+        <w:rPr>
+          <w:color w:val="FFFFFF" w:themeColor="background1"/>
+          <w:sz w:val="16"/>
+          <w:szCs w:val="16"/>
+          <w:highlight w:val="black"/>
+        </w:rPr>
+        <w:br/>
+        <w:t>ELSE 'ESTAGIARIO'</w:t>
+      </w:r>
+      <w:r>
+        <w:rPr>
+          <w:color w:val="FFFFFF" w:themeColor="background1"/>
+          <w:sz w:val="16"/>
+          <w:szCs w:val="16"/>
+          <w:highlight w:val="black"/>
+        </w:rPr>
+        <w:br/>
+        <w:t>END AS APELIDO</w:t>
+      </w:r>
+      <w:r>
+        <w:rPr>
+          <w:color w:val="FFFFFF" w:themeColor="background1"/>
+          <w:sz w:val="16"/>
+          <w:szCs w:val="16"/>
+          <w:highlight w:val="black"/>
+        </w:rPr>
+        <w:br/>
+        <w:t>FROM TALUNO;</w:t>
+      </w:r>
+    </w:p>
+    <w:p>
+      <w:pPr>
+        <w:rPr>
+          <w:sz w:val="16"/>
+          <w:szCs w:val="16"/>
+          <w:highlight w:val="yellow"/>
+        </w:rPr>
+      </w:pPr>
+      <w:r>
+        <w:rPr>
+          <w:sz w:val="16"/>
+          <w:szCs w:val="16"/>
+          <w:highlight w:val="yellow"/>
+        </w:rPr>
+        <w:t xml:space="preserve">             -----------</w:t>
+      </w:r>
+    </w:p>
+    <w:p>
+      <w:pPr>
+        <w:rPr>
+          <w:sz w:val="16"/>
+          <w:szCs w:val="16"/>
+          <w:highlight w:val="yellow"/>
+        </w:rPr>
+      </w:pPr>
+      <w:r>
+        <w:rPr>
+          <w:sz w:val="16"/>
+          <w:szCs w:val="16"/>
+          <w:highlight w:val="yellow"/>
+        </w:rPr>
+        <w:t xml:space="preserve">        SELECT SYSDATE AS DATA FROM DUAL</w:t>
+      </w:r>
+    </w:p>
+    <w:p>
+      <w:pPr>
+        <w:rPr>
+          <w:sz w:val="16"/>
+          <w:szCs w:val="16"/>
+          <w:highlight w:val="yellow"/>
+        </w:rPr>
+      </w:pPr>
+      <w:r>
+        <w:rPr>
+          <w:sz w:val="16"/>
+          <w:szCs w:val="16"/>
+          <w:highlight w:val="yellow"/>
+        </w:rPr>
+        <w:t xml:space="preserve">        -----------</w:t>
+      </w:r>
+    </w:p>
+    <w:p>
+      <w:pPr>
+        <w:rPr>
+          <w:sz w:val="16"/>
+          <w:szCs w:val="16"/>
+          <w:highlight w:val="yellow"/>
+        </w:rPr>
+      </w:pPr>
+      <w:r>
+        <w:rPr>
+          <w:sz w:val="16"/>
+          <w:szCs w:val="16"/>
+          <w:highlight w:val="yellow"/>
+        </w:rPr>
+        <w:t xml:space="preserve">        SELECT NOME, ESTADO,</w:t>
+      </w:r>
+    </w:p>
+    <w:p>
+      <w:pPr>
+        <w:rPr>
+          <w:sz w:val="16"/>
+          <w:szCs w:val="16"/>
+          <w:highlight w:val="yellow"/>
+        </w:rPr>
+      </w:pPr>
+      <w:r>
+        <w:rPr>
+          <w:sz w:val="16"/>
+          <w:szCs w:val="16"/>
+          <w:highlight w:val="yellow"/>
+        </w:rPr>
+        <w:t xml:space="preserve">         Decode(ESTADO, 'RS', 'GAUCHO',</w:t>
+      </w:r>
+    </w:p>
+    <w:p>
+      <w:pPr>
+        <w:rPr>
+          <w:sz w:val="16"/>
+          <w:szCs w:val="16"/>
+          <w:highlight w:val="yellow"/>
+        </w:rPr>
+      </w:pPr>
+      <w:r>
+        <w:rPr>
+          <w:sz w:val="16"/>
+          <w:szCs w:val="16"/>
+          <w:highlight w:val="yellow"/>
+        </w:rPr>
+        <w:t xml:space="preserve">                        'AC', 'ACREANO',</w:t>
+      </w:r>
+    </w:p>
+    <w:p>
+      <w:pPr>
+        <w:rPr>
+          <w:sz w:val="16"/>
+          <w:szCs w:val="16"/>
+          <w:highlight w:val="yellow"/>
+        </w:rPr>
+      </w:pPr>
+      <w:r>
+        <w:rPr>
+          <w:sz w:val="16"/>
+          <w:szCs w:val="16"/>
+          <w:highlight w:val="yellow"/>
+        </w:rPr>
+        <w:t xml:space="preserve">                        'SP', 'PAULISTA',</w:t>
+      </w:r>
+    </w:p>
+    <w:p>
+      <w:pPr>
+        <w:rPr>
+          <w:sz w:val="16"/>
+          <w:szCs w:val="16"/>
+          <w:highlight w:val="yellow"/>
+        </w:rPr>
+      </w:pPr>
+      <w:r>
+        <w:rPr>
+          <w:sz w:val="16"/>
+          <w:szCs w:val="16"/>
+          <w:highlight w:val="yellow"/>
+        </w:rPr>
+        <w:t xml:space="preserve">                        'PE', 'PERNAMBUCANO',</w:t>
+      </w:r>
+    </w:p>
+    <w:p>
+      <w:pPr>
+        <w:rPr>
+          <w:sz w:val="16"/>
+          <w:szCs w:val="16"/>
+          <w:highlight w:val="yellow"/>
+        </w:rPr>
+      </w:pPr>
+      <w:r>
+        <w:rPr>
+          <w:sz w:val="16"/>
+          <w:szCs w:val="16"/>
+          <w:highlight w:val="yellow"/>
+        </w:rPr>
+        <w:t xml:space="preserve">                              'OUTROS') AS APELIDO</w:t>
+      </w:r>
+    </w:p>
+    <w:p>
+      <w:pPr>
+        <w:rPr>
+          <w:sz w:val="16"/>
+          <w:szCs w:val="16"/>
+          <w:highlight w:val="yellow"/>
+        </w:rPr>
+      </w:pPr>
+      <w:r>
+        <w:rPr>
+          <w:sz w:val="16"/>
+          <w:szCs w:val="16"/>
+          <w:highlight w:val="yellow"/>
+        </w:rPr>
+        <w:t xml:space="preserve">                              FROM TALUNO;</w:t>
+      </w:r>
+    </w:p>
+    <w:p>
+      <w:pPr>
+        <w:rPr>
+          <w:sz w:val="16"/>
+          <w:szCs w:val="16"/>
+          <w:highlight w:val="yellow"/>
+        </w:rPr>
+      </w:pPr>
+    </w:p>
+    <w:p>
+      <w:pPr>
+        <w:rPr>
+          <w:sz w:val="16"/>
+          <w:szCs w:val="16"/>
+          <w:highlight w:val="yellow"/>
+        </w:rPr>
+      </w:pPr>
+    </w:p>
+    <w:p>
+      <w:pPr>
+        <w:rPr>
+          <w:sz w:val="16"/>
+          <w:szCs w:val="16"/>
+        </w:rPr>
+      </w:pPr>
+      <w:r>
+        <w:rPr>
+          <w:sz w:val="16"/>
+          <w:szCs w:val="16"/>
+          <w:highlight w:val="yellow"/>
+        </w:rPr>
+        <w:t xml:space="preserve">        SELECT nome ||' '|| sobrenome AS NOME_COMPLETO FROM taluno;</w:t>
+      </w:r>
+    </w:p>
     <w:p/>
     <w:p/>
     <w:sectPr>
@@ -7176,6 +6761,31 @@
       <w:contextualSpacing/>
     </w:pPr>
   </w:style>
+  <w:style w:type="character" w:customStyle="1" w:styleId="pl-c">
+    <w:name w:val="pl-c"/>
+    <w:basedOn w:val="Fontepargpadro"/>
+    <w:rsid w:val="00154D7F"/>
+  </w:style>
+  <w:style w:type="character" w:customStyle="1" w:styleId="pl-k">
+    <w:name w:val="pl-k"/>
+    <w:basedOn w:val="Fontepargpadro"/>
+    <w:rsid w:val="00154D7F"/>
+  </w:style>
+  <w:style w:type="character" w:customStyle="1" w:styleId="pl-s">
+    <w:name w:val="pl-s"/>
+    <w:basedOn w:val="Fontepargpadro"/>
+    <w:rsid w:val="00154D7F"/>
+  </w:style>
+  <w:style w:type="character" w:customStyle="1" w:styleId="pl-pds">
+    <w:name w:val="pl-pds"/>
+    <w:basedOn w:val="Fontepargpadro"/>
+    <w:rsid w:val="00154D7F"/>
+  </w:style>
+  <w:style w:type="character" w:customStyle="1" w:styleId="pl-c1">
+    <w:name w:val="pl-c1"/>
+    <w:basedOn w:val="Fontepargpadro"/>
+    <w:rsid w:val="00154D7F"/>
+  </w:style>
 </w:styles>
 </file>
 
@@ -7721,16 +7331,8 @@
 <file path=customXml/itemProps3.xml><?xml version="1.0" encoding="utf-8"?>
 <ds:datastoreItem xmlns:ds="http://schemas.openxmlformats.org/officeDocument/2006/customXml" ds:itemID="{66691798-C6FF-4849-B114-E463D8CF3CB8}">
   <ds:schemaRefs>
-    <ds:schemaRef ds:uri="http://purl.org/dc/elements/1.1/"/>
-    <ds:schemaRef ds:uri="http://schemas.microsoft.com/office/2006/documentManagement/types"/>
-    <ds:schemaRef ds:uri="http://schemas.openxmlformats.org/package/2006/metadata/core-properties"/>
-    <ds:schemaRef ds:uri="bd7a7fd7-a745-49b2-96ad-1496d9ea99a4"/>
     <ds:schemaRef ds:uri="http://schemas.microsoft.com/office/2006/metadata/properties"/>
     <ds:schemaRef ds:uri="http://schemas.microsoft.com/office/infopath/2007/PartnerControls"/>
-    <ds:schemaRef ds:uri="http://purl.org/dc/dcmitype/"/>
-    <ds:schemaRef ds:uri="http://www.w3.org/XML/1998/namespace"/>
-    <ds:schemaRef ds:uri="9ce158d0-138f-48a3-b62c-989d0bb511d8"/>
-    <ds:schemaRef ds:uri="http://purl.org/dc/terms/"/>
   </ds:schemaRefs>
 </ds:datastoreItem>
 </file>

</xml_diff>

<commit_message>
atualizacao add arquivo cursoaluno CAPITULO 5
</commit_message>
<xml_diff>
--- a/ESTUDOS SQL .docx
+++ b/ESTUDOS SQL .docx
@@ -88,12 +88,14 @@
       <w:r>
         <w:t>Para encurtar o script podemos criar um (</w:t>
       </w:r>
+      <w:proofErr w:type="gramStart"/>
       <w:r>
         <w:t>ali</w:t>
       </w:r>
       <w:r>
         <w:t>as</w:t>
       </w:r>
+      <w:proofErr w:type="gramEnd"/>
       <w:r>
         <w:t>) que serve como cod</w:t>
       </w:r>
@@ -145,7 +147,23 @@
           <w:color w:val="FFFFFF" w:themeColor="background1"/>
           <w:highlight w:val="black"/>
         </w:rPr>
-        <w:t>WHERE a.CD_ATENDIMENTO='325457';</w:t>
+        <w:t xml:space="preserve">WHERE </w:t>
+      </w:r>
+      <w:proofErr w:type="spellStart"/>
+      <w:r>
+        <w:rPr>
+          <w:color w:val="FFFFFF" w:themeColor="background1"/>
+          <w:highlight w:val="black"/>
+        </w:rPr>
+        <w:t>a.CD_ATENDIMENTO</w:t>
+      </w:r>
+      <w:proofErr w:type="spellEnd"/>
+      <w:r>
+        <w:rPr>
+          <w:color w:val="FFFFFF" w:themeColor="background1"/>
+          <w:highlight w:val="black"/>
+        </w:rPr>
+        <w:t>='325457';</w:t>
       </w:r>
       <w:r>
         <w:rPr>
@@ -162,8 +180,13 @@
         <w:t>precisando mencionar</w:t>
       </w:r>
       <w:r>
-        <w:t xml:space="preserve"> o nome da table</w:t>
-      </w:r>
+        <w:t xml:space="preserve"> o nome da </w:t>
+      </w:r>
+      <w:proofErr w:type="spellStart"/>
+      <w:r>
+        <w:t>table</w:t>
+      </w:r>
+      <w:proofErr w:type="spellEnd"/>
       <w:r>
         <w:br/>
       </w:r>
@@ -206,7 +229,15 @@
         <w:t>comparação</w:t>
       </w:r>
       <w:r>
-        <w:t xml:space="preserve">, retornam um tipo de dados Boolean com um valor TRUE, FALSE ou </w:t>
+        <w:t xml:space="preserve">, retornam um tipo de dados </w:t>
+      </w:r>
+      <w:proofErr w:type="spellStart"/>
+      <w:r>
+        <w:t>Boolean</w:t>
+      </w:r>
+      <w:proofErr w:type="spellEnd"/>
+      <w:r>
+        <w:t xml:space="preserve"> com um valor TRUE, FALSE ou </w:t>
       </w:r>
     </w:p>
     <w:p>
@@ -249,7 +280,21 @@
         <w:rPr>
           <w:highlight w:val="magenta"/>
         </w:rPr>
-        <w:t>WHERE a.CD_ATENDIMENTO='325457';)</w:t>
+        <w:t xml:space="preserve">WHERE </w:t>
+      </w:r>
+      <w:proofErr w:type="spellStart"/>
+      <w:r>
+        <w:rPr>
+          <w:highlight w:val="magenta"/>
+        </w:rPr>
+        <w:t>a.CD_ATENDIMENTO</w:t>
+      </w:r>
+      <w:proofErr w:type="spellEnd"/>
+      <w:r>
+        <w:rPr>
+          <w:highlight w:val="magenta"/>
+        </w:rPr>
+        <w:t>='325457';)</w:t>
       </w:r>
     </w:p>
     <w:p>
@@ -265,13 +310,23 @@
           <w:u w:val="single"/>
         </w:rPr>
       </w:pPr>
+      <w:proofErr w:type="spellStart"/>
       <w:r>
         <w:rPr>
           <w:b/>
           <w:bCs/>
           <w:u w:val="single"/>
         </w:rPr>
-        <w:t xml:space="preserve">Trunc </w:t>
+        <w:t>Trunc</w:t>
+      </w:r>
+      <w:proofErr w:type="spellEnd"/>
+      <w:r>
+        <w:rPr>
+          <w:b/>
+          <w:bCs/>
+          <w:u w:val="single"/>
+        </w:rPr>
+        <w:t xml:space="preserve"> </w:t>
       </w:r>
       <w:r>
         <w:rPr>
@@ -319,8 +374,9 @@
           <w:color w:val="FFFFFF" w:themeColor="background1"/>
           <w:highlight w:val="black"/>
         </w:rPr>
-        <w:t>SELECT cod_aluno</w:t>
-      </w:r>
+        <w:t xml:space="preserve">SELECT </w:t>
+      </w:r>
+      <w:proofErr w:type="spellStart"/>
       <w:r>
         <w:rPr>
           <w:b/>
@@ -330,8 +386,9 @@
           <w:color w:val="FFFFFF" w:themeColor="background1"/>
           <w:highlight w:val="black"/>
         </w:rPr>
-        <w:t xml:space="preserve"> </w:t>
-      </w:r>
+        <w:t>cod_</w:t>
+      </w:r>
+      <w:proofErr w:type="gramStart"/>
       <w:r>
         <w:rPr>
           <w:b/>
@@ -341,8 +398,9 @@
           <w:color w:val="FFFFFF" w:themeColor="background1"/>
           <w:highlight w:val="black"/>
         </w:rPr>
-        <w:t>,Trunc(nascimento)</w:t>
-      </w:r>
+        <w:t>aluno</w:t>
+      </w:r>
+      <w:proofErr w:type="spellEnd"/>
       <w:r>
         <w:rPr>
           <w:b/>
@@ -352,7 +410,7 @@
           <w:color w:val="FFFFFF" w:themeColor="background1"/>
           <w:highlight w:val="black"/>
         </w:rPr>
-        <w:t xml:space="preserve"> AS NASCIMENTO</w:t>
+        <w:t xml:space="preserve"> </w:t>
       </w:r>
       <w:r>
         <w:rPr>
@@ -363,8 +421,9 @@
           <w:color w:val="FFFFFF" w:themeColor="background1"/>
           <w:highlight w:val="black"/>
         </w:rPr>
-        <w:t xml:space="preserve">, </w:t>
-      </w:r>
+        <w:t>,</w:t>
+      </w:r>
+      <w:proofErr w:type="spellStart"/>
       <w:r>
         <w:rPr>
           <w:b/>
@@ -374,8 +433,10 @@
           <w:color w:val="FFFFFF" w:themeColor="background1"/>
           <w:highlight w:val="black"/>
         </w:rPr>
-        <w:t>NOME</w:t>
-      </w:r>
+        <w:t>Trunc</w:t>
+      </w:r>
+      <w:proofErr w:type="spellEnd"/>
+      <w:proofErr w:type="gramEnd"/>
       <w:r>
         <w:rPr>
           <w:b/>
@@ -385,7 +446,7 @@
           <w:color w:val="FFFFFF" w:themeColor="background1"/>
           <w:highlight w:val="black"/>
         </w:rPr>
-        <w:br/>
+        <w:t>(nascimento)</w:t>
       </w:r>
       <w:r>
         <w:rPr>
@@ -396,7 +457,7 @@
           <w:color w:val="FFFFFF" w:themeColor="background1"/>
           <w:highlight w:val="black"/>
         </w:rPr>
-        <w:t>FROM taluno</w:t>
+        <w:t xml:space="preserve"> AS NASCIMENTO</w:t>
       </w:r>
       <w:r>
         <w:rPr>
@@ -407,7 +468,7 @@
           <w:color w:val="FFFFFF" w:themeColor="background1"/>
           <w:highlight w:val="black"/>
         </w:rPr>
-        <w:br/>
+        <w:t xml:space="preserve">, </w:t>
       </w:r>
       <w:r>
         <w:rPr>
@@ -418,7 +479,7 @@
           <w:color w:val="FFFFFF" w:themeColor="background1"/>
           <w:highlight w:val="black"/>
         </w:rPr>
-        <w:t>WHERE Trunc(nascimento) &lt;&gt; '29/08/2002'</w:t>
+        <w:t>NOME</w:t>
       </w:r>
       <w:r>
         <w:rPr>
@@ -440,7 +501,136 @@
           <w:color w:val="FFFFFF" w:themeColor="background1"/>
           <w:highlight w:val="black"/>
         </w:rPr>
-        <w:t>ORDER BY cod_aluno asc;</w:t>
+        <w:t xml:space="preserve">FROM </w:t>
+      </w:r>
+      <w:proofErr w:type="spellStart"/>
+      <w:r>
+        <w:rPr>
+          <w:b/>
+          <w:bCs/>
+          <w:i/>
+          <w:iCs/>
+          <w:color w:val="FFFFFF" w:themeColor="background1"/>
+          <w:highlight w:val="black"/>
+        </w:rPr>
+        <w:t>taluno</w:t>
+      </w:r>
+      <w:proofErr w:type="spellEnd"/>
+      <w:r>
+        <w:rPr>
+          <w:b/>
+          <w:bCs/>
+          <w:i/>
+          <w:iCs/>
+          <w:color w:val="FFFFFF" w:themeColor="background1"/>
+          <w:highlight w:val="black"/>
+        </w:rPr>
+        <w:br/>
+      </w:r>
+      <w:r>
+        <w:rPr>
+          <w:b/>
+          <w:bCs/>
+          <w:i/>
+          <w:iCs/>
+          <w:color w:val="FFFFFF" w:themeColor="background1"/>
+          <w:highlight w:val="black"/>
+        </w:rPr>
+        <w:t xml:space="preserve">WHERE </w:t>
+      </w:r>
+      <w:proofErr w:type="spellStart"/>
+      <w:r>
+        <w:rPr>
+          <w:b/>
+          <w:bCs/>
+          <w:i/>
+          <w:iCs/>
+          <w:color w:val="FFFFFF" w:themeColor="background1"/>
+          <w:highlight w:val="black"/>
+        </w:rPr>
+        <w:t>Trunc</w:t>
+      </w:r>
+      <w:proofErr w:type="spellEnd"/>
+      <w:r>
+        <w:rPr>
+          <w:b/>
+          <w:bCs/>
+          <w:i/>
+          <w:iCs/>
+          <w:color w:val="FFFFFF" w:themeColor="background1"/>
+          <w:highlight w:val="black"/>
+        </w:rPr>
+        <w:t>(nascimento) &lt;&gt; '29/08/2002'</w:t>
+      </w:r>
+      <w:r>
+        <w:rPr>
+          <w:b/>
+          <w:bCs/>
+          <w:i/>
+          <w:iCs/>
+          <w:color w:val="FFFFFF" w:themeColor="background1"/>
+          <w:highlight w:val="black"/>
+        </w:rPr>
+        <w:br/>
+      </w:r>
+      <w:r>
+        <w:rPr>
+          <w:b/>
+          <w:bCs/>
+          <w:i/>
+          <w:iCs/>
+          <w:color w:val="FFFFFF" w:themeColor="background1"/>
+          <w:highlight w:val="black"/>
+        </w:rPr>
+        <w:t xml:space="preserve">ORDER BY </w:t>
+      </w:r>
+      <w:proofErr w:type="spellStart"/>
+      <w:r>
+        <w:rPr>
+          <w:b/>
+          <w:bCs/>
+          <w:i/>
+          <w:iCs/>
+          <w:color w:val="FFFFFF" w:themeColor="background1"/>
+          <w:highlight w:val="black"/>
+        </w:rPr>
+        <w:t>cod_aluno</w:t>
+      </w:r>
+      <w:proofErr w:type="spellEnd"/>
+      <w:r>
+        <w:rPr>
+          <w:b/>
+          <w:bCs/>
+          <w:i/>
+          <w:iCs/>
+          <w:color w:val="FFFFFF" w:themeColor="background1"/>
+          <w:highlight w:val="black"/>
+        </w:rPr>
+        <w:t xml:space="preserve"> </w:t>
+      </w:r>
+      <w:proofErr w:type="spellStart"/>
+      <w:r>
+        <w:rPr>
+          <w:b/>
+          <w:bCs/>
+          <w:i/>
+          <w:iCs/>
+          <w:color w:val="FFFFFF" w:themeColor="background1"/>
+          <w:highlight w:val="black"/>
+        </w:rPr>
+        <w:t>asc</w:t>
+      </w:r>
+      <w:proofErr w:type="spellEnd"/>
+      <w:r>
+        <w:rPr>
+          <w:b/>
+          <w:bCs/>
+          <w:i/>
+          <w:iCs/>
+          <w:color w:val="FFFFFF" w:themeColor="background1"/>
+          <w:highlight w:val="black"/>
+        </w:rPr>
+        <w:t>;</w:t>
       </w:r>
     </w:p>
     <w:p>
@@ -485,7 +675,31 @@
           <w:color w:val="767171" w:themeColor="background2" w:themeShade="80"/>
           <w:u w:val="single"/>
         </w:rPr>
-        <w:t>nascimento e nome da tabela TALUNO aonde quis que eles fossem diferentes da data 2</w:t>
+        <w:t xml:space="preserve">nascimento e nome da tabela TALUNO </w:t>
+      </w:r>
+      <w:proofErr w:type="gramStart"/>
+      <w:r>
+        <w:rPr>
+          <w:b/>
+          <w:bCs/>
+          <w:i/>
+          <w:iCs/>
+          <w:color w:val="767171" w:themeColor="background2" w:themeShade="80"/>
+          <w:u w:val="single"/>
+        </w:rPr>
+        <w:t>aonde</w:t>
+      </w:r>
+      <w:proofErr w:type="gramEnd"/>
+      <w:r>
+        <w:rPr>
+          <w:b/>
+          <w:bCs/>
+          <w:i/>
+          <w:iCs/>
+          <w:color w:val="767171" w:themeColor="background2" w:themeShade="80"/>
+          <w:u w:val="single"/>
+        </w:rPr>
+        <w:t xml:space="preserve"> quis que eles fossem diferentes da data 2</w:t>
       </w:r>
       <w:r>
         <w:rPr>
@@ -661,7 +875,21 @@
         <w:rPr>
           <w:highlight w:val="yellow"/>
         </w:rPr>
-        <w:t>Obs. do script: Selecionar na tabela SENSO  com o COD_UF=’35’  as populações entre 5000 e 10000 no ano de 2014 e ordenar a em ordem decrescente.</w:t>
+        <w:t xml:space="preserve">Obs. do script: Selecionar na tabela </w:t>
+      </w:r>
+      <w:proofErr w:type="gramStart"/>
+      <w:r>
+        <w:rPr>
+          <w:highlight w:val="yellow"/>
+        </w:rPr>
+        <w:t>SENSO  com</w:t>
+      </w:r>
+      <w:proofErr w:type="gramEnd"/>
+      <w:r>
+        <w:rPr>
+          <w:highlight w:val="yellow"/>
+        </w:rPr>
+        <w:t xml:space="preserve"> o COD_UF=’35’  as populações entre 5000 e 10000 no ano de 2014 e ordenar a em ordem decrescente.</w:t>
       </w:r>
       <w:r>
         <w:t xml:space="preserve"> </w:t>
@@ -766,7 +994,31 @@
           <w:szCs w:val="20"/>
           <w:highlight w:val="black"/>
         </w:rPr>
-        <w:t>SELECT COD_UF,ESTADO,COUNT(*) QTD,</w:t>
+        <w:t>SELECT COD_</w:t>
+      </w:r>
+      <w:proofErr w:type="gramStart"/>
+      <w:r>
+        <w:rPr>
+          <w:i/>
+          <w:iCs/>
+          <w:color w:val="FFFFFF" w:themeColor="background1"/>
+          <w:sz w:val="20"/>
+          <w:szCs w:val="20"/>
+          <w:highlight w:val="black"/>
+        </w:rPr>
+        <w:t>UF,ESTADO</w:t>
+      </w:r>
+      <w:proofErr w:type="gramEnd"/>
+      <w:r>
+        <w:rPr>
+          <w:i/>
+          <w:iCs/>
+          <w:color w:val="FFFFFF" w:themeColor="background1"/>
+          <w:sz w:val="20"/>
+          <w:szCs w:val="20"/>
+          <w:highlight w:val="black"/>
+        </w:rPr>
+        <w:t>,COUNT(*) QTD,</w:t>
       </w:r>
       <w:r>
         <w:rPr>
@@ -830,7 +1082,23 @@
     </w:p>
     <w:p>
       <w:r>
-        <w:t>Por exemplo, imagine que você está unindo as tabelas titles e publishers para criar uma consulta que mostra o preço médio do livro de um conjunto de editoras. Você quer ver o preço médio de um único conjunto específico de editoras, talvez somente as editoras no estado da Califórnia. Além disso, desejar ver o preço médio apenas se estiver acima de R$ 10,00.</w:t>
+        <w:t>Por exemplo, imagine que você está unindo as tabelas </w:t>
+      </w:r>
+      <w:proofErr w:type="spellStart"/>
+      <w:r>
+        <w:t>titles</w:t>
+      </w:r>
+      <w:proofErr w:type="spellEnd"/>
+      <w:r>
+        <w:t> e </w:t>
+      </w:r>
+      <w:proofErr w:type="spellStart"/>
+      <w:r>
+        <w:t>publishers</w:t>
+      </w:r>
+      <w:proofErr w:type="spellEnd"/>
+      <w:r>
+        <w:t> para criar uma consulta que mostra o preço médio do livro de um conjunto de editoras. Você quer ver o preço médio de um único conjunto específico de editoras, talvez somente as editoras no estado da Califórnia. Além disso, desejar ver o preço médio apenas se estiver acima de R$ 10,00.</w:t>
       </w:r>
     </w:p>
     <w:p>
@@ -920,7 +1188,83 @@
           <w:bdr w:val="none" w:sz="0" w:space="0" w:color="auto" w:frame="1"/>
           <w:lang w:eastAsia="pt-BR"/>
         </w:rPr>
-        <w:t>SELECT titles.pub_id, AVG(titles.price)</w:t>
+        <w:t xml:space="preserve">SELECT </w:t>
+      </w:r>
+      <w:proofErr w:type="spellStart"/>
+      <w:r>
+        <w:rPr>
+          <w:rFonts w:ascii="Consolas" w:eastAsia="Times New Roman" w:hAnsi="Consolas" w:cs="Courier New"/>
+          <w:i/>
+          <w:iCs/>
+          <w:color w:val="FFFFFF" w:themeColor="background1"/>
+          <w:sz w:val="18"/>
+          <w:szCs w:val="18"/>
+          <w:highlight w:val="black"/>
+          <w:bdr w:val="none" w:sz="0" w:space="0" w:color="auto" w:frame="1"/>
+          <w:lang w:eastAsia="pt-BR"/>
+        </w:rPr>
+        <w:t>titles.pub_id</w:t>
+      </w:r>
+      <w:proofErr w:type="spellEnd"/>
+      <w:r>
+        <w:rPr>
+          <w:rFonts w:ascii="Consolas" w:eastAsia="Times New Roman" w:hAnsi="Consolas" w:cs="Courier New"/>
+          <w:i/>
+          <w:iCs/>
+          <w:color w:val="FFFFFF" w:themeColor="background1"/>
+          <w:sz w:val="18"/>
+          <w:szCs w:val="18"/>
+          <w:highlight w:val="black"/>
+          <w:bdr w:val="none" w:sz="0" w:space="0" w:color="auto" w:frame="1"/>
+          <w:lang w:eastAsia="pt-BR"/>
+        </w:rPr>
+        <w:t xml:space="preserve">, </w:t>
+      </w:r>
+      <w:proofErr w:type="gramStart"/>
+      <w:r>
+        <w:rPr>
+          <w:rFonts w:ascii="Consolas" w:eastAsia="Times New Roman" w:hAnsi="Consolas" w:cs="Courier New"/>
+          <w:i/>
+          <w:iCs/>
+          <w:color w:val="FFFFFF" w:themeColor="background1"/>
+          <w:sz w:val="18"/>
+          <w:szCs w:val="18"/>
+          <w:highlight w:val="black"/>
+          <w:bdr w:val="none" w:sz="0" w:space="0" w:color="auto" w:frame="1"/>
+          <w:lang w:eastAsia="pt-BR"/>
+        </w:rPr>
+        <w:t>AVG(</w:t>
+      </w:r>
+      <w:proofErr w:type="spellStart"/>
+      <w:proofErr w:type="gramEnd"/>
+      <w:r>
+        <w:rPr>
+          <w:rFonts w:ascii="Consolas" w:eastAsia="Times New Roman" w:hAnsi="Consolas" w:cs="Courier New"/>
+          <w:i/>
+          <w:iCs/>
+          <w:color w:val="FFFFFF" w:themeColor="background1"/>
+          <w:sz w:val="18"/>
+          <w:szCs w:val="18"/>
+          <w:highlight w:val="black"/>
+          <w:bdr w:val="none" w:sz="0" w:space="0" w:color="auto" w:frame="1"/>
+          <w:lang w:eastAsia="pt-BR"/>
+        </w:rPr>
+        <w:t>titles.price</w:t>
+      </w:r>
+      <w:proofErr w:type="spellEnd"/>
+      <w:r>
+        <w:rPr>
+          <w:rFonts w:ascii="Consolas" w:eastAsia="Times New Roman" w:hAnsi="Consolas" w:cs="Courier New"/>
+          <w:i/>
+          <w:iCs/>
+          <w:color w:val="FFFFFF" w:themeColor="background1"/>
+          <w:sz w:val="18"/>
+          <w:szCs w:val="18"/>
+          <w:highlight w:val="black"/>
+          <w:bdr w:val="none" w:sz="0" w:space="0" w:color="auto" w:frame="1"/>
+          <w:lang w:eastAsia="pt-BR"/>
+        </w:rPr>
+        <w:t>)</w:t>
       </w:r>
     </w:p>
     <w:p>
@@ -994,8 +1338,54 @@
           <w:bdr w:val="none" w:sz="0" w:space="0" w:color="auto" w:frame="1"/>
           <w:lang w:eastAsia="pt-BR"/>
         </w:rPr>
-        <w:t>FROM titles INNER JOIN publishers</w:t>
-      </w:r>
+        <w:t xml:space="preserve">FROM </w:t>
+      </w:r>
+      <w:proofErr w:type="spellStart"/>
+      <w:r>
+        <w:rPr>
+          <w:rFonts w:ascii="Consolas" w:eastAsia="Times New Roman" w:hAnsi="Consolas" w:cs="Courier New"/>
+          <w:i/>
+          <w:iCs/>
+          <w:color w:val="FFFFFF" w:themeColor="background1"/>
+          <w:sz w:val="18"/>
+          <w:szCs w:val="18"/>
+          <w:highlight w:val="black"/>
+          <w:bdr w:val="none" w:sz="0" w:space="0" w:color="auto" w:frame="1"/>
+          <w:lang w:eastAsia="pt-BR"/>
+        </w:rPr>
+        <w:t>titles</w:t>
+      </w:r>
+      <w:proofErr w:type="spellEnd"/>
+      <w:r>
+        <w:rPr>
+          <w:rFonts w:ascii="Consolas" w:eastAsia="Times New Roman" w:hAnsi="Consolas" w:cs="Courier New"/>
+          <w:i/>
+          <w:iCs/>
+          <w:color w:val="FFFFFF" w:themeColor="background1"/>
+          <w:sz w:val="18"/>
+          <w:szCs w:val="18"/>
+          <w:highlight w:val="black"/>
+          <w:bdr w:val="none" w:sz="0" w:space="0" w:color="auto" w:frame="1"/>
+          <w:lang w:eastAsia="pt-BR"/>
+        </w:rPr>
+        <w:t xml:space="preserve"> INNER JOIN </w:t>
+      </w:r>
+      <w:proofErr w:type="spellStart"/>
+      <w:r>
+        <w:rPr>
+          <w:rFonts w:ascii="Consolas" w:eastAsia="Times New Roman" w:hAnsi="Consolas" w:cs="Courier New"/>
+          <w:i/>
+          <w:iCs/>
+          <w:color w:val="FFFFFF" w:themeColor="background1"/>
+          <w:sz w:val="18"/>
+          <w:szCs w:val="18"/>
+          <w:highlight w:val="black"/>
+          <w:bdr w:val="none" w:sz="0" w:space="0" w:color="auto" w:frame="1"/>
+          <w:lang w:eastAsia="pt-BR"/>
+        </w:rPr>
+        <w:t>publishers</w:t>
+      </w:r>
+      <w:proofErr w:type="spellEnd"/>
     </w:p>
     <w:p>
       <w:pPr>
@@ -1068,8 +1458,54 @@
           <w:bdr w:val="none" w:sz="0" w:space="0" w:color="auto" w:frame="1"/>
           <w:lang w:eastAsia="pt-BR"/>
         </w:rPr>
-        <w:t>ON titles.pub_id = publishers.pub_id</w:t>
-      </w:r>
+        <w:t xml:space="preserve">ON </w:t>
+      </w:r>
+      <w:proofErr w:type="spellStart"/>
+      <w:r>
+        <w:rPr>
+          <w:rFonts w:ascii="Consolas" w:eastAsia="Times New Roman" w:hAnsi="Consolas" w:cs="Courier New"/>
+          <w:i/>
+          <w:iCs/>
+          <w:color w:val="FFFFFF" w:themeColor="background1"/>
+          <w:sz w:val="18"/>
+          <w:szCs w:val="18"/>
+          <w:highlight w:val="black"/>
+          <w:bdr w:val="none" w:sz="0" w:space="0" w:color="auto" w:frame="1"/>
+          <w:lang w:eastAsia="pt-BR"/>
+        </w:rPr>
+        <w:t>titles.pub_id</w:t>
+      </w:r>
+      <w:proofErr w:type="spellEnd"/>
+      <w:r>
+        <w:rPr>
+          <w:rFonts w:ascii="Consolas" w:eastAsia="Times New Roman" w:hAnsi="Consolas" w:cs="Courier New"/>
+          <w:i/>
+          <w:iCs/>
+          <w:color w:val="FFFFFF" w:themeColor="background1"/>
+          <w:sz w:val="18"/>
+          <w:szCs w:val="18"/>
+          <w:highlight w:val="black"/>
+          <w:bdr w:val="none" w:sz="0" w:space="0" w:color="auto" w:frame="1"/>
+          <w:lang w:eastAsia="pt-BR"/>
+        </w:rPr>
+        <w:t xml:space="preserve"> = </w:t>
+      </w:r>
+      <w:proofErr w:type="spellStart"/>
+      <w:r>
+        <w:rPr>
+          <w:rFonts w:ascii="Consolas" w:eastAsia="Times New Roman" w:hAnsi="Consolas" w:cs="Courier New"/>
+          <w:i/>
+          <w:iCs/>
+          <w:color w:val="FFFFFF" w:themeColor="background1"/>
+          <w:sz w:val="18"/>
+          <w:szCs w:val="18"/>
+          <w:highlight w:val="black"/>
+          <w:bdr w:val="none" w:sz="0" w:space="0" w:color="auto" w:frame="1"/>
+          <w:lang w:eastAsia="pt-BR"/>
+        </w:rPr>
+        <w:t>publishers.pub_id</w:t>
+      </w:r>
+      <w:proofErr w:type="spellEnd"/>
     </w:p>
     <w:p>
       <w:pPr>
@@ -1142,7 +1578,39 @@
           <w:bdr w:val="none" w:sz="0" w:space="0" w:color="auto" w:frame="1"/>
           <w:lang w:eastAsia="pt-BR"/>
         </w:rPr>
-        <w:t>WHERE publishers.state = 'CA'</w:t>
+        <w:t xml:space="preserve">WHERE </w:t>
+      </w:r>
+      <w:proofErr w:type="spellStart"/>
+      <w:proofErr w:type="gramStart"/>
+      <w:r>
+        <w:rPr>
+          <w:rFonts w:ascii="Consolas" w:eastAsia="Times New Roman" w:hAnsi="Consolas" w:cs="Courier New"/>
+          <w:i/>
+          <w:iCs/>
+          <w:color w:val="FFFFFF" w:themeColor="background1"/>
+          <w:sz w:val="18"/>
+          <w:szCs w:val="18"/>
+          <w:highlight w:val="black"/>
+          <w:bdr w:val="none" w:sz="0" w:space="0" w:color="auto" w:frame="1"/>
+          <w:lang w:eastAsia="pt-BR"/>
+        </w:rPr>
+        <w:t>publishers.state</w:t>
+      </w:r>
+      <w:proofErr w:type="spellEnd"/>
+      <w:proofErr w:type="gramEnd"/>
+      <w:r>
+        <w:rPr>
+          <w:rFonts w:ascii="Consolas" w:eastAsia="Times New Roman" w:hAnsi="Consolas" w:cs="Courier New"/>
+          <w:i/>
+          <w:iCs/>
+          <w:color w:val="FFFFFF" w:themeColor="background1"/>
+          <w:sz w:val="18"/>
+          <w:szCs w:val="18"/>
+          <w:highlight w:val="black"/>
+          <w:bdr w:val="none" w:sz="0" w:space="0" w:color="auto" w:frame="1"/>
+          <w:lang w:eastAsia="pt-BR"/>
+        </w:rPr>
+        <w:t xml:space="preserve"> = 'CA'</w:t>
       </w:r>
     </w:p>
     <w:p>
@@ -1191,8 +1659,9 @@
           <w:bdr w:val="none" w:sz="0" w:space="0" w:color="auto" w:frame="1"/>
           <w:lang w:eastAsia="pt-BR"/>
         </w:rPr>
-        <w:t xml:space="preserve">GROUP BY titles.pub_id  </w:t>
-      </w:r>
+        <w:t xml:space="preserve">GROUP BY </w:t>
+      </w:r>
+      <w:proofErr w:type="spellStart"/>
       <w:r>
         <w:rPr>
           <w:rFonts w:ascii="Consolas" w:eastAsia="Times New Roman" w:hAnsi="Consolas" w:cs="Courier New"/>
@@ -1205,8 +1674,83 @@
           <w:bdr w:val="none" w:sz="0" w:space="0" w:color="auto" w:frame="1"/>
           <w:lang w:eastAsia="pt-BR"/>
         </w:rPr>
+        <w:t>titles.pub_id</w:t>
+      </w:r>
+      <w:proofErr w:type="spellEnd"/>
+      <w:r>
+        <w:rPr>
+          <w:rFonts w:ascii="Consolas" w:eastAsia="Times New Roman" w:hAnsi="Consolas" w:cs="Courier New"/>
+          <w:i/>
+          <w:iCs/>
+          <w:color w:val="FFFFFF" w:themeColor="background1"/>
+          <w:sz w:val="18"/>
+          <w:szCs w:val="18"/>
+          <w:highlight w:val="black"/>
+          <w:bdr w:val="none" w:sz="0" w:space="0" w:color="auto" w:frame="1"/>
+          <w:lang w:eastAsia="pt-BR"/>
+        </w:rPr>
+        <w:t xml:space="preserve">  </w:t>
+      </w:r>
+      <w:r>
+        <w:rPr>
+          <w:rFonts w:ascii="Consolas" w:eastAsia="Times New Roman" w:hAnsi="Consolas" w:cs="Courier New"/>
+          <w:i/>
+          <w:iCs/>
+          <w:color w:val="FFFFFF" w:themeColor="background1"/>
+          <w:sz w:val="18"/>
+          <w:szCs w:val="18"/>
+          <w:highlight w:val="black"/>
+          <w:bdr w:val="none" w:sz="0" w:space="0" w:color="auto" w:frame="1"/>
+          <w:lang w:eastAsia="pt-BR"/>
+        </w:rPr>
         <w:br/>
-        <w:t>HAVING AVG(price) &gt; 10</w:t>
+        <w:t xml:space="preserve">HAVING </w:t>
+      </w:r>
+      <w:proofErr w:type="gramStart"/>
+      <w:r>
+        <w:rPr>
+          <w:rFonts w:ascii="Consolas" w:eastAsia="Times New Roman" w:hAnsi="Consolas" w:cs="Courier New"/>
+          <w:i/>
+          <w:iCs/>
+          <w:color w:val="FFFFFF" w:themeColor="background1"/>
+          <w:sz w:val="18"/>
+          <w:szCs w:val="18"/>
+          <w:highlight w:val="black"/>
+          <w:bdr w:val="none" w:sz="0" w:space="0" w:color="auto" w:frame="1"/>
+          <w:lang w:eastAsia="pt-BR"/>
+        </w:rPr>
+        <w:t>AVG(</w:t>
+      </w:r>
+      <w:proofErr w:type="spellStart"/>
+      <w:proofErr w:type="gramEnd"/>
+      <w:r>
+        <w:rPr>
+          <w:rFonts w:ascii="Consolas" w:eastAsia="Times New Roman" w:hAnsi="Consolas" w:cs="Courier New"/>
+          <w:i/>
+          <w:iCs/>
+          <w:color w:val="FFFFFF" w:themeColor="background1"/>
+          <w:sz w:val="18"/>
+          <w:szCs w:val="18"/>
+          <w:highlight w:val="black"/>
+          <w:bdr w:val="none" w:sz="0" w:space="0" w:color="auto" w:frame="1"/>
+          <w:lang w:eastAsia="pt-BR"/>
+        </w:rPr>
+        <w:t>price</w:t>
+      </w:r>
+      <w:proofErr w:type="spellEnd"/>
+      <w:r>
+        <w:rPr>
+          <w:rFonts w:ascii="Consolas" w:eastAsia="Times New Roman" w:hAnsi="Consolas" w:cs="Courier New"/>
+          <w:i/>
+          <w:iCs/>
+          <w:color w:val="FFFFFF" w:themeColor="background1"/>
+          <w:sz w:val="18"/>
+          <w:szCs w:val="18"/>
+          <w:highlight w:val="black"/>
+          <w:bdr w:val="none" w:sz="0" w:space="0" w:color="auto" w:frame="1"/>
+          <w:lang w:eastAsia="pt-BR"/>
+        </w:rPr>
+        <w:t>) &gt; 10</w:t>
       </w:r>
       <w:r>
         <w:rPr>
@@ -1487,7 +2031,23 @@
                 <w:sz w:val="20"/>
                 <w:szCs w:val="20"/>
               </w:rPr>
-              <w:t>Concatena a primeira string de caracteres com a segunda.</w:t>
+              <w:t xml:space="preserve">Concatena a primeira </w:t>
+            </w:r>
+            <w:proofErr w:type="spellStart"/>
+            <w:r>
+              <w:rPr>
+                <w:sz w:val="20"/>
+                <w:szCs w:val="20"/>
+              </w:rPr>
+              <w:t>string</w:t>
+            </w:r>
+            <w:proofErr w:type="spellEnd"/>
+            <w:r>
+              <w:rPr>
+                <w:sz w:val="20"/>
+                <w:szCs w:val="20"/>
+              </w:rPr>
+              <w:t xml:space="preserve"> de caracteres com a segunda.</w:t>
             </w:r>
             <w:r>
               <w:rPr>
@@ -1508,7 +2068,23 @@
                 <w:sz w:val="20"/>
                 <w:szCs w:val="20"/>
               </w:rPr>
-              <w:t>ao operador de concatenação(||).</w:t>
+              <w:t xml:space="preserve">ao operador de </w:t>
+            </w:r>
+            <w:proofErr w:type="gramStart"/>
+            <w:r>
+              <w:rPr>
+                <w:sz w:val="20"/>
+                <w:szCs w:val="20"/>
+              </w:rPr>
+              <w:t>concatenação(</w:t>
+            </w:r>
+            <w:proofErr w:type="gramEnd"/>
+            <w:r>
+              <w:rPr>
+                <w:sz w:val="20"/>
+                <w:szCs w:val="20"/>
+              </w:rPr>
+              <w:t>||).</w:t>
             </w:r>
           </w:p>
         </w:tc>
@@ -1585,7 +2161,23 @@
                 <w:sz w:val="20"/>
                 <w:szCs w:val="20"/>
               </w:rPr>
-              <w:t xml:space="preserve">Converte strings de caracteres deixando a primeira letra de cada palavra </w:t>
+              <w:t xml:space="preserve">Converte </w:t>
+            </w:r>
+            <w:proofErr w:type="spellStart"/>
+            <w:r>
+              <w:rPr>
+                <w:sz w:val="20"/>
+                <w:szCs w:val="20"/>
+              </w:rPr>
+              <w:t>strings</w:t>
+            </w:r>
+            <w:proofErr w:type="spellEnd"/>
+            <w:r>
+              <w:rPr>
+                <w:sz w:val="20"/>
+                <w:szCs w:val="20"/>
+              </w:rPr>
+              <w:t xml:space="preserve"> de caracteres deixando a primeira letra de cada palavra </w:t>
             </w:r>
             <w:r>
               <w:rPr>
@@ -1640,8 +2232,18 @@
                 <w:u w:val="single"/>
               </w:rPr>
               <w:br/>
-              <w:t>(COLUMN\Expression,m</w:t>
-            </w:r>
+              <w:t>(COLUMN\</w:t>
+            </w:r>
+            <w:proofErr w:type="gramStart"/>
+            <w:r>
+              <w:rPr>
+                <w:sz w:val="20"/>
+                <w:szCs w:val="20"/>
+                <w:u w:val="single"/>
+              </w:rPr>
+              <w:t>Expression,m</w:t>
+            </w:r>
+            <w:proofErr w:type="gramEnd"/>
             <w:r>
               <w:rPr>
                 <w:sz w:val="20"/>
@@ -1670,7 +2272,23 @@
                 <w:sz w:val="20"/>
                 <w:szCs w:val="20"/>
               </w:rPr>
-              <w:t>Retorna a posição numérica do caractere dentro da string.</w:t>
+              <w:t xml:space="preserve">Retorna a posição numérica do caractere dentro da </w:t>
+            </w:r>
+            <w:proofErr w:type="spellStart"/>
+            <w:r>
+              <w:rPr>
+                <w:sz w:val="20"/>
+                <w:szCs w:val="20"/>
+              </w:rPr>
+              <w:t>string</w:t>
+            </w:r>
+            <w:proofErr w:type="spellEnd"/>
+            <w:r>
+              <w:rPr>
+                <w:sz w:val="20"/>
+                <w:szCs w:val="20"/>
+              </w:rPr>
+              <w:t>.</w:t>
             </w:r>
           </w:p>
         </w:tc>
@@ -1749,8 +2367,35 @@
                 <w:sz w:val="20"/>
                 <w:szCs w:val="20"/>
               </w:rPr>
-              <w:t>Retorna o numero de caracteres da string</w:t>
-            </w:r>
+              <w:t xml:space="preserve">Retorna o </w:t>
+            </w:r>
+            <w:proofErr w:type="spellStart"/>
+            <w:proofErr w:type="gramStart"/>
+            <w:r>
+              <w:rPr>
+                <w:sz w:val="20"/>
+                <w:szCs w:val="20"/>
+              </w:rPr>
+              <w:t>numero</w:t>
+            </w:r>
+            <w:proofErr w:type="spellEnd"/>
+            <w:proofErr w:type="gramEnd"/>
+            <w:r>
+              <w:rPr>
+                <w:sz w:val="20"/>
+                <w:szCs w:val="20"/>
+              </w:rPr>
+              <w:t xml:space="preserve"> de caracteres da </w:t>
+            </w:r>
+            <w:proofErr w:type="spellStart"/>
+            <w:r>
+              <w:rPr>
+                <w:sz w:val="20"/>
+                <w:szCs w:val="20"/>
+              </w:rPr>
+              <w:t>string</w:t>
+            </w:r>
+            <w:proofErr w:type="spellEnd"/>
             <w:r>
               <w:rPr>
                 <w:sz w:val="20"/>
@@ -1816,7 +2461,23 @@
                 <w:sz w:val="20"/>
                 <w:szCs w:val="20"/>
               </w:rPr>
-              <w:t>Converte strings de caracteres para minúsculas.</w:t>
+              <w:t xml:space="preserve">Converte </w:t>
+            </w:r>
+            <w:proofErr w:type="spellStart"/>
+            <w:r>
+              <w:rPr>
+                <w:sz w:val="20"/>
+                <w:szCs w:val="20"/>
+              </w:rPr>
+              <w:t>strings</w:t>
+            </w:r>
+            <w:proofErr w:type="spellEnd"/>
+            <w:r>
+              <w:rPr>
+                <w:sz w:val="20"/>
+                <w:szCs w:val="20"/>
+              </w:rPr>
+              <w:t xml:space="preserve"> de caracteres para minúsculas.</w:t>
             </w:r>
           </w:p>
         </w:tc>
@@ -1839,13 +2500,23 @@
                 <w:u w:val="single"/>
               </w:rPr>
             </w:pPr>
+            <w:proofErr w:type="gramStart"/>
             <w:r>
               <w:rPr>
                 <w:sz w:val="20"/>
                 <w:szCs w:val="20"/>
                 <w:u w:val="single"/>
               </w:rPr>
-              <w:t>lpad(column\expression,n, ‘</w:t>
+              <w:t>lpad(</w:t>
+            </w:r>
+            <w:proofErr w:type="gramEnd"/>
+            <w:r>
+              <w:rPr>
+                <w:sz w:val="20"/>
+                <w:szCs w:val="20"/>
+                <w:u w:val="single"/>
+              </w:rPr>
+              <w:t>column\expression,n, ‘</w:t>
             </w:r>
             <w:r>
               <w:rPr>
@@ -1875,7 +2546,23 @@
                 <w:sz w:val="20"/>
                 <w:szCs w:val="20"/>
               </w:rPr>
-              <w:t>Retorna uma string com tamanho total de n alinhada à direita.</w:t>
+              <w:t xml:space="preserve">Retorna uma </w:t>
+            </w:r>
+            <w:proofErr w:type="spellStart"/>
+            <w:r>
+              <w:rPr>
+                <w:sz w:val="20"/>
+                <w:szCs w:val="20"/>
+              </w:rPr>
+              <w:t>string</w:t>
+            </w:r>
+            <w:proofErr w:type="spellEnd"/>
+            <w:r>
+              <w:rPr>
+                <w:sz w:val="20"/>
+                <w:szCs w:val="20"/>
+              </w:rPr>
+              <w:t xml:space="preserve"> com tamanho total de n alinhada à direita.</w:t>
             </w:r>
           </w:p>
         </w:tc>
@@ -1917,7 +2604,25 @@
                 <w:u w:val="single"/>
               </w:rPr>
               <w:br/>
-              <w:t>(x,search_string,replace_string)</w:t>
+              <w:t>(</w:t>
+            </w:r>
+            <w:proofErr w:type="gramStart"/>
+            <w:r>
+              <w:rPr>
+                <w:sz w:val="20"/>
+                <w:szCs w:val="20"/>
+                <w:u w:val="single"/>
+              </w:rPr>
+              <w:t>x,search</w:t>
+            </w:r>
+            <w:proofErr w:type="gramEnd"/>
+            <w:r>
+              <w:rPr>
+                <w:sz w:val="20"/>
+                <w:szCs w:val="20"/>
+                <w:u w:val="single"/>
+              </w:rPr>
+              <w:t>_string,replace_string)</w:t>
             </w:r>
           </w:p>
           <w:p>
@@ -1948,7 +2653,55 @@
                 <w:sz w:val="20"/>
                 <w:szCs w:val="20"/>
               </w:rPr>
-              <w:t>Procura a string Search_string em x e substitui por replace_string.</w:t>
+              <w:t xml:space="preserve">Procura a </w:t>
+            </w:r>
+            <w:proofErr w:type="spellStart"/>
+            <w:r>
+              <w:rPr>
+                <w:sz w:val="20"/>
+                <w:szCs w:val="20"/>
+              </w:rPr>
+              <w:t>string</w:t>
+            </w:r>
+            <w:proofErr w:type="spellEnd"/>
+            <w:r>
+              <w:rPr>
+                <w:sz w:val="20"/>
+                <w:szCs w:val="20"/>
+              </w:rPr>
+              <w:t xml:space="preserve"> </w:t>
+            </w:r>
+            <w:proofErr w:type="spellStart"/>
+            <w:r>
+              <w:rPr>
+                <w:sz w:val="20"/>
+                <w:szCs w:val="20"/>
+              </w:rPr>
+              <w:t>Search_string</w:t>
+            </w:r>
+            <w:proofErr w:type="spellEnd"/>
+            <w:r>
+              <w:rPr>
+                <w:sz w:val="20"/>
+                <w:szCs w:val="20"/>
+              </w:rPr>
+              <w:t xml:space="preserve"> em x e substitui por </w:t>
+            </w:r>
+            <w:proofErr w:type="spellStart"/>
+            <w:r>
+              <w:rPr>
+                <w:sz w:val="20"/>
+                <w:szCs w:val="20"/>
+              </w:rPr>
+              <w:t>replace_string</w:t>
+            </w:r>
+            <w:proofErr w:type="spellEnd"/>
+            <w:r>
+              <w:rPr>
+                <w:sz w:val="20"/>
+                <w:szCs w:val="20"/>
+              </w:rPr>
+              <w:t>.</w:t>
             </w:r>
           </w:p>
         </w:tc>
@@ -2020,7 +2773,25 @@
                 <w:szCs w:val="20"/>
                 <w:u w:val="single"/>
               </w:rPr>
-              <w:t>(column\expression,n,’string’)</w:t>
+              <w:t>(column\</w:t>
+            </w:r>
+            <w:proofErr w:type="gramStart"/>
+            <w:r>
+              <w:rPr>
+                <w:sz w:val="20"/>
+                <w:szCs w:val="20"/>
+                <w:u w:val="single"/>
+              </w:rPr>
+              <w:t>expression,n</w:t>
+            </w:r>
+            <w:proofErr w:type="gramEnd"/>
+            <w:r>
+              <w:rPr>
+                <w:sz w:val="20"/>
+                <w:szCs w:val="20"/>
+                <w:u w:val="single"/>
+              </w:rPr>
+              <w:t>,’string’)</w:t>
             </w:r>
             <w:r>
               <w:rPr>
@@ -2059,7 +2830,23 @@
                 <w:sz w:val="20"/>
                 <w:szCs w:val="20"/>
               </w:rPr>
-              <w:t xml:space="preserve">Retorna uma string </w:t>
+              <w:t xml:space="preserve">Retorna uma </w:t>
+            </w:r>
+            <w:proofErr w:type="spellStart"/>
+            <w:r>
+              <w:rPr>
+                <w:sz w:val="20"/>
+                <w:szCs w:val="20"/>
+              </w:rPr>
+              <w:t>string</w:t>
+            </w:r>
+            <w:proofErr w:type="spellEnd"/>
+            <w:r>
+              <w:rPr>
+                <w:sz w:val="20"/>
+                <w:szCs w:val="20"/>
+              </w:rPr>
+              <w:t xml:space="preserve"> </w:t>
             </w:r>
             <w:r>
               <w:rPr>
@@ -2139,13 +2926,23 @@
                 <w:u w:val="single"/>
               </w:rPr>
             </w:pPr>
+            <w:proofErr w:type="gramStart"/>
             <w:r>
               <w:rPr>
                 <w:sz w:val="20"/>
                 <w:szCs w:val="20"/>
                 <w:u w:val="single"/>
               </w:rPr>
-              <w:t>( column\ex</w:t>
+              <w:t>( column</w:t>
+            </w:r>
+            <w:proofErr w:type="gramEnd"/>
+            <w:r>
+              <w:rPr>
+                <w:sz w:val="20"/>
+                <w:szCs w:val="20"/>
+                <w:u w:val="single"/>
+              </w:rPr>
+              <w:t>\ex</w:t>
             </w:r>
             <w:r>
               <w:rPr>
@@ -2212,7 +3009,23 @@
                 <w:sz w:val="20"/>
                 <w:szCs w:val="20"/>
               </w:rPr>
-              <w:t>Retorna os caracteres especificados a partir da string de caracteres, começando na posição m</w:t>
+              <w:t xml:space="preserve">Retorna os caracteres especificados a partir da </w:t>
+            </w:r>
+            <w:proofErr w:type="spellStart"/>
+            <w:r>
+              <w:rPr>
+                <w:sz w:val="20"/>
+                <w:szCs w:val="20"/>
+              </w:rPr>
+              <w:t>string</w:t>
+            </w:r>
+            <w:proofErr w:type="spellEnd"/>
+            <w:r>
+              <w:rPr>
+                <w:sz w:val="20"/>
+                <w:szCs w:val="20"/>
+              </w:rPr>
+              <w:t xml:space="preserve"> de caracteres, começando na posição m</w:t>
             </w:r>
             <w:r>
               <w:rPr>
@@ -2233,28 +3046,85 @@
                 <w:sz w:val="20"/>
                 <w:szCs w:val="20"/>
               </w:rPr>
-              <w:t xml:space="preserve">. Se m for negativo </w:t>
-            </w:r>
-            <w:r>
-              <w:rPr>
-                <w:sz w:val="20"/>
-                <w:szCs w:val="20"/>
-              </w:rPr>
-              <w:t>,a contagem inicia a partir do final da string</w:t>
-            </w:r>
-            <w:r>
-              <w:rPr>
-                <w:sz w:val="20"/>
-                <w:szCs w:val="20"/>
-              </w:rPr>
-              <w:t xml:space="preserve">. Se n for omitido são retornados </w:t>
-            </w:r>
-            <w:r>
-              <w:rPr>
-                <w:sz w:val="20"/>
-                <w:szCs w:val="20"/>
-              </w:rPr>
-              <w:t>todos os caracteres até o final da string.</w:t>
+              <w:t xml:space="preserve">. Se m for </w:t>
+            </w:r>
+            <w:proofErr w:type="gramStart"/>
+            <w:r>
+              <w:rPr>
+                <w:sz w:val="20"/>
+                <w:szCs w:val="20"/>
+              </w:rPr>
+              <w:t xml:space="preserve">negativo </w:t>
+            </w:r>
+            <w:r>
+              <w:rPr>
+                <w:sz w:val="20"/>
+                <w:szCs w:val="20"/>
+              </w:rPr>
+              <w:t>,a</w:t>
+            </w:r>
+            <w:proofErr w:type="gramEnd"/>
+            <w:r>
+              <w:rPr>
+                <w:sz w:val="20"/>
+                <w:szCs w:val="20"/>
+              </w:rPr>
+              <w:t xml:space="preserve"> contagem inicia a partir do final da </w:t>
+            </w:r>
+            <w:proofErr w:type="spellStart"/>
+            <w:r>
+              <w:rPr>
+                <w:sz w:val="20"/>
+                <w:szCs w:val="20"/>
+              </w:rPr>
+              <w:t>string</w:t>
+            </w:r>
+            <w:proofErr w:type="spellEnd"/>
+            <w:r>
+              <w:rPr>
+                <w:sz w:val="20"/>
+                <w:szCs w:val="20"/>
+              </w:rPr>
+              <w:t xml:space="preserve">. Se </w:t>
+            </w:r>
+            <w:proofErr w:type="gramStart"/>
+            <w:r>
+              <w:rPr>
+                <w:sz w:val="20"/>
+                <w:szCs w:val="20"/>
+              </w:rPr>
+              <w:t>n</w:t>
+            </w:r>
+            <w:proofErr w:type="gramEnd"/>
+            <w:r>
+              <w:rPr>
+                <w:sz w:val="20"/>
+                <w:szCs w:val="20"/>
+              </w:rPr>
+              <w:t xml:space="preserve"> for omitido são retornados </w:t>
+            </w:r>
+            <w:r>
+              <w:rPr>
+                <w:sz w:val="20"/>
+                <w:szCs w:val="20"/>
+              </w:rPr>
+              <w:t xml:space="preserve">todos os caracteres até o final da </w:t>
+            </w:r>
+            <w:proofErr w:type="spellStart"/>
+            <w:r>
+              <w:rPr>
+                <w:sz w:val="20"/>
+                <w:szCs w:val="20"/>
+              </w:rPr>
+              <w:t>string</w:t>
+            </w:r>
+            <w:proofErr w:type="spellEnd"/>
+            <w:r>
+              <w:rPr>
+                <w:sz w:val="20"/>
+                <w:szCs w:val="20"/>
+              </w:rPr>
+              <w:t>.</w:t>
             </w:r>
           </w:p>
         </w:tc>
@@ -2305,7 +3175,23 @@
                 <w:sz w:val="20"/>
                 <w:szCs w:val="20"/>
               </w:rPr>
-              <w:t>Converte strings de car</w:t>
+              <w:t xml:space="preserve">Converte </w:t>
+            </w:r>
+            <w:proofErr w:type="spellStart"/>
+            <w:r>
+              <w:rPr>
+                <w:sz w:val="20"/>
+                <w:szCs w:val="20"/>
+              </w:rPr>
+              <w:t>strings</w:t>
+            </w:r>
+            <w:proofErr w:type="spellEnd"/>
+            <w:r>
+              <w:rPr>
+                <w:sz w:val="20"/>
+                <w:szCs w:val="20"/>
+              </w:rPr>
+              <w:t xml:space="preserve"> de car</w:t>
             </w:r>
             <w:r>
               <w:rPr>
@@ -2326,7 +3212,23 @@
     </w:p>
     <w:p>
       <w:r>
-        <w:t>SELECT Concat (COD_ALUNO,NOME) FROM TALUNO;</w:t>
+        <w:t xml:space="preserve">SELECT </w:t>
+      </w:r>
+      <w:proofErr w:type="spellStart"/>
+      <w:r>
+        <w:t>Concat</w:t>
+      </w:r>
+      <w:proofErr w:type="spellEnd"/>
+      <w:r>
+        <w:t xml:space="preserve"> (COD_</w:t>
+      </w:r>
+      <w:proofErr w:type="gramStart"/>
+      <w:r>
+        <w:t>ALUNO,NOME</w:t>
+      </w:r>
+      <w:proofErr w:type="gramEnd"/>
+      <w:r>
+        <w:t>) FROM TALUNO;</w:t>
       </w:r>
       <w:r>
         <w:t xml:space="preserve"> </w:t>
@@ -2337,17 +3239,33 @@
         </w:rPr>
         <w:t xml:space="preserve">--- concatena </w:t>
       </w:r>
+      <w:proofErr w:type="spellStart"/>
       <w:r>
         <w:rPr>
           <w:color w:val="BFBFBF" w:themeColor="background1" w:themeShade="BF"/>
         </w:rPr>
-        <w:t xml:space="preserve">strings --- </w:t>
+        <w:t>strings</w:t>
+      </w:r>
+      <w:proofErr w:type="spellEnd"/>
+      <w:r>
+        <w:rPr>
+          <w:color w:val="BFBFBF" w:themeColor="background1" w:themeShade="BF"/>
+        </w:rPr>
+        <w:t xml:space="preserve"> --- </w:t>
       </w:r>
       <w:r>
         <w:br/>
       </w:r>
       <w:r>
-        <w:t>SELECT InitCap (NOME) FROM TALUNO;</w:t>
+        <w:t xml:space="preserve">SELECT </w:t>
+      </w:r>
+      <w:proofErr w:type="spellStart"/>
+      <w:r>
+        <w:t>InitCap</w:t>
+      </w:r>
+      <w:proofErr w:type="spellEnd"/>
+      <w:r>
+        <w:t xml:space="preserve"> (NOME) FROM TALUNO;</w:t>
       </w:r>
       <w:r>
         <w:t xml:space="preserve"> </w:t>
@@ -2356,13 +3274,35 @@
         <w:rPr>
           <w:color w:val="BFBFBF" w:themeColor="background1" w:themeShade="BF"/>
         </w:rPr>
-        <w:t xml:space="preserve">---- Primeiro caractere de cada string fica maiúsculo --- </w:t>
+        <w:t xml:space="preserve">---- Primeiro caractere de cada </w:t>
+      </w:r>
+      <w:proofErr w:type="spellStart"/>
+      <w:r>
+        <w:rPr>
+          <w:color w:val="BFBFBF" w:themeColor="background1" w:themeShade="BF"/>
+        </w:rPr>
+        <w:t>string</w:t>
+      </w:r>
+      <w:proofErr w:type="spellEnd"/>
+      <w:r>
+        <w:rPr>
+          <w:color w:val="BFBFBF" w:themeColor="background1" w:themeShade="BF"/>
+        </w:rPr>
+        <w:t xml:space="preserve"> fica maiúsculo --- </w:t>
       </w:r>
       <w:r>
         <w:br/>
       </w:r>
       <w:r>
-        <w:t>SELECT InStr (NOME,'R')FROM TALUNO;</w:t>
+        <w:t xml:space="preserve">SELECT </w:t>
+      </w:r>
+      <w:proofErr w:type="spellStart"/>
+      <w:r>
+        <w:t>InStr</w:t>
+      </w:r>
+      <w:proofErr w:type="spellEnd"/>
+      <w:r>
+        <w:t xml:space="preserve"> (NOME,'R')FROM TALUNO;</w:t>
       </w:r>
       <w:r>
         <w:t xml:space="preserve"> -</w:t>
@@ -2392,13 +3332,29 @@
         <w:br/>
       </w:r>
       <w:r>
-        <w:t>SELECT Length (NOME) FROM TALUNO;</w:t>
+        <w:t xml:space="preserve">SELECT </w:t>
+      </w:r>
+      <w:proofErr w:type="spellStart"/>
+      <w:r>
+        <w:t>Length</w:t>
+      </w:r>
+      <w:proofErr w:type="spellEnd"/>
+      <w:r>
+        <w:t xml:space="preserve"> (NOME) FROM TALUNO;</w:t>
       </w:r>
       <w:r>
         <w:br/>
       </w:r>
       <w:r>
-        <w:t>SELECT COD_ALUNO, LPad(COD_ALUNO,5,'0') FROM TALUNO;</w:t>
+        <w:t xml:space="preserve">SELECT COD_ALUNO, </w:t>
+      </w:r>
+      <w:proofErr w:type="spellStart"/>
+      <w:r>
+        <w:t>LPad</w:t>
+      </w:r>
+      <w:proofErr w:type="spellEnd"/>
+      <w:r>
+        <w:t>(COD_ALUNO,5,'0') FROM TALUNO;</w:t>
       </w:r>
       <w:r>
         <w:t xml:space="preserve"> </w:t>
@@ -2413,7 +3369,21 @@
         <w:rPr>
           <w:color w:val="BFBFBF" w:themeColor="background1" w:themeShade="BF"/>
         </w:rPr>
-        <w:t>acrescenta caracteres a esquerda ---</w:t>
+        <w:t xml:space="preserve">acrescenta caracteres </w:t>
+      </w:r>
+      <w:proofErr w:type="spellStart"/>
+      <w:r>
+        <w:rPr>
+          <w:color w:val="BFBFBF" w:themeColor="background1" w:themeShade="BF"/>
+        </w:rPr>
+        <w:t>a</w:t>
+      </w:r>
+      <w:proofErr w:type="spellEnd"/>
+      <w:r>
+        <w:rPr>
+          <w:color w:val="BFBFBF" w:themeColor="background1" w:themeShade="BF"/>
+        </w:rPr>
+        <w:t xml:space="preserve"> esquerda ---</w:t>
       </w:r>
     </w:p>
     <w:p>
@@ -2828,7 +3798,25 @@
           <w:szCs w:val="18"/>
           <w:highlight w:val="yellow"/>
         </w:rPr>
-        <w:t>EX COM UPDATE .:</w:t>
+        <w:t xml:space="preserve">EX COM </w:t>
+      </w:r>
+      <w:proofErr w:type="gramStart"/>
+      <w:r>
+        <w:rPr>
+          <w:sz w:val="18"/>
+          <w:szCs w:val="18"/>
+          <w:highlight w:val="yellow"/>
+        </w:rPr>
+        <w:t>UPDATE .</w:t>
+      </w:r>
+      <w:proofErr w:type="gramEnd"/>
+      <w:r>
+        <w:rPr>
+          <w:sz w:val="18"/>
+          <w:szCs w:val="18"/>
+          <w:highlight w:val="yellow"/>
+        </w:rPr>
+        <w:t>:</w:t>
       </w:r>
     </w:p>
     <w:p>
@@ -2910,7 +3898,30 @@
           <w:highlight w:val="black"/>
         </w:rPr>
         <w:br/>
-        <w:t>UPDATE  TALUNO SET</w:t>
+      </w:r>
+      <w:proofErr w:type="gramStart"/>
+      <w:r>
+        <w:rPr>
+          <w:b/>
+          <w:bCs/>
+          <w:color w:val="FFFFFF" w:themeColor="background1"/>
+          <w:sz w:val="18"/>
+          <w:szCs w:val="18"/>
+          <w:highlight w:val="black"/>
+        </w:rPr>
+        <w:t>UPDATE  TALUNO</w:t>
+      </w:r>
+      <w:proofErr w:type="gramEnd"/>
+      <w:r>
+        <w:rPr>
+          <w:b/>
+          <w:bCs/>
+          <w:color w:val="FFFFFF" w:themeColor="background1"/>
+          <w:sz w:val="18"/>
+          <w:szCs w:val="18"/>
+          <w:highlight w:val="black"/>
+        </w:rPr>
+        <w:t xml:space="preserve"> SET</w:t>
       </w:r>
       <w:r>
         <w:rPr>
@@ -3620,7 +4631,15 @@
               </w:rPr>
             </w:pPr>
             <w:r>
-              <w:t>– SALVAR O TRABALHO FEITO. ( Confirmando as alterações feitas em (INSERT, DELETE, UPDATE)).</w:t>
+              <w:t xml:space="preserve">– SALVAR O TRABALHO FEITO. </w:t>
+            </w:r>
+            <w:proofErr w:type="gramStart"/>
+            <w:r>
+              <w:t>( Confirmando</w:t>
+            </w:r>
+            <w:proofErr w:type="gramEnd"/>
+            <w:r>
+              <w:t xml:space="preserve"> as alterações feitas em (INSERT, DELETE, UPDATE)).</w:t>
             </w:r>
           </w:p>
         </w:tc>
@@ -3728,7 +4747,15 @@
               </w:rPr>
             </w:pPr>
             <w:r>
-              <w:t>– RESTAURAR BANCO DE DADOS AO ORIGINAL DESDE O ULTIMO COMMIT.( DESFAZ ALTERAÇÕES REALIZADAS (INSERT, UPDATE E DELETE).</w:t>
+              <w:t xml:space="preserve">– RESTAURAR BANCO DE DADOS AO ORIGINAL DESDE O ULTIMO </w:t>
+            </w:r>
+            <w:proofErr w:type="gramStart"/>
+            <w:r>
+              <w:t>COMMIT.(</w:t>
+            </w:r>
+            <w:proofErr w:type="gramEnd"/>
+            <w:r>
+              <w:t xml:space="preserve"> DESFAZ ALTERAÇÕES REALIZADAS (INSERT, UPDATE E DELETE).</w:t>
             </w:r>
           </w:p>
         </w:tc>
@@ -3784,7 +4811,15 @@
               <w:t>–</w:t>
             </w:r>
             <w:r>
-              <w:t xml:space="preserve">  Esta clausula é usada para combinar as linhas de duas ou mais tabelas baseado no relacionamento entre elas.</w:t>
+              <w:t xml:space="preserve">  Esta </w:t>
+            </w:r>
+            <w:proofErr w:type="gramStart"/>
+            <w:r>
+              <w:t>clausula</w:t>
+            </w:r>
+            <w:proofErr w:type="gramEnd"/>
+            <w:r>
+              <w:t xml:space="preserve"> é usada para combinar as linhas de duas ou mais tabelas baseado no relacionamento entre elas.</w:t>
             </w:r>
           </w:p>
         </w:tc>
@@ -3996,8 +5031,13 @@
               <w:cnfStyle w:val="000000000000" w:firstRow="0" w:lastRow="0" w:firstColumn="0" w:lastColumn="0" w:oddVBand="0" w:evenVBand="0" w:oddHBand="0" w:evenHBand="0" w:firstRowFirstColumn="0" w:firstRowLastColumn="0" w:lastRowFirstColumn="0" w:lastRowLastColumn="0"/>
             </w:pPr>
             <w:r>
-              <w:t>Retorna todos os registros quando houver uma correspondência na tabelas</w:t>
-            </w:r>
+              <w:t xml:space="preserve">Retorna todos os registros quando houver uma correspondência </w:t>
+            </w:r>
+            <w:proofErr w:type="gramStart"/>
+            <w:r>
+              <w:t>na tabelas</w:t>
+            </w:r>
+            <w:proofErr w:type="gramEnd"/>
           </w:p>
         </w:tc>
       </w:tr>
@@ -4010,12 +5050,21 @@
           <w:u w:val="single"/>
         </w:rPr>
       </w:pPr>
-      <w:r>
+    </w:p>
+    <w:p>
+      <w:pPr>
         <w:rPr>
           <w:b/>
           <w:bCs/>
           <w:u w:val="single"/>
         </w:rPr>
+      </w:pPr>
+      <w:r>
+        <w:rPr>
+          <w:b/>
+          <w:bCs/>
+          <w:u w:val="single"/>
+        </w:rPr>
         <w:t>JOINS</w:t>
       </w:r>
       <w:r>
@@ -4028,8 +5077,8 @@
       </w:r>
       <w:r>
         <w:drawing>
-          <wp:inline distT="0" distB="0" distL="0" distR="0" wp14:anchorId="5E9D41FE" wp14:editId="1C1114D2">
-            <wp:extent cx="5391150" cy="4972050"/>
+          <wp:inline distT="0" distB="0" distL="0" distR="0" wp14:anchorId="5E9D41FE" wp14:editId="099A61D6">
+            <wp:extent cx="5143500" cy="4743652"/>
             <wp:effectExtent l="0" t="0" r="0" b="0"/>
             <wp:docPr id="1" name="Imagem 1" descr="Interface gráfica do usuário&#10;&#10;Descrição gerada automaticamente com confiança média"/>
             <wp:cNvGraphicFramePr>
@@ -4057,7 +5106,7 @@
                   <pic:spPr>
                     <a:xfrm>
                       <a:off x="0" y="0"/>
-                      <a:ext cx="5391150" cy="4972050"/>
+                      <a:ext cx="5165104" cy="4763577"/>
                     </a:xfrm>
                     <a:prstGeom prst="rect">
                       <a:avLst/>
@@ -4106,6 +5155,7 @@
           <w:u w:val="single"/>
         </w:rPr>
       </w:pPr>
+      <w:proofErr w:type="gramStart"/>
       <w:r>
         <w:rPr>
           <w:b/>
@@ -4115,6 +5165,7 @@
         <w:lastRenderedPageBreak/>
         <w:t>PRODUTO  CARTESIANO</w:t>
       </w:r>
+      <w:proofErr w:type="gramEnd"/>
     </w:p>
     <w:p>
       <w:r>
@@ -4136,7 +5187,15 @@
         </w:numPr>
       </w:pPr>
       <w:r>
-        <w:t xml:space="preserve">Uma condição de join é omitida </w:t>
+        <w:t xml:space="preserve">Uma condição de </w:t>
+      </w:r>
+      <w:proofErr w:type="spellStart"/>
+      <w:r>
+        <w:t>join</w:t>
+      </w:r>
+      <w:proofErr w:type="spellEnd"/>
+      <w:r>
+        <w:t xml:space="preserve"> é omitida </w:t>
       </w:r>
     </w:p>
     <w:p>
@@ -4148,7 +5207,15 @@
         </w:numPr>
       </w:pPr>
       <w:r>
-        <w:t>Uma condição de join invalida</w:t>
+        <w:t xml:space="preserve">Uma condição de </w:t>
+      </w:r>
+      <w:proofErr w:type="spellStart"/>
+      <w:r>
+        <w:t>join</w:t>
+      </w:r>
+      <w:proofErr w:type="spellEnd"/>
+      <w:r>
+        <w:t xml:space="preserve"> invalida</w:t>
       </w:r>
     </w:p>
     <w:p>
@@ -4168,7 +5235,15 @@
     </w:p>
     <w:p>
       <w:r>
-        <w:t>Para evitar um produto cartesiano, sempre inclua uma condição de join válida na clausula WHERE</w:t>
+        <w:t xml:space="preserve">Para evitar um produto cartesiano, sempre inclua uma condição de </w:t>
+      </w:r>
+      <w:proofErr w:type="spellStart"/>
+      <w:r>
+        <w:t>join</w:t>
+      </w:r>
+      <w:proofErr w:type="spellEnd"/>
+      <w:r>
+        <w:t xml:space="preserve"> válida na clausula WHERE</w:t>
       </w:r>
       <w:r>
         <w:t>.</w:t>
@@ -4222,7 +5297,15 @@
         <w:t xml:space="preserve">Fazendo distinção de colunas que possuírem </w:t>
       </w:r>
       <w:r>
-        <w:t>nomes idênticos mas residem em tabelas diferentes utilizando alias de coluna</w:t>
+        <w:t xml:space="preserve">nomes </w:t>
+      </w:r>
+      <w:proofErr w:type="gramStart"/>
+      <w:r>
+        <w:t>idênticos</w:t>
+      </w:r>
+      <w:proofErr w:type="gramEnd"/>
+      <w:r>
+        <w:t xml:space="preserve"> mas residem em tabelas diferentes utilizando alias de coluna</w:t>
       </w:r>
     </w:p>
     <w:p>
@@ -4257,10 +5340,26 @@
         <w:br/>
       </w:r>
       <w:r>
-        <w:t>Uma Subconsulta (ou mais conhecida</w:t>
-      </w:r>
-      <w:r>
-        <w:t>, subquery) é uma instrução SELECT que está  condicionada dentro de outra instrução SQL.</w:t>
+        <w:t xml:space="preserve">Uma </w:t>
+      </w:r>
+      <w:proofErr w:type="spellStart"/>
+      <w:r>
+        <w:t>Subconsulta</w:t>
+      </w:r>
+      <w:proofErr w:type="spellEnd"/>
+      <w:r>
+        <w:t xml:space="preserve"> (ou mais conhecida</w:t>
+      </w:r>
+      <w:r>
+        <w:t xml:space="preserve">, subquery) é uma instrução SELECT que </w:t>
+      </w:r>
+      <w:proofErr w:type="gramStart"/>
+      <w:r>
+        <w:t>está  condicionada</w:t>
+      </w:r>
+      <w:proofErr w:type="gramEnd"/>
+      <w:r>
+        <w:t xml:space="preserve"> dentro de outra instrução SQL.</w:t>
       </w:r>
     </w:p>
     <w:p>
@@ -4287,12 +5386,21 @@
         </w:rPr>
         <w:br/>
       </w:r>
-      <w:r>
-        <w:rPr>
-          <w:color w:val="FFFFFF" w:themeColor="background1"/>
-          <w:highlight w:val="black"/>
-        </w:rPr>
-        <w:t>A.NOME_PACIENTE,</w:t>
+      <w:proofErr w:type="gramStart"/>
+      <w:r>
+        <w:rPr>
+          <w:color w:val="FFFFFF" w:themeColor="background1"/>
+          <w:highlight w:val="black"/>
+        </w:rPr>
+        <w:t>A.NOME</w:t>
+      </w:r>
+      <w:proofErr w:type="gramEnd"/>
+      <w:r>
+        <w:rPr>
+          <w:color w:val="FFFFFF" w:themeColor="background1"/>
+          <w:highlight w:val="black"/>
+        </w:rPr>
+        <w:t>_PACIENTE,</w:t>
       </w:r>
       <w:r>
         <w:rPr>
@@ -4550,7 +5658,23 @@
           <w:bCs/>
         </w:rPr>
         <w:br/>
-        <w:t>Alista de seleção de uma instrução SELECT (uma subconsulta ou uma consulta externa).</w:t>
+        <w:t xml:space="preserve">Alista de seleção de uma instrução SELECT (uma </w:t>
+      </w:r>
+      <w:proofErr w:type="spellStart"/>
+      <w:r>
+        <w:rPr>
+          <w:b/>
+          <w:bCs/>
+        </w:rPr>
+        <w:t>subconsulta</w:t>
+      </w:r>
+      <w:proofErr w:type="spellEnd"/>
+      <w:r>
+        <w:rPr>
+          <w:b/>
+          <w:bCs/>
+        </w:rPr>
+        <w:t xml:space="preserve"> ou uma consulta externa).</w:t>
       </w:r>
     </w:p>
     <w:p>
@@ -4572,22 +5696,22 @@
         <mc:AlternateContent>
           <mc:Choice Requires="wps">
             <w:drawing>
-              <wp:anchor distT="45720" distB="45720" distL="114300" distR="114300" simplePos="0" relativeHeight="251660800" behindDoc="1" locked="0" layoutInCell="1" allowOverlap="1" wp14:anchorId="4B6B5E2A" wp14:editId="57A74EB4">
+              <wp:anchor distT="45720" distB="45720" distL="114300" distR="114300" simplePos="0" relativeHeight="251660800" behindDoc="1" locked="0" layoutInCell="1" allowOverlap="1" wp14:anchorId="4B6B5E2A" wp14:editId="43745D7B">
                 <wp:simplePos x="0" y="0"/>
                 <wp:positionH relativeFrom="margin">
                   <wp:align>center</wp:align>
                 </wp:positionH>
                 <wp:positionV relativeFrom="paragraph">
-                  <wp:posOffset>2533650</wp:posOffset>
+                  <wp:posOffset>2536825</wp:posOffset>
                 </wp:positionV>
-                <wp:extent cx="4876800" cy="1333500"/>
-                <wp:effectExtent l="0" t="0" r="19050" b="19050"/>
+                <wp:extent cx="5158740" cy="1333500"/>
+                <wp:effectExtent l="0" t="0" r="22860" b="19050"/>
                 <wp:wrapTight wrapText="bothSides">
                   <wp:wrapPolygon edited="0">
                     <wp:start x="0" y="0"/>
                     <wp:lineTo x="0" y="21600"/>
-                    <wp:lineTo x="21600" y="21600"/>
-                    <wp:lineTo x="21600" y="0"/>
+                    <wp:lineTo x="21616" y="21600"/>
+                    <wp:lineTo x="21616" y="0"/>
                     <wp:lineTo x="0" y="0"/>
                   </wp:wrapPolygon>
                 </wp:wrapTight>
@@ -4604,7 +5728,7 @@
                       <wps:spPr bwMode="auto">
                         <a:xfrm>
                           <a:off x="0" y="0"/>
-                          <a:ext cx="4876800" cy="1333500"/>
+                          <a:ext cx="5158740" cy="1333500"/>
                         </a:xfrm>
                         <a:prstGeom prst="rect">
                           <a:avLst/>
@@ -4820,7 +5944,7 @@
                 <v:stroke joinstyle="miter"/>
                 <v:path gradientshapeok="t" o:connecttype="rect"/>
               </v:shapetype>
-              <v:shape id="Caixa de Texto 2" o:spid="_x0000_s1026" type="#_x0000_t202" style="position:absolute;margin-left:0;margin-top:199.5pt;width:384pt;height:105pt;z-index:-251655680;visibility:visible;mso-wrap-style:square;mso-width-percent:0;mso-height-percent:0;mso-wrap-distance-left:9pt;mso-wrap-distance-top:3.6pt;mso-wrap-distance-right:9pt;mso-wrap-distance-bottom:3.6pt;mso-position-horizontal:center;mso-position-horizontal-relative:margin;mso-position-vertical:absolute;mso-position-vertical-relative:text;mso-width-percent:0;mso-height-percent:0;mso-width-relative:margin;mso-height-relative:margin;v-text-anchor:top" o:gfxdata="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">
+              <v:shape id="Caixa de Texto 2" o:spid="_x0000_s1026" type="#_x0000_t202" style="position:absolute;margin-left:0;margin-top:199.75pt;width:406.2pt;height:105pt;z-index:-251655680;visibility:visible;mso-wrap-style:square;mso-width-percent:0;mso-height-percent:0;mso-wrap-distance-left:9pt;mso-wrap-distance-top:3.6pt;mso-wrap-distance-right:9pt;mso-wrap-distance-bottom:3.6pt;mso-position-horizontal:center;mso-position-horizontal-relative:margin;mso-position-vertical:absolute;mso-position-vertical-relative:text;mso-width-percent:0;mso-height-percent:0;mso-width-relative:margin;mso-height-relative:margin;v-text-anchor:top" o:gfxdata="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">
                 <v:textbox>
                   <w:txbxContent>
                     <w:p>
@@ -5227,12 +6351,21 @@
                 <w:bCs/>
               </w:rPr>
             </w:pPr>
+            <w:proofErr w:type="gramStart"/>
             <w:r>
               <w:rPr>
                 <w:b/>
                 <w:bCs/>
               </w:rPr>
-              <w:t>Retorna  o valor máximo na expressão</w:t>
+              <w:t>Retorna  o</w:t>
+            </w:r>
+            <w:proofErr w:type="gramEnd"/>
+            <w:r>
+              <w:rPr>
+                <w:b/>
+                <w:bCs/>
+              </w:rPr>
+              <w:t xml:space="preserve"> valor máximo na expressão</w:t>
             </w:r>
             <w:r>
               <w:rPr>
@@ -5438,48 +6571,712 @@
     </w:tbl>
     <w:p>
       <w:pPr>
-        <w:rPr>
-          <w:b/>
-          <w:bCs/>
-        </w:rPr>
-      </w:pPr>
-    </w:p>
-    <w:p>
-      <w:pPr>
         <w:ind w:left="708"/>
         <w:rPr>
-          <w:color w:val="FFFFFF" w:themeColor="background1"/>
           <w:sz w:val="16"/>
           <w:szCs w:val="16"/>
-          <w:highlight w:val="black"/>
         </w:rPr>
       </w:pPr>
       <w:r>
         <w:rPr>
+          <w:noProof/>
           <w:color w:val="FFFFFF" w:themeColor="background1"/>
           <w:sz w:val="16"/>
           <w:szCs w:val="16"/>
           <w:highlight w:val="magenta"/>
         </w:rPr>
-        <w:br/>
-      </w:r>
-      <w:r>
-        <w:rPr>
+        <mc:AlternateContent>
+          <mc:Choice Requires="wps">
+            <w:drawing>
+              <wp:anchor distT="45720" distB="45720" distL="114300" distR="114300" simplePos="0" relativeHeight="251664896" behindDoc="1" locked="0" layoutInCell="1" allowOverlap="1" wp14:anchorId="5EAA027D" wp14:editId="1DEFE26B">
+                <wp:simplePos x="0" y="0"/>
+                <wp:positionH relativeFrom="margin">
+                  <wp:posOffset>2729865</wp:posOffset>
+                </wp:positionH>
+                <wp:positionV relativeFrom="paragraph">
+                  <wp:posOffset>1619250</wp:posOffset>
+                </wp:positionV>
+                <wp:extent cx="1943100" cy="1043940"/>
+                <wp:effectExtent l="0" t="0" r="19050" b="22860"/>
+                <wp:wrapTight wrapText="bothSides">
+                  <wp:wrapPolygon edited="0">
+                    <wp:start x="0" y="0"/>
+                    <wp:lineTo x="0" y="21679"/>
+                    <wp:lineTo x="21600" y="21679"/>
+                    <wp:lineTo x="21600" y="0"/>
+                    <wp:lineTo x="0" y="0"/>
+                  </wp:wrapPolygon>
+                </wp:wrapTight>
+                <wp:docPr id="5" name="Caixa de Texto 2"/>
+                <wp:cNvGraphicFramePr>
+                  <a:graphicFrameLocks xmlns:a="http://schemas.openxmlformats.org/drawingml/2006/main"/>
+                </wp:cNvGraphicFramePr>
+                <a:graphic xmlns:a="http://schemas.openxmlformats.org/drawingml/2006/main">
+                  <a:graphicData uri="http://schemas.microsoft.com/office/word/2010/wordprocessingShape">
+                    <wps:wsp>
+                      <wps:cNvSpPr txBox="1">
+                        <a:spLocks noChangeArrowheads="1"/>
+                      </wps:cNvSpPr>
+                      <wps:spPr bwMode="auto">
+                        <a:xfrm>
+                          <a:off x="0" y="0"/>
+                          <a:ext cx="1943100" cy="1043940"/>
+                        </a:xfrm>
+                        <a:prstGeom prst="rect">
+                          <a:avLst/>
+                        </a:prstGeom>
+                        <a:solidFill>
+                          <a:srgbClr val="FFFFFF"/>
+                        </a:solidFill>
+                        <a:ln w="9525">
+                          <a:solidFill>
+                            <a:srgbClr val="000000"/>
+                          </a:solidFill>
+                          <a:miter lim="800000"/>
+                          <a:headEnd/>
+                          <a:tailEnd/>
+                        </a:ln>
+                      </wps:spPr>
+                      <wps:txbx>
+                        <w:txbxContent>
+                          <w:p>
+                            <w:pPr>
+                              <w:rPr>
+                                <w:color w:val="FFFFFF" w:themeColor="background1"/>
+                                <w:sz w:val="16"/>
+                                <w:szCs w:val="16"/>
+                                <w:highlight w:val="black"/>
+                              </w:rPr>
+                            </w:pPr>
+                            <w:r>
+                              <w:rPr>
+                                <w:color w:val="FFFFFF" w:themeColor="background1"/>
+                                <w:sz w:val="16"/>
+                                <w:szCs w:val="16"/>
+                                <w:highlight w:val="black"/>
+                              </w:rPr>
+                              <w:t>SELECT NOME, ESTADO,</w:t>
+                            </w:r>
+                            <w:r>
+                              <w:rPr>
+                                <w:color w:val="FFFFFF" w:themeColor="background1"/>
+                                <w:sz w:val="16"/>
+                                <w:szCs w:val="16"/>
+                                <w:highlight w:val="black"/>
+                              </w:rPr>
+                              <w:br/>
+                            </w:r>
+                            <w:proofErr w:type="spellStart"/>
+                            <w:proofErr w:type="gramStart"/>
+                            <w:r>
+                              <w:rPr>
+                                <w:color w:val="FFFFFF" w:themeColor="background1"/>
+                                <w:sz w:val="16"/>
+                                <w:szCs w:val="16"/>
+                                <w:highlight w:val="black"/>
+                              </w:rPr>
+                              <w:t>Decode</w:t>
+                            </w:r>
+                            <w:proofErr w:type="spellEnd"/>
+                            <w:r>
+                              <w:rPr>
+                                <w:color w:val="FFFFFF" w:themeColor="background1"/>
+                                <w:sz w:val="16"/>
+                                <w:szCs w:val="16"/>
+                                <w:highlight w:val="black"/>
+                              </w:rPr>
+                              <w:t>(</w:t>
+                            </w:r>
+                            <w:proofErr w:type="gramEnd"/>
+                            <w:r>
+                              <w:rPr>
+                                <w:color w:val="FFFFFF" w:themeColor="background1"/>
+                                <w:sz w:val="16"/>
+                                <w:szCs w:val="16"/>
+                                <w:highlight w:val="black"/>
+                              </w:rPr>
+                              <w:t>ESTADO, 'RS', 'GAUCHO',</w:t>
+                            </w:r>
+                            <w:r>
+                              <w:rPr>
+                                <w:color w:val="FFFFFF" w:themeColor="background1"/>
+                                <w:sz w:val="16"/>
+                                <w:szCs w:val="16"/>
+                                <w:highlight w:val="black"/>
+                              </w:rPr>
+                              <w:br/>
+                            </w:r>
+                            <w:r>
+                              <w:rPr>
+                                <w:color w:val="FFFFFF" w:themeColor="background1"/>
+                                <w:sz w:val="16"/>
+                                <w:szCs w:val="16"/>
+                                <w:highlight w:val="black"/>
+                              </w:rPr>
+                              <w:t>'AC', 'ACREANO',</w:t>
+                            </w:r>
+                            <w:r>
+                              <w:rPr>
+                                <w:color w:val="FFFFFF" w:themeColor="background1"/>
+                                <w:sz w:val="16"/>
+                                <w:szCs w:val="16"/>
+                                <w:highlight w:val="black"/>
+                              </w:rPr>
+                              <w:br/>
+                            </w:r>
+                            <w:r>
+                              <w:rPr>
+                                <w:color w:val="FFFFFF" w:themeColor="background1"/>
+                                <w:sz w:val="16"/>
+                                <w:szCs w:val="16"/>
+                                <w:highlight w:val="black"/>
+                              </w:rPr>
+                              <w:t>'SP', 'PAULISTA',</w:t>
+                            </w:r>
+                            <w:r>
+                              <w:rPr>
+                                <w:color w:val="FFFFFF" w:themeColor="background1"/>
+                                <w:sz w:val="16"/>
+                                <w:szCs w:val="16"/>
+                                <w:highlight w:val="black"/>
+                              </w:rPr>
+                              <w:br/>
+                            </w:r>
+                            <w:r>
+                              <w:rPr>
+                                <w:color w:val="FFFFFF" w:themeColor="background1"/>
+                                <w:sz w:val="16"/>
+                                <w:szCs w:val="16"/>
+                                <w:highlight w:val="black"/>
+                              </w:rPr>
+                              <w:t xml:space="preserve"> 'PE', 'PERNAMBUCANO',</w:t>
+                            </w:r>
+                            <w:r>
+                              <w:rPr>
+                                <w:color w:val="FFFFFF" w:themeColor="background1"/>
+                                <w:sz w:val="16"/>
+                                <w:szCs w:val="16"/>
+                                <w:highlight w:val="black"/>
+                              </w:rPr>
+                              <w:br/>
+                            </w:r>
+                            <w:r>
+                              <w:rPr>
+                                <w:color w:val="FFFFFF" w:themeColor="background1"/>
+                                <w:sz w:val="16"/>
+                                <w:szCs w:val="16"/>
+                                <w:highlight w:val="black"/>
+                              </w:rPr>
+                              <w:t xml:space="preserve">  'OUTROS') AS APELIDO</w:t>
+                            </w:r>
+                            <w:r>
+                              <w:rPr>
+                                <w:color w:val="FFFFFF" w:themeColor="background1"/>
+                                <w:sz w:val="16"/>
+                                <w:szCs w:val="16"/>
+                                <w:highlight w:val="black"/>
+                              </w:rPr>
+                              <w:br/>
+                            </w:r>
+                            <w:r>
+                              <w:rPr>
+                                <w:color w:val="FFFFFF" w:themeColor="background1"/>
+                                <w:sz w:val="16"/>
+                                <w:szCs w:val="16"/>
+                                <w:highlight w:val="black"/>
+                              </w:rPr>
+                              <w:t>FROM TALUNO;</w:t>
+                            </w:r>
+                          </w:p>
+                          <w:p>
+                            <w:pPr>
+                              <w:rPr>
+                                <w:sz w:val="14"/>
+                                <w:szCs w:val="14"/>
+                              </w:rPr>
+                            </w:pPr>
+                          </w:p>
+                        </w:txbxContent>
+                      </wps:txbx>
+                      <wps:bodyPr rot="0" vert="horz" wrap="square" lIns="91440" tIns="45720" rIns="91440" bIns="45720" anchor="t" anchorCtr="0">
+                        <a:noAutofit/>
+                      </wps:bodyPr>
+                    </wps:wsp>
+                  </a:graphicData>
+                </a:graphic>
+                <wp14:sizeRelH relativeFrom="margin">
+                  <wp14:pctWidth>0</wp14:pctWidth>
+                </wp14:sizeRelH>
+                <wp14:sizeRelV relativeFrom="margin">
+                  <wp14:pctHeight>0</wp14:pctHeight>
+                </wp14:sizeRelV>
+              </wp:anchor>
+            </w:drawing>
+          </mc:Choice>
+          <mc:Fallback>
+            <w:pict>
+              <v:shape w14:anchorId="5EAA027D" id="_x0000_s1027" type="#_x0000_t202" style="position:absolute;left:0;text-align:left;margin-left:214.95pt;margin-top:127.5pt;width:153pt;height:82.2pt;z-index:-251651584;visibility:visible;mso-wrap-style:square;mso-width-percent:0;mso-height-percent:0;mso-wrap-distance-left:9pt;mso-wrap-distance-top:3.6pt;mso-wrap-distance-right:9pt;mso-wrap-distance-bottom:3.6pt;mso-position-horizontal:absolute;mso-position-horizontal-relative:margin;mso-position-vertical:absolute;mso-position-vertical-relative:text;mso-width-percent:0;mso-height-percent:0;mso-width-relative:margin;mso-height-relative:margin;v-text-anchor:top" o:gfxdata="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">
+                <v:textbox>
+                  <w:txbxContent>
+                    <w:p>
+                      <w:pPr>
+                        <w:rPr>
+                          <w:color w:val="FFFFFF" w:themeColor="background1"/>
+                          <w:sz w:val="16"/>
+                          <w:szCs w:val="16"/>
+                          <w:highlight w:val="black"/>
+                        </w:rPr>
+                      </w:pPr>
+                      <w:r>
+                        <w:rPr>
+                          <w:color w:val="FFFFFF" w:themeColor="background1"/>
+                          <w:sz w:val="16"/>
+                          <w:szCs w:val="16"/>
+                          <w:highlight w:val="black"/>
+                        </w:rPr>
+                        <w:t>SELECT NOME, ESTADO,</w:t>
+                      </w:r>
+                      <w:r>
+                        <w:rPr>
+                          <w:color w:val="FFFFFF" w:themeColor="background1"/>
+                          <w:sz w:val="16"/>
+                          <w:szCs w:val="16"/>
+                          <w:highlight w:val="black"/>
+                        </w:rPr>
+                        <w:br/>
+                      </w:r>
+                      <w:proofErr w:type="spellStart"/>
+                      <w:proofErr w:type="gramStart"/>
+                      <w:r>
+                        <w:rPr>
+                          <w:color w:val="FFFFFF" w:themeColor="background1"/>
+                          <w:sz w:val="16"/>
+                          <w:szCs w:val="16"/>
+                          <w:highlight w:val="black"/>
+                        </w:rPr>
+                        <w:t>Decode</w:t>
+                      </w:r>
+                      <w:proofErr w:type="spellEnd"/>
+                      <w:r>
+                        <w:rPr>
+                          <w:color w:val="FFFFFF" w:themeColor="background1"/>
+                          <w:sz w:val="16"/>
+                          <w:szCs w:val="16"/>
+                          <w:highlight w:val="black"/>
+                        </w:rPr>
+                        <w:t>(</w:t>
+                      </w:r>
+                      <w:proofErr w:type="gramEnd"/>
+                      <w:r>
+                        <w:rPr>
+                          <w:color w:val="FFFFFF" w:themeColor="background1"/>
+                          <w:sz w:val="16"/>
+                          <w:szCs w:val="16"/>
+                          <w:highlight w:val="black"/>
+                        </w:rPr>
+                        <w:t>ESTADO, 'RS', 'GAUCHO',</w:t>
+                      </w:r>
+                      <w:r>
+                        <w:rPr>
+                          <w:color w:val="FFFFFF" w:themeColor="background1"/>
+                          <w:sz w:val="16"/>
+                          <w:szCs w:val="16"/>
+                          <w:highlight w:val="black"/>
+                        </w:rPr>
+                        <w:br/>
+                      </w:r>
+                      <w:r>
+                        <w:rPr>
+                          <w:color w:val="FFFFFF" w:themeColor="background1"/>
+                          <w:sz w:val="16"/>
+                          <w:szCs w:val="16"/>
+                          <w:highlight w:val="black"/>
+                        </w:rPr>
+                        <w:t>'AC', 'ACREANO',</w:t>
+                      </w:r>
+                      <w:r>
+                        <w:rPr>
+                          <w:color w:val="FFFFFF" w:themeColor="background1"/>
+                          <w:sz w:val="16"/>
+                          <w:szCs w:val="16"/>
+                          <w:highlight w:val="black"/>
+                        </w:rPr>
+                        <w:br/>
+                      </w:r>
+                      <w:r>
+                        <w:rPr>
+                          <w:color w:val="FFFFFF" w:themeColor="background1"/>
+                          <w:sz w:val="16"/>
+                          <w:szCs w:val="16"/>
+                          <w:highlight w:val="black"/>
+                        </w:rPr>
+                        <w:t>'SP', 'PAULISTA',</w:t>
+                      </w:r>
+                      <w:r>
+                        <w:rPr>
+                          <w:color w:val="FFFFFF" w:themeColor="background1"/>
+                          <w:sz w:val="16"/>
+                          <w:szCs w:val="16"/>
+                          <w:highlight w:val="black"/>
+                        </w:rPr>
+                        <w:br/>
+                      </w:r>
+                      <w:r>
+                        <w:rPr>
+                          <w:color w:val="FFFFFF" w:themeColor="background1"/>
+                          <w:sz w:val="16"/>
+                          <w:szCs w:val="16"/>
+                          <w:highlight w:val="black"/>
+                        </w:rPr>
+                        <w:t xml:space="preserve"> 'PE', 'PERNAMBUCANO',</w:t>
+                      </w:r>
+                      <w:r>
+                        <w:rPr>
+                          <w:color w:val="FFFFFF" w:themeColor="background1"/>
+                          <w:sz w:val="16"/>
+                          <w:szCs w:val="16"/>
+                          <w:highlight w:val="black"/>
+                        </w:rPr>
+                        <w:br/>
+                      </w:r>
+                      <w:r>
+                        <w:rPr>
+                          <w:color w:val="FFFFFF" w:themeColor="background1"/>
+                          <w:sz w:val="16"/>
+                          <w:szCs w:val="16"/>
+                          <w:highlight w:val="black"/>
+                        </w:rPr>
+                        <w:t xml:space="preserve">  'OUTROS') AS APELIDO</w:t>
+                      </w:r>
+                      <w:r>
+                        <w:rPr>
+                          <w:color w:val="FFFFFF" w:themeColor="background1"/>
+                          <w:sz w:val="16"/>
+                          <w:szCs w:val="16"/>
+                          <w:highlight w:val="black"/>
+                        </w:rPr>
+                        <w:br/>
+                      </w:r>
+                      <w:r>
+                        <w:rPr>
+                          <w:color w:val="FFFFFF" w:themeColor="background1"/>
+                          <w:sz w:val="16"/>
+                          <w:szCs w:val="16"/>
+                          <w:highlight w:val="black"/>
+                        </w:rPr>
+                        <w:t>FROM TALUNO;</w:t>
+                      </w:r>
+                    </w:p>
+                    <w:p>
+                      <w:pPr>
+                        <w:rPr>
+                          <w:sz w:val="14"/>
+                          <w:szCs w:val="14"/>
+                        </w:rPr>
+                      </w:pPr>
+                    </w:p>
+                  </w:txbxContent>
+                </v:textbox>
+                <w10:wrap type="tight" anchorx="margin"/>
+              </v:shape>
+            </w:pict>
+          </mc:Fallback>
+        </mc:AlternateContent>
+      </w:r>
+      <w:r>
+        <w:rPr>
+          <w:noProof/>
           <w:color w:val="FFFFFF" w:themeColor="background1"/>
           <w:sz w:val="16"/>
           <w:szCs w:val="16"/>
-          <w:highlight w:val="black"/>
-        </w:rPr>
-        <w:br/>
+          <w:highlight w:val="magenta"/>
+        </w:rPr>
+        <mc:AlternateContent>
+          <mc:Choice Requires="wps">
+            <w:drawing>
+              <wp:anchor distT="45720" distB="45720" distL="114300" distR="114300" simplePos="0" relativeHeight="251662848" behindDoc="1" locked="0" layoutInCell="1" allowOverlap="1" wp14:anchorId="25725CF2" wp14:editId="6FE75EE4">
+                <wp:simplePos x="0" y="0"/>
+                <wp:positionH relativeFrom="margin">
+                  <wp:posOffset>388620</wp:posOffset>
+                </wp:positionH>
+                <wp:positionV relativeFrom="paragraph">
+                  <wp:posOffset>1619250</wp:posOffset>
+                </wp:positionV>
+                <wp:extent cx="1943100" cy="1043940"/>
+                <wp:effectExtent l="0" t="0" r="19050" b="22860"/>
+                <wp:wrapTight wrapText="bothSides">
+                  <wp:wrapPolygon edited="0">
+                    <wp:start x="0" y="0"/>
+                    <wp:lineTo x="0" y="21679"/>
+                    <wp:lineTo x="21600" y="21679"/>
+                    <wp:lineTo x="21600" y="0"/>
+                    <wp:lineTo x="0" y="0"/>
+                  </wp:wrapPolygon>
+                </wp:wrapTight>
+                <wp:docPr id="4" name="Caixa de Texto 2"/>
+                <wp:cNvGraphicFramePr>
+                  <a:graphicFrameLocks xmlns:a="http://schemas.openxmlformats.org/drawingml/2006/main"/>
+                </wp:cNvGraphicFramePr>
+                <a:graphic xmlns:a="http://schemas.openxmlformats.org/drawingml/2006/main">
+                  <a:graphicData uri="http://schemas.microsoft.com/office/word/2010/wordprocessingShape">
+                    <wps:wsp>
+                      <wps:cNvSpPr txBox="1">
+                        <a:spLocks noChangeArrowheads="1"/>
+                      </wps:cNvSpPr>
+                      <wps:spPr bwMode="auto">
+                        <a:xfrm>
+                          <a:off x="0" y="0"/>
+                          <a:ext cx="1943100" cy="1043940"/>
+                        </a:xfrm>
+                        <a:prstGeom prst="rect">
+                          <a:avLst/>
+                        </a:prstGeom>
+                        <a:solidFill>
+                          <a:srgbClr val="FFFFFF"/>
+                        </a:solidFill>
+                        <a:ln w="9525">
+                          <a:solidFill>
+                            <a:srgbClr val="000000"/>
+                          </a:solidFill>
+                          <a:miter lim="800000"/>
+                          <a:headEnd/>
+                          <a:tailEnd/>
+                        </a:ln>
+                      </wps:spPr>
+                      <wps:txbx>
+                        <w:txbxContent>
+                          <w:p>
+                            <w:pPr>
+                              <w:rPr>
+                                <w:sz w:val="14"/>
+                                <w:szCs w:val="14"/>
+                              </w:rPr>
+                            </w:pPr>
+                            <w:r>
+                              <w:rPr>
+                                <w:color w:val="FFFFFF" w:themeColor="background1"/>
+                                <w:sz w:val="16"/>
+                                <w:szCs w:val="16"/>
+                                <w:highlight w:val="black"/>
+                              </w:rPr>
+                              <w:t xml:space="preserve">SELECT </w:t>
+                            </w:r>
+                            <w:proofErr w:type="gramStart"/>
+                            <w:r>
+                              <w:rPr>
+                                <w:color w:val="FFFFFF" w:themeColor="background1"/>
+                                <w:sz w:val="16"/>
+                                <w:szCs w:val="16"/>
+                                <w:highlight w:val="black"/>
+                              </w:rPr>
+                              <w:t>NOME,SALARIO</w:t>
+                            </w:r>
+                            <w:proofErr w:type="gramEnd"/>
+                            <w:r>
+                              <w:rPr>
+                                <w:color w:val="FFFFFF" w:themeColor="background1"/>
+                                <w:sz w:val="16"/>
+                                <w:szCs w:val="16"/>
+                                <w:highlight w:val="black"/>
+                              </w:rPr>
+                              <w:t>,</w:t>
+                            </w:r>
+                            <w:r>
+                              <w:rPr>
+                                <w:color w:val="FFFFFF" w:themeColor="background1"/>
+                                <w:sz w:val="16"/>
+                                <w:szCs w:val="16"/>
+                                <w:highlight w:val="black"/>
+                              </w:rPr>
+                              <w:br/>
+                              <w:t>CASE</w:t>
+                            </w:r>
+                            <w:r>
+                              <w:rPr>
+                                <w:color w:val="FFFFFF" w:themeColor="background1"/>
+                                <w:sz w:val="16"/>
+                                <w:szCs w:val="16"/>
+                                <w:highlight w:val="black"/>
+                              </w:rPr>
+                              <w:br/>
+                              <w:t>WHEN NOME IS NULL THEN 'INDIGENTE'</w:t>
+                            </w:r>
+                            <w:r>
+                              <w:rPr>
+                                <w:color w:val="FFFFFF" w:themeColor="background1"/>
+                                <w:sz w:val="16"/>
+                                <w:szCs w:val="16"/>
+                                <w:highlight w:val="black"/>
+                              </w:rPr>
+                              <w:br/>
+                              <w:t>WHEN SALARIO &gt;620 THEN 'RICO'</w:t>
+                            </w:r>
+                            <w:r>
+                              <w:rPr>
+                                <w:color w:val="FFFFFF" w:themeColor="background1"/>
+                                <w:sz w:val="16"/>
+                                <w:szCs w:val="16"/>
+                                <w:highlight w:val="black"/>
+                              </w:rPr>
+                              <w:br/>
+                              <w:t>ELSE 'ESTAGIARIO'</w:t>
+                            </w:r>
+                            <w:r>
+                              <w:rPr>
+                                <w:color w:val="FFFFFF" w:themeColor="background1"/>
+                                <w:sz w:val="16"/>
+                                <w:szCs w:val="16"/>
+                                <w:highlight w:val="black"/>
+                              </w:rPr>
+                              <w:br/>
+                              <w:t>END AS APELIDO</w:t>
+                            </w:r>
+                            <w:r>
+                              <w:rPr>
+                                <w:color w:val="FFFFFF" w:themeColor="background1"/>
+                                <w:sz w:val="16"/>
+                                <w:szCs w:val="16"/>
+                                <w:highlight w:val="black"/>
+                              </w:rPr>
+                              <w:br/>
+                              <w:t>FROM TALUNO;</w:t>
+                            </w:r>
+                          </w:p>
+                        </w:txbxContent>
+                      </wps:txbx>
+                      <wps:bodyPr rot="0" vert="horz" wrap="square" lIns="91440" tIns="45720" rIns="91440" bIns="45720" anchor="t" anchorCtr="0">
+                        <a:noAutofit/>
+                      </wps:bodyPr>
+                    </wps:wsp>
+                  </a:graphicData>
+                </a:graphic>
+                <wp14:sizeRelH relativeFrom="margin">
+                  <wp14:pctWidth>0</wp14:pctWidth>
+                </wp14:sizeRelH>
+                <wp14:sizeRelV relativeFrom="margin">
+                  <wp14:pctHeight>0</wp14:pctHeight>
+                </wp14:sizeRelV>
+              </wp:anchor>
+            </w:drawing>
+          </mc:Choice>
+          <mc:Fallback>
+            <w:pict>
+              <v:shape w14:anchorId="25725CF2" id="_x0000_s1028" type="#_x0000_t202" style="position:absolute;left:0;text-align:left;margin-left:30.6pt;margin-top:127.5pt;width:153pt;height:82.2pt;z-index:-251653632;visibility:visible;mso-wrap-style:square;mso-width-percent:0;mso-height-percent:0;mso-wrap-distance-left:9pt;mso-wrap-distance-top:3.6pt;mso-wrap-distance-right:9pt;mso-wrap-distance-bottom:3.6pt;mso-position-horizontal:absolute;mso-position-horizontal-relative:margin;mso-position-vertical:absolute;mso-position-vertical-relative:text;mso-width-percent:0;mso-height-percent:0;mso-width-relative:margin;mso-height-relative:margin;v-text-anchor:top" o:gfxdata="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">
+                <v:textbox>
+                  <w:txbxContent>
+                    <w:p>
+                      <w:pPr>
+                        <w:rPr>
+                          <w:sz w:val="14"/>
+                          <w:szCs w:val="14"/>
+                        </w:rPr>
+                      </w:pPr>
+                      <w:r>
+                        <w:rPr>
+                          <w:color w:val="FFFFFF" w:themeColor="background1"/>
+                          <w:sz w:val="16"/>
+                          <w:szCs w:val="16"/>
+                          <w:highlight w:val="black"/>
+                        </w:rPr>
+                        <w:t xml:space="preserve">SELECT </w:t>
+                      </w:r>
+                      <w:proofErr w:type="gramStart"/>
+                      <w:r>
+                        <w:rPr>
+                          <w:color w:val="FFFFFF" w:themeColor="background1"/>
+                          <w:sz w:val="16"/>
+                          <w:szCs w:val="16"/>
+                          <w:highlight w:val="black"/>
+                        </w:rPr>
+                        <w:t>NOME,SALARIO</w:t>
+                      </w:r>
+                      <w:proofErr w:type="gramEnd"/>
+                      <w:r>
+                        <w:rPr>
+                          <w:color w:val="FFFFFF" w:themeColor="background1"/>
+                          <w:sz w:val="16"/>
+                          <w:szCs w:val="16"/>
+                          <w:highlight w:val="black"/>
+                        </w:rPr>
+                        <w:t>,</w:t>
+                      </w:r>
+                      <w:r>
+                        <w:rPr>
+                          <w:color w:val="FFFFFF" w:themeColor="background1"/>
+                          <w:sz w:val="16"/>
+                          <w:szCs w:val="16"/>
+                          <w:highlight w:val="black"/>
+                        </w:rPr>
+                        <w:br/>
+                        <w:t>CASE</w:t>
+                      </w:r>
+                      <w:r>
+                        <w:rPr>
+                          <w:color w:val="FFFFFF" w:themeColor="background1"/>
+                          <w:sz w:val="16"/>
+                          <w:szCs w:val="16"/>
+                          <w:highlight w:val="black"/>
+                        </w:rPr>
+                        <w:br/>
+                        <w:t>WHEN NOME IS NULL THEN 'INDIGENTE'</w:t>
+                      </w:r>
+                      <w:r>
+                        <w:rPr>
+                          <w:color w:val="FFFFFF" w:themeColor="background1"/>
+                          <w:sz w:val="16"/>
+                          <w:szCs w:val="16"/>
+                          <w:highlight w:val="black"/>
+                        </w:rPr>
+                        <w:br/>
+                        <w:t>WHEN SALARIO &gt;620 THEN 'RICO'</w:t>
+                      </w:r>
+                      <w:r>
+                        <w:rPr>
+                          <w:color w:val="FFFFFF" w:themeColor="background1"/>
+                          <w:sz w:val="16"/>
+                          <w:szCs w:val="16"/>
+                          <w:highlight w:val="black"/>
+                        </w:rPr>
+                        <w:br/>
+                        <w:t>ELSE 'ESTAGIARIO'</w:t>
+                      </w:r>
+                      <w:r>
+                        <w:rPr>
+                          <w:color w:val="FFFFFF" w:themeColor="background1"/>
+                          <w:sz w:val="16"/>
+                          <w:szCs w:val="16"/>
+                          <w:highlight w:val="black"/>
+                        </w:rPr>
+                        <w:br/>
+                        <w:t>END AS APELIDO</w:t>
+                      </w:r>
+                      <w:r>
+                        <w:rPr>
+                          <w:color w:val="FFFFFF" w:themeColor="background1"/>
+                          <w:sz w:val="16"/>
+                          <w:szCs w:val="16"/>
+                          <w:highlight w:val="black"/>
+                        </w:rPr>
+                        <w:br/>
+                        <w:t>FROM TALUNO;</w:t>
+                      </w:r>
+                    </w:p>
+                  </w:txbxContent>
+                </v:textbox>
+                <w10:wrap type="tight" anchorx="margin"/>
+              </v:shape>
+            </w:pict>
+          </mc:Fallback>
+        </mc:AlternateContent>
       </w:r>
       <w:r>
         <w:rPr>
           <w:color w:val="FFFFFF" w:themeColor="background1"/>
           <w:sz w:val="16"/>
           <w:szCs w:val="16"/>
-          <w:highlight w:val="black"/>
-        </w:rPr>
-        <w:t>SELECT NOME,SALARIO,</w:t>
+          <w:highlight w:val="magenta"/>
+        </w:rPr>
+        <w:br/>
       </w:r>
       <w:r>
         <w:rPr>
@@ -5489,261 +7286,6 @@
           <w:highlight w:val="black"/>
         </w:rPr>
         <w:br/>
-        <w:t>CASE</w:t>
-      </w:r>
-      <w:r>
-        <w:rPr>
-          <w:color w:val="FFFFFF" w:themeColor="background1"/>
-          <w:sz w:val="16"/>
-          <w:szCs w:val="16"/>
-          <w:highlight w:val="black"/>
-        </w:rPr>
-        <w:br/>
-        <w:t>WHEN NOME IS NULL THEN 'INDIGENTE'</w:t>
-      </w:r>
-      <w:r>
-        <w:rPr>
-          <w:color w:val="FFFFFF" w:themeColor="background1"/>
-          <w:sz w:val="16"/>
-          <w:szCs w:val="16"/>
-          <w:highlight w:val="black"/>
-        </w:rPr>
-        <w:br/>
-        <w:t>WHEN SALARIO &gt;620 THEN 'RICO'</w:t>
-      </w:r>
-      <w:r>
-        <w:rPr>
-          <w:color w:val="FFFFFF" w:themeColor="background1"/>
-          <w:sz w:val="16"/>
-          <w:szCs w:val="16"/>
-          <w:highlight w:val="black"/>
-        </w:rPr>
-        <w:br/>
-        <w:t>ELSE 'ESTAGIARIO'</w:t>
-      </w:r>
-      <w:r>
-        <w:rPr>
-          <w:color w:val="FFFFFF" w:themeColor="background1"/>
-          <w:sz w:val="16"/>
-          <w:szCs w:val="16"/>
-          <w:highlight w:val="black"/>
-        </w:rPr>
-        <w:br/>
-        <w:t>END AS APELIDO</w:t>
-      </w:r>
-      <w:r>
-        <w:rPr>
-          <w:color w:val="FFFFFF" w:themeColor="background1"/>
-          <w:sz w:val="16"/>
-          <w:szCs w:val="16"/>
-          <w:highlight w:val="black"/>
-        </w:rPr>
-        <w:br/>
-        <w:t>FROM TALUNO;</w:t>
-      </w:r>
-    </w:p>
-    <w:p>
-      <w:pPr>
-        <w:rPr>
-          <w:sz w:val="16"/>
-          <w:szCs w:val="16"/>
-          <w:highlight w:val="yellow"/>
-        </w:rPr>
-      </w:pPr>
-      <w:r>
-        <w:rPr>
-          <w:sz w:val="16"/>
-          <w:szCs w:val="16"/>
-          <w:highlight w:val="yellow"/>
-        </w:rPr>
-        <w:t xml:space="preserve">             -----------</w:t>
-      </w:r>
-    </w:p>
-    <w:p>
-      <w:pPr>
-        <w:rPr>
-          <w:sz w:val="16"/>
-          <w:szCs w:val="16"/>
-          <w:highlight w:val="yellow"/>
-        </w:rPr>
-      </w:pPr>
-      <w:r>
-        <w:rPr>
-          <w:sz w:val="16"/>
-          <w:szCs w:val="16"/>
-          <w:highlight w:val="yellow"/>
-        </w:rPr>
-        <w:t xml:space="preserve">        SELECT SYSDATE AS DATA FROM DUAL</w:t>
-      </w:r>
-    </w:p>
-    <w:p>
-      <w:pPr>
-        <w:rPr>
-          <w:sz w:val="16"/>
-          <w:szCs w:val="16"/>
-          <w:highlight w:val="yellow"/>
-        </w:rPr>
-      </w:pPr>
-      <w:r>
-        <w:rPr>
-          <w:sz w:val="16"/>
-          <w:szCs w:val="16"/>
-          <w:highlight w:val="yellow"/>
-        </w:rPr>
-        <w:t xml:space="preserve">        -----------</w:t>
-      </w:r>
-    </w:p>
-    <w:p>
-      <w:pPr>
-        <w:rPr>
-          <w:sz w:val="16"/>
-          <w:szCs w:val="16"/>
-          <w:highlight w:val="yellow"/>
-        </w:rPr>
-      </w:pPr>
-      <w:r>
-        <w:rPr>
-          <w:sz w:val="16"/>
-          <w:szCs w:val="16"/>
-          <w:highlight w:val="yellow"/>
-        </w:rPr>
-        <w:t xml:space="preserve">        SELECT NOME, ESTADO,</w:t>
-      </w:r>
-    </w:p>
-    <w:p>
-      <w:pPr>
-        <w:rPr>
-          <w:sz w:val="16"/>
-          <w:szCs w:val="16"/>
-          <w:highlight w:val="yellow"/>
-        </w:rPr>
-      </w:pPr>
-      <w:r>
-        <w:rPr>
-          <w:sz w:val="16"/>
-          <w:szCs w:val="16"/>
-          <w:highlight w:val="yellow"/>
-        </w:rPr>
-        <w:t xml:space="preserve">         Decode(ESTADO, 'RS', 'GAUCHO',</w:t>
-      </w:r>
-    </w:p>
-    <w:p>
-      <w:pPr>
-        <w:rPr>
-          <w:sz w:val="16"/>
-          <w:szCs w:val="16"/>
-          <w:highlight w:val="yellow"/>
-        </w:rPr>
-      </w:pPr>
-      <w:r>
-        <w:rPr>
-          <w:sz w:val="16"/>
-          <w:szCs w:val="16"/>
-          <w:highlight w:val="yellow"/>
-        </w:rPr>
-        <w:t xml:space="preserve">                        'AC', 'ACREANO',</w:t>
-      </w:r>
-    </w:p>
-    <w:p>
-      <w:pPr>
-        <w:rPr>
-          <w:sz w:val="16"/>
-          <w:szCs w:val="16"/>
-          <w:highlight w:val="yellow"/>
-        </w:rPr>
-      </w:pPr>
-      <w:r>
-        <w:rPr>
-          <w:sz w:val="16"/>
-          <w:szCs w:val="16"/>
-          <w:highlight w:val="yellow"/>
-        </w:rPr>
-        <w:t xml:space="preserve">                        'SP', 'PAULISTA',</w:t>
-      </w:r>
-    </w:p>
-    <w:p>
-      <w:pPr>
-        <w:rPr>
-          <w:sz w:val="16"/>
-          <w:szCs w:val="16"/>
-          <w:highlight w:val="yellow"/>
-        </w:rPr>
-      </w:pPr>
-      <w:r>
-        <w:rPr>
-          <w:sz w:val="16"/>
-          <w:szCs w:val="16"/>
-          <w:highlight w:val="yellow"/>
-        </w:rPr>
-        <w:t xml:space="preserve">                        'PE', 'PERNAMBUCANO',</w:t>
-      </w:r>
-    </w:p>
-    <w:p>
-      <w:pPr>
-        <w:rPr>
-          <w:sz w:val="16"/>
-          <w:szCs w:val="16"/>
-          <w:highlight w:val="yellow"/>
-        </w:rPr>
-      </w:pPr>
-      <w:r>
-        <w:rPr>
-          <w:sz w:val="16"/>
-          <w:szCs w:val="16"/>
-          <w:highlight w:val="yellow"/>
-        </w:rPr>
-        <w:t xml:space="preserve">                              'OUTROS') AS APELIDO</w:t>
-      </w:r>
-    </w:p>
-    <w:p>
-      <w:pPr>
-        <w:rPr>
-          <w:sz w:val="16"/>
-          <w:szCs w:val="16"/>
-          <w:highlight w:val="yellow"/>
-        </w:rPr>
-      </w:pPr>
-      <w:r>
-        <w:rPr>
-          <w:sz w:val="16"/>
-          <w:szCs w:val="16"/>
-          <w:highlight w:val="yellow"/>
-        </w:rPr>
-        <w:t xml:space="preserve">                              FROM TALUNO;</w:t>
-      </w:r>
-    </w:p>
-    <w:p>
-      <w:pPr>
-        <w:rPr>
-          <w:sz w:val="16"/>
-          <w:szCs w:val="16"/>
-          <w:highlight w:val="yellow"/>
-        </w:rPr>
-      </w:pPr>
-    </w:p>
-    <w:p>
-      <w:pPr>
-        <w:rPr>
-          <w:sz w:val="16"/>
-          <w:szCs w:val="16"/>
-          <w:highlight w:val="yellow"/>
-        </w:rPr>
-      </w:pPr>
-    </w:p>
-    <w:p>
-      <w:pPr>
-        <w:rPr>
-          <w:sz w:val="16"/>
-          <w:szCs w:val="16"/>
-        </w:rPr>
-      </w:pPr>
-      <w:r>
-        <w:rPr>
-          <w:sz w:val="16"/>
-          <w:szCs w:val="16"/>
-          <w:highlight w:val="yellow"/>
-        </w:rPr>
-        <w:t xml:space="preserve">        SELECT nome ||' '|| sobrenome AS NOME_COMPLETO FROM taluno;</w:t>
       </w:r>
     </w:p>
     <w:p/>

</xml_diff>